<commit_message>
Adds User Stories to SRS
</commit_message>
<xml_diff>
--- a/documents/Product Requirements (SRS).docx
+++ b/documents/Product Requirements (SRS).docx
@@ -19,8 +19,6 @@
           <w:szCs w:val="32"/>
         </w:rPr>
       </w:pPr>
-      <w:bookmarkStart w:id="0" w:name="_GoBack"/>
-      <w:bookmarkEnd w:id="0"/>
       <w:r>
         <w:rPr>
           <w:rFonts w:cs="Arial"/>
@@ -48,12 +46,6 @@
         <w:gridCol w:w="1328"/>
       </w:tblGrid>
       <w:tr>
-        <w:tblPrEx>
-          <w:tblCellMar>
-            <w:top w:w="0" w:type="dxa"/>
-            <w:bottom w:w="0" w:type="dxa"/>
-          </w:tblCellMar>
-        </w:tblPrEx>
         <w:trPr>
           <w:jc w:val="center"/>
         </w:trPr>
@@ -178,17 +170,8 @@
           <w:sz w:val="24"/>
           <w:szCs w:val="24"/>
         </w:rPr>
-        <w:t>Who is the system intended for? What characteristics should the users have (this can also be a range of things such as reading level, etc.</w:t>
-      </w:r>
-      <w:proofErr w:type="gramStart"/>
-      <w:r>
-        <w:rPr>
-          <w:sz w:val="24"/>
-          <w:szCs w:val="24"/>
-        </w:rPr>
-        <w:t>).U</w:t>
-      </w:r>
-      <w:proofErr w:type="gramEnd"/>
+        <w:t>Who is the system intended for? What characteristics should the users have (this can also be a range of things such as reading level, etc.).U</w:t>
+      </w:r>
     </w:p>
     <w:p>
       <w:pPr>
@@ -215,8 +198,8 @@
       </w:tblPr>
       <w:tblGrid>
         <w:gridCol w:w="993"/>
-        <w:gridCol w:w="2268"/>
-        <w:gridCol w:w="4547"/>
+        <w:gridCol w:w="2256"/>
+        <w:gridCol w:w="4559"/>
         <w:gridCol w:w="917"/>
       </w:tblGrid>
       <w:tr>
@@ -422,16 +405,7 @@
                 <w:sz w:val="22"/>
                 <w:szCs w:val="22"/>
               </w:rPr>
-              <w:t>Today view</w:t>
-            </w:r>
-            <w:r>
-              <w:rPr>
-                <w:rFonts w:ascii="Times New Roman" w:hAnsi="Times New Roman"/>
-                <w:iCs/>
-                <w:sz w:val="22"/>
-                <w:szCs w:val="22"/>
-              </w:rPr>
-              <w:t xml:space="preserve"> (sample)</w:t>
+              <w:t>Date Night</w:t>
             </w:r>
           </w:p>
         </w:tc>
@@ -458,27 +432,7 @@
               <w:rPr>
                 <w:rFonts w:cs="Arial"/>
               </w:rPr>
-              <w:t>Select "today" and view today's appointments</w:t>
-            </w:r>
-            <w:r>
-              <w:rPr>
-                <w:rFonts w:cs="Arial"/>
-              </w:rPr>
-              <w:t xml:space="preserve">.  When the today button is pressed, the current day should be selected and the </w:t>
-            </w:r>
-            <w:proofErr w:type="spellStart"/>
-            <w:r>
-              <w:rPr>
-                <w:rFonts w:cs="Arial"/>
-              </w:rPr>
-              <w:t>appts</w:t>
-            </w:r>
-            <w:proofErr w:type="spellEnd"/>
-            <w:r>
-              <w:rPr>
-                <w:rFonts w:cs="Arial"/>
-              </w:rPr>
-              <w:t xml:space="preserve"> should show in the panel on the right with all the times laid out.</w:t>
+              <w:t>User opens the app, changes the price setting, and presses the button to start searching.</w:t>
             </w:r>
           </w:p>
         </w:tc>
@@ -503,6 +457,14 @@
                 <w:szCs w:val="22"/>
               </w:rPr>
             </w:pPr>
+            <w:r>
+              <w:rPr>
+                <w:rFonts w:ascii="Times New Roman" w:hAnsi="Times New Roman"/>
+                <w:sz w:val="22"/>
+                <w:szCs w:val="22"/>
+              </w:rPr>
+              <w:t>2</w:t>
+            </w:r>
           </w:p>
         </w:tc>
       </w:tr>
@@ -576,20 +538,10 @@
             <w:r>
               <w:rPr>
                 <w:rFonts w:ascii="Times New Roman" w:hAnsi="Times New Roman"/>
-                <w:iCs/>
                 <w:sz w:val="22"/>
                 <w:szCs w:val="22"/>
               </w:rPr>
-              <w:t>Delete appointment</w:t>
-            </w:r>
-            <w:r>
-              <w:rPr>
-                <w:rFonts w:ascii="Times New Roman" w:hAnsi="Times New Roman"/>
-                <w:iCs/>
-                <w:sz w:val="22"/>
-                <w:szCs w:val="22"/>
-              </w:rPr>
-              <w:t xml:space="preserve"> (sample)</w:t>
+              <w:t>New to Town</w:t>
             </w:r>
           </w:p>
         </w:tc>
@@ -616,13 +568,7 @@
               <w:rPr>
                 <w:rFonts w:cs="Arial"/>
               </w:rPr>
-              <w:t>Delete a specified appointment</w:t>
-            </w:r>
-            <w:r>
-              <w:rPr>
-                <w:rFonts w:cs="Arial"/>
-              </w:rPr>
-              <w:t>.  when selected an option in the file menu should be able to delete an existing appt, and also confirm that they are deleting the appt.</w:t>
+              <w:t>A user is unfamiliar with his surroundings so he enables GPS and opens our app. Next, he selects to start searching and the nearby food shows up.</w:t>
             </w:r>
           </w:p>
         </w:tc>
@@ -647,6 +593,14 @@
                 <w:szCs w:val="22"/>
               </w:rPr>
             </w:pPr>
+            <w:r>
+              <w:rPr>
+                <w:rFonts w:ascii="Times New Roman" w:hAnsi="Times New Roman"/>
+                <w:sz w:val="22"/>
+                <w:szCs w:val="22"/>
+              </w:rPr>
+              <w:t>1</w:t>
+            </w:r>
           </w:p>
         </w:tc>
       </w:tr>
@@ -717,6 +671,14 @@
                 <w:szCs w:val="22"/>
               </w:rPr>
             </w:pPr>
+            <w:r>
+              <w:rPr>
+                <w:rFonts w:ascii="Times New Roman" w:hAnsi="Times New Roman"/>
+                <w:sz w:val="22"/>
+                <w:szCs w:val="22"/>
+              </w:rPr>
+              <w:t>Looks good</w:t>
+            </w:r>
           </w:p>
         </w:tc>
         <w:tc>
@@ -738,6 +700,12 @@
                 <w:rFonts w:cs="Arial"/>
               </w:rPr>
             </w:pPr>
+            <w:r>
+              <w:rPr>
+                <w:rFonts w:cs="Arial"/>
+              </w:rPr>
+              <w:t>A user that is searching for new food on our app has found a food he likes. After he swipes to keep the food, it displays the food details, saves it too his likes, and resets the app by emptying the queue</w:t>
+            </w:r>
           </w:p>
         </w:tc>
         <w:tc>
@@ -761,6 +729,14 @@
                 <w:szCs w:val="22"/>
               </w:rPr>
             </w:pPr>
+            <w:r>
+              <w:rPr>
+                <w:rFonts w:ascii="Times New Roman" w:hAnsi="Times New Roman"/>
+                <w:sz w:val="22"/>
+                <w:szCs w:val="22"/>
+              </w:rPr>
+              <w:t>1</w:t>
+            </w:r>
           </w:p>
         </w:tc>
       </w:tr>
@@ -831,6 +807,14 @@
                 <w:szCs w:val="22"/>
               </w:rPr>
             </w:pPr>
+            <w:r>
+              <w:rPr>
+                <w:rFonts w:ascii="Times New Roman" w:hAnsi="Times New Roman"/>
+                <w:sz w:val="22"/>
+                <w:szCs w:val="22"/>
+              </w:rPr>
+              <w:t>Again!</w:t>
+            </w:r>
           </w:p>
         </w:tc>
         <w:tc>
@@ -852,6 +836,12 @@
                 <w:rFonts w:cs="Arial"/>
               </w:rPr>
             </w:pPr>
+            <w:r>
+              <w:rPr>
+                <w:rFonts w:cs="Arial"/>
+              </w:rPr>
+              <w:t>A previously satisfied user wants to find the same meal he/she had previously. After opening the app, the user taps on the like icon and then selects the food they previously liked. The app then shows the details of that food</w:t>
+            </w:r>
           </w:p>
         </w:tc>
         <w:tc>
@@ -875,6 +865,14 @@
                 <w:szCs w:val="22"/>
               </w:rPr>
             </w:pPr>
+            <w:r>
+              <w:rPr>
+                <w:rFonts w:ascii="Times New Roman" w:hAnsi="Times New Roman"/>
+                <w:sz w:val="22"/>
+                <w:szCs w:val="22"/>
+              </w:rPr>
+              <w:t>1</w:t>
+            </w:r>
           </w:p>
         </w:tc>
       </w:tr>
@@ -945,6 +943,14 @@
                 <w:szCs w:val="22"/>
               </w:rPr>
             </w:pPr>
+            <w:r>
+              <w:rPr>
+                <w:rFonts w:ascii="Times New Roman" w:hAnsi="Times New Roman"/>
+                <w:sz w:val="22"/>
+                <w:szCs w:val="22"/>
+              </w:rPr>
+              <w:t>Shots Shots Shots</w:t>
+            </w:r>
           </w:p>
         </w:tc>
         <w:tc>
@@ -966,6 +972,18 @@
                 <w:rFonts w:cs="Arial"/>
               </w:rPr>
             </w:pPr>
+            <w:r>
+              <w:rPr>
+                <w:rFonts w:cs="Arial"/>
+              </w:rPr>
+              <w:t xml:space="preserve">Some friends want to go to a place with drinks. After launching the app they </w:t>
+            </w:r>
+            <w:r>
+              <w:rPr>
+                <w:rFonts w:cs="Arial"/>
+              </w:rPr>
+              <w:t>chose the settings for “only show if serves alcohol”. Then the user selects to start searching</w:t>
+            </w:r>
           </w:p>
         </w:tc>
         <w:tc>
@@ -989,6 +1007,14 @@
                 <w:szCs w:val="22"/>
               </w:rPr>
             </w:pPr>
+            <w:r>
+              <w:rPr>
+                <w:rFonts w:ascii="Times New Roman" w:hAnsi="Times New Roman"/>
+                <w:sz w:val="22"/>
+                <w:szCs w:val="22"/>
+              </w:rPr>
+              <w:t>3</w:t>
+            </w:r>
           </w:p>
         </w:tc>
       </w:tr>
@@ -1016,6 +1042,12 @@
                 <w:rFonts w:cs="Arial"/>
               </w:rPr>
             </w:pPr>
+            <w:r>
+              <w:rPr>
+                <w:rFonts w:cs="Arial"/>
+              </w:rPr>
+              <w:t>6</w:t>
+            </w:r>
           </w:p>
         </w:tc>
         <w:tc>
@@ -1040,6 +1072,15 @@
                 <w:szCs w:val="22"/>
               </w:rPr>
             </w:pPr>
+            <w:r>
+              <w:rPr>
+                <w:rFonts w:ascii="Times New Roman" w:hAnsi="Times New Roman"/>
+                <w:iCs/>
+                <w:sz w:val="22"/>
+                <w:szCs w:val="22"/>
+              </w:rPr>
+              <w:t>Walking Distance</w:t>
+            </w:r>
           </w:p>
         </w:tc>
         <w:tc>
@@ -1061,6 +1102,12 @@
                 <w:rFonts w:cs="Arial"/>
               </w:rPr>
             </w:pPr>
+            <w:r>
+              <w:rPr>
+                <w:rFonts w:cs="Arial"/>
+              </w:rPr>
+              <w:t>A user wants a restraint close to them. After launching the app they change the distance setting to the desired amount and click to start searching</w:t>
+            </w:r>
           </w:p>
         </w:tc>
         <w:tc>
@@ -1085,6 +1132,17 @@
                 <w:szCs w:val="22"/>
               </w:rPr>
             </w:pPr>
+            <w:r>
+              <w:rPr>
+                <w:rFonts w:ascii="Times New Roman" w:hAnsi="Times New Roman"/>
+                <w:iCs/>
+                <w:sz w:val="22"/>
+                <w:szCs w:val="22"/>
+              </w:rPr>
+              <w:t>1</w:t>
+            </w:r>
+            <w:bookmarkStart w:id="0" w:name="_GoBack"/>
+            <w:bookmarkEnd w:id="0"/>
           </w:p>
         </w:tc>
       </w:tr>
@@ -1861,7 +1919,6 @@
         <w:jc w:val="left"/>
       </w:pPr>
       <w:r>
-        <w:lastRenderedPageBreak/>
         <w:t>Preconditions</w:t>
       </w:r>
     </w:p>
@@ -1926,26 +1983,16 @@
         <w:spacing w:before="120"/>
         <w:jc w:val="left"/>
       </w:pPr>
-      <w:proofErr w:type="spellStart"/>
       <w:r>
         <w:t>Postconditions</w:t>
       </w:r>
-      <w:proofErr w:type="spellEnd"/>
     </w:p>
     <w:p>
       <w:pPr>
         <w:pStyle w:val="BodyText"/>
       </w:pPr>
       <w:r>
-        <w:t xml:space="preserve">Describe the state of the system at the conclusion of the use case execution. Number each </w:t>
-      </w:r>
-      <w:proofErr w:type="spellStart"/>
-      <w:r>
-        <w:t>postcondition</w:t>
-      </w:r>
-      <w:proofErr w:type="spellEnd"/>
-      <w:r>
-        <w:t>. Examples:</w:t>
+        <w:t>Describe the state of the system at the conclusion of the use case execution. Number each postcondition. Examples:</w:t>
       </w:r>
     </w:p>
     <w:p>
@@ -2060,15 +2107,7 @@
         <w:pStyle w:val="BodyText"/>
       </w:pPr>
       <w:r>
-        <w:t xml:space="preserve">Describe any anticipated error conditions that could occur during execution of the use case, and define how the system is to respond to those conditions. Also, describe how the system is to respond if the use case execution fails for some unanticipated reason. If the use case results in a durable state change in a database or the outside world, state whether the change is rolled back, completed correctly, partially completed with a known state, or left in an undetermined state as a result of the exception. Number each alternative flow in the form “X.Y.E.Z”, where “X” is the Use Case ID, Y indicates the normal (0) or alternative (&gt;0) flow during which this exception could take place, “E” indicates an exception, and “Z” is a sequence number for the exceptions. For </w:t>
-      </w:r>
-      <w:proofErr w:type="gramStart"/>
-      <w:r>
-        <w:t>example</w:t>
-      </w:r>
-      <w:proofErr w:type="gramEnd"/>
-      <w:r>
-        <w:t xml:space="preserve"> “5.0.E.2” would indicate the second exception for the normal flow for use case number 5.</w:t>
+        <w:t>Describe any anticipated error conditions that could occur during execution of the use case, and define how the system is to respond to those conditions. Also, describe how the system is to respond if the use case execution fails for some unanticipated reason. If the use case results in a durable state change in a database or the outside world, state whether the change is rolled back, completed correctly, partially completed with a known state, or left in an undetermined state as a result of the exception. Number each alternative flow in the form “X.Y.E.Z”, where “X” is the Use Case ID, Y indicates the normal (0) or alternative (&gt;0) flow during which this exception could take place, “E” indicates an exception, and “Z” is a sequence number for the exceptions. For example “5.0.E.2” would indicate the second exception for the normal flow for use case number 5.</w:t>
       </w:r>
     </w:p>
     <w:p>
@@ -2085,7 +2124,6 @@
         <w:jc w:val="left"/>
       </w:pPr>
       <w:r>
-        <w:lastRenderedPageBreak/>
         <w:t>Includes</w:t>
       </w:r>
     </w:p>
@@ -2248,13 +2286,6 @@
           <w:szCs w:val="36"/>
         </w:rPr>
         <w:br w:type="page"/>
-      </w:r>
-      <w:r>
-        <w:rPr>
-          <w:sz w:val="36"/>
-          <w:szCs w:val="36"/>
-        </w:rPr>
-        <w:lastRenderedPageBreak/>
         <w:t>Use Case Template</w:t>
       </w:r>
     </w:p>
@@ -2279,12 +2310,6 @@
         <w:gridCol w:w="2629"/>
       </w:tblGrid>
       <w:tr>
-        <w:tblPrEx>
-          <w:tblCellMar>
-            <w:top w:w="0" w:type="dxa"/>
-            <w:bottom w:w="0" w:type="dxa"/>
-          </w:tblCellMar>
-        </w:tblPrEx>
         <w:tc>
           <w:tcPr>
             <w:tcW w:w="1728" w:type="dxa"/>
@@ -2307,12 +2332,6 @@
         </w:tc>
       </w:tr>
       <w:tr>
-        <w:tblPrEx>
-          <w:tblCellMar>
-            <w:top w:w="0" w:type="dxa"/>
-            <w:bottom w:w="0" w:type="dxa"/>
-          </w:tblCellMar>
-        </w:tblPrEx>
         <w:tc>
           <w:tcPr>
             <w:tcW w:w="1728" w:type="dxa"/>
@@ -2335,12 +2354,6 @@
         </w:tc>
       </w:tr>
       <w:tr>
-        <w:tblPrEx>
-          <w:tblCellMar>
-            <w:top w:w="0" w:type="dxa"/>
-            <w:bottom w:w="0" w:type="dxa"/>
-          </w:tblCellMar>
-        </w:tblPrEx>
         <w:tc>
           <w:tcPr>
             <w:tcW w:w="1728" w:type="dxa"/>
@@ -2350,15 +2363,7 @@
               <w:jc w:val="right"/>
             </w:pPr>
             <w:r>
-              <w:t xml:space="preserve">Created </w:t>
-            </w:r>
-            <w:proofErr w:type="gramStart"/>
-            <w:r>
-              <w:t>By</w:t>
-            </w:r>
-            <w:proofErr w:type="gramEnd"/>
-            <w:r>
-              <w:t>:</w:t>
+              <w:t>Created By:</w:t>
             </w:r>
           </w:p>
         </w:tc>
@@ -2377,15 +2382,7 @@
               <w:jc w:val="right"/>
             </w:pPr>
             <w:r>
-              <w:t xml:space="preserve">Last Updated </w:t>
-            </w:r>
-            <w:proofErr w:type="gramStart"/>
-            <w:r>
-              <w:t>By</w:t>
-            </w:r>
-            <w:proofErr w:type="gramEnd"/>
-            <w:r>
-              <w:t>:</w:t>
+              <w:t>Last Updated By:</w:t>
             </w:r>
           </w:p>
         </w:tc>
@@ -2397,12 +2394,6 @@
         </w:tc>
       </w:tr>
       <w:tr>
-        <w:tblPrEx>
-          <w:tblCellMar>
-            <w:top w:w="0" w:type="dxa"/>
-            <w:bottom w:w="0" w:type="dxa"/>
-          </w:tblCellMar>
-        </w:tblPrEx>
         <w:tc>
           <w:tcPr>
             <w:tcW w:w="1728" w:type="dxa"/>
@@ -2463,12 +2454,6 @@
         <w:gridCol w:w="6228"/>
       </w:tblGrid>
       <w:tr>
-        <w:tblPrEx>
-          <w:tblCellMar>
-            <w:top w:w="0" w:type="dxa"/>
-            <w:bottom w:w="0" w:type="dxa"/>
-          </w:tblCellMar>
-        </w:tblPrEx>
         <w:tc>
           <w:tcPr>
             <w:tcW w:w="2628" w:type="dxa"/>
@@ -2490,12 +2475,6 @@
         </w:tc>
       </w:tr>
       <w:tr>
-        <w:tblPrEx>
-          <w:tblCellMar>
-            <w:top w:w="0" w:type="dxa"/>
-            <w:bottom w:w="0" w:type="dxa"/>
-          </w:tblCellMar>
-        </w:tblPrEx>
         <w:tc>
           <w:tcPr>
             <w:tcW w:w="2628" w:type="dxa"/>
@@ -2517,12 +2496,6 @@
         </w:tc>
       </w:tr>
       <w:tr>
-        <w:tblPrEx>
-          <w:tblCellMar>
-            <w:top w:w="0" w:type="dxa"/>
-            <w:bottom w:w="0" w:type="dxa"/>
-          </w:tblCellMar>
-        </w:tblPrEx>
         <w:tc>
           <w:tcPr>
             <w:tcW w:w="2628" w:type="dxa"/>
@@ -2553,12 +2526,6 @@
         </w:tc>
       </w:tr>
       <w:tr>
-        <w:tblPrEx>
-          <w:tblCellMar>
-            <w:top w:w="0" w:type="dxa"/>
-            <w:bottom w:w="0" w:type="dxa"/>
-          </w:tblCellMar>
-        </w:tblPrEx>
         <w:tc>
           <w:tcPr>
             <w:tcW w:w="2628" w:type="dxa"/>
@@ -2567,13 +2534,8 @@
             <w:pPr>
               <w:jc w:val="right"/>
             </w:pPr>
-            <w:proofErr w:type="spellStart"/>
-            <w:r>
-              <w:t>Postconditions</w:t>
-            </w:r>
-            <w:proofErr w:type="spellEnd"/>
-            <w:r>
-              <w:t>:</w:t>
+            <w:r>
+              <w:t>Postconditions:</w:t>
             </w:r>
           </w:p>
         </w:tc>
@@ -2594,12 +2556,6 @@
         </w:tc>
       </w:tr>
       <w:tr>
-        <w:tblPrEx>
-          <w:tblCellMar>
-            <w:top w:w="0" w:type="dxa"/>
-            <w:bottom w:w="0" w:type="dxa"/>
-          </w:tblCellMar>
-        </w:tblPrEx>
         <w:tc>
           <w:tcPr>
             <w:tcW w:w="2628" w:type="dxa"/>
@@ -2630,12 +2586,6 @@
         </w:tc>
       </w:tr>
       <w:tr>
-        <w:tblPrEx>
-          <w:tblCellMar>
-            <w:top w:w="0" w:type="dxa"/>
-            <w:bottom w:w="0" w:type="dxa"/>
-          </w:tblCellMar>
-        </w:tblPrEx>
         <w:tc>
           <w:tcPr>
             <w:tcW w:w="2628" w:type="dxa"/>
@@ -2657,12 +2607,6 @@
         </w:tc>
       </w:tr>
       <w:tr>
-        <w:tblPrEx>
-          <w:tblCellMar>
-            <w:top w:w="0" w:type="dxa"/>
-            <w:bottom w:w="0" w:type="dxa"/>
-          </w:tblCellMar>
-        </w:tblPrEx>
         <w:tc>
           <w:tcPr>
             <w:tcW w:w="2628" w:type="dxa"/>
@@ -2684,12 +2628,6 @@
         </w:tc>
       </w:tr>
       <w:tr>
-        <w:tblPrEx>
-          <w:tblCellMar>
-            <w:top w:w="0" w:type="dxa"/>
-            <w:bottom w:w="0" w:type="dxa"/>
-          </w:tblCellMar>
-        </w:tblPrEx>
         <w:tc>
           <w:tcPr>
             <w:tcW w:w="2628" w:type="dxa"/>
@@ -2711,12 +2649,6 @@
         </w:tc>
       </w:tr>
       <w:tr>
-        <w:tblPrEx>
-          <w:tblCellMar>
-            <w:top w:w="0" w:type="dxa"/>
-            <w:bottom w:w="0" w:type="dxa"/>
-          </w:tblCellMar>
-        </w:tblPrEx>
         <w:tc>
           <w:tcPr>
             <w:tcW w:w="2628" w:type="dxa"/>
@@ -2738,12 +2670,6 @@
         </w:tc>
       </w:tr>
       <w:tr>
-        <w:tblPrEx>
-          <w:tblCellMar>
-            <w:top w:w="0" w:type="dxa"/>
-            <w:bottom w:w="0" w:type="dxa"/>
-          </w:tblCellMar>
-        </w:tblPrEx>
         <w:tc>
           <w:tcPr>
             <w:tcW w:w="2628" w:type="dxa"/>
@@ -2765,12 +2691,6 @@
         </w:tc>
       </w:tr>
       <w:tr>
-        <w:tblPrEx>
-          <w:tblCellMar>
-            <w:top w:w="0" w:type="dxa"/>
-            <w:bottom w:w="0" w:type="dxa"/>
-          </w:tblCellMar>
-        </w:tblPrEx>
         <w:tc>
           <w:tcPr>
             <w:tcW w:w="2628" w:type="dxa"/>
@@ -2792,12 +2712,6 @@
         </w:tc>
       </w:tr>
       <w:tr>
-        <w:tblPrEx>
-          <w:tblCellMar>
-            <w:top w:w="0" w:type="dxa"/>
-            <w:bottom w:w="0" w:type="dxa"/>
-          </w:tblCellMar>
-        </w:tblPrEx>
         <w:tc>
           <w:tcPr>
             <w:tcW w:w="2628" w:type="dxa"/>
@@ -2819,12 +2733,6 @@
         </w:tc>
       </w:tr>
       <w:tr>
-        <w:tblPrEx>
-          <w:tblCellMar>
-            <w:top w:w="0" w:type="dxa"/>
-            <w:bottom w:w="0" w:type="dxa"/>
-          </w:tblCellMar>
-        </w:tblPrEx>
         <w:tc>
           <w:tcPr>
             <w:tcW w:w="2628" w:type="dxa"/>
@@ -2846,12 +2754,6 @@
         </w:tc>
       </w:tr>
       <w:tr>
-        <w:tblPrEx>
-          <w:tblCellMar>
-            <w:top w:w="0" w:type="dxa"/>
-            <w:bottom w:w="0" w:type="dxa"/>
-          </w:tblCellMar>
-        </w:tblPrEx>
         <w:tc>
           <w:tcPr>
             <w:tcW w:w="2628" w:type="dxa"/>
@@ -2934,23 +2836,7 @@
         <w:pStyle w:val="BodyText"/>
       </w:pPr>
       <w:r>
-        <w:t xml:space="preserve">Describe any constraints or cross-cutting </w:t>
-      </w:r>
-      <w:proofErr w:type="spellStart"/>
-      <w:r>
-        <w:t>characterstics</w:t>
-      </w:r>
-      <w:proofErr w:type="spellEnd"/>
-      <w:r>
-        <w:t xml:space="preserve"> of the system in a manner that is clear, </w:t>
-      </w:r>
-      <w:proofErr w:type="spellStart"/>
-      <w:r>
-        <w:t>spectific</w:t>
-      </w:r>
-      <w:proofErr w:type="spellEnd"/>
-      <w:r>
-        <w:t>, and testable.</w:t>
+        <w:t>Describe any constraints or cross-cutting characterstics of the system in a manner that is clear, spectific, and testable.</w:t>
       </w:r>
       <w:r>
         <w:t xml:space="preserve">  Only present those which are applicable to your system.  Categories include but are not limited to:</w:t>
@@ -3182,7 +3068,7 @@
               <w:sz w:val="16"/>
               <w:szCs w:val="16"/>
             </w:rPr>
-            <w:t>6</w:t>
+            <w:t>1</w:t>
           </w:r>
           <w:r>
             <w:rPr>
@@ -3680,7 +3566,7 @@
     <w:nsid w:val="4FE07883"/>
     <w:multiLevelType w:val="hybridMultilevel"/>
     <w:tmpl w:val="F9500F64"/>
-    <w:lvl w:ilvl="0">
+    <w:lvl w:ilvl="0" w:tplc="551EE30A">
       <w:start w:val="1"/>
       <w:numFmt w:val="decimal"/>
       <w:lvlText w:val="%1."/>
@@ -3692,7 +3578,7 @@
         <w:ind w:left="720" w:hanging="360"/>
       </w:pPr>
     </w:lvl>
-    <w:lvl w:ilvl="1" w:tentative="1">
+    <w:lvl w:ilvl="1" w:tplc="93BADD08" w:tentative="1">
       <w:start w:val="1"/>
       <w:numFmt w:val="lowerLetter"/>
       <w:lvlText w:val="%2."/>
@@ -3704,7 +3590,7 @@
         <w:ind w:left="1440" w:hanging="360"/>
       </w:pPr>
     </w:lvl>
-    <w:lvl w:ilvl="2" w:tentative="1">
+    <w:lvl w:ilvl="2" w:tplc="13C83B20" w:tentative="1">
       <w:start w:val="1"/>
       <w:numFmt w:val="lowerRoman"/>
       <w:lvlText w:val="%3."/>
@@ -3716,7 +3602,7 @@
         <w:ind w:left="2160" w:hanging="180"/>
       </w:pPr>
     </w:lvl>
-    <w:lvl w:ilvl="3" w:tentative="1">
+    <w:lvl w:ilvl="3" w:tplc="C2887812" w:tentative="1">
       <w:start w:val="1"/>
       <w:numFmt w:val="decimal"/>
       <w:lvlText w:val="%4."/>
@@ -3728,7 +3614,7 @@
         <w:ind w:left="2880" w:hanging="360"/>
       </w:pPr>
     </w:lvl>
-    <w:lvl w:ilvl="4" w:tentative="1">
+    <w:lvl w:ilvl="4" w:tplc="CFEE96F2" w:tentative="1">
       <w:start w:val="1"/>
       <w:numFmt w:val="lowerLetter"/>
       <w:lvlText w:val="%5."/>
@@ -3740,7 +3626,7 @@
         <w:ind w:left="3600" w:hanging="360"/>
       </w:pPr>
     </w:lvl>
-    <w:lvl w:ilvl="5" w:tentative="1">
+    <w:lvl w:ilvl="5" w:tplc="3D82FFA2" w:tentative="1">
       <w:start w:val="1"/>
       <w:numFmt w:val="lowerRoman"/>
       <w:lvlText w:val="%6."/>
@@ -3752,7 +3638,7 @@
         <w:ind w:left="4320" w:hanging="180"/>
       </w:pPr>
     </w:lvl>
-    <w:lvl w:ilvl="6" w:tentative="1">
+    <w:lvl w:ilvl="6" w:tplc="79BA67EE" w:tentative="1">
       <w:start w:val="1"/>
       <w:numFmt w:val="decimal"/>
       <w:lvlText w:val="%7."/>
@@ -3764,7 +3650,7 @@
         <w:ind w:left="5040" w:hanging="360"/>
       </w:pPr>
     </w:lvl>
-    <w:lvl w:ilvl="7" w:tentative="1">
+    <w:lvl w:ilvl="7" w:tplc="9692CC52" w:tentative="1">
       <w:start w:val="1"/>
       <w:numFmt w:val="lowerLetter"/>
       <w:lvlText w:val="%8."/>
@@ -3776,7 +3662,7 @@
         <w:ind w:left="5760" w:hanging="360"/>
       </w:pPr>
     </w:lvl>
-    <w:lvl w:ilvl="8" w:tentative="1">
+    <w:lvl w:ilvl="8" w:tplc="1F7E9060" w:tentative="1">
       <w:start w:val="1"/>
       <w:numFmt w:val="lowerRoman"/>
       <w:lvlText w:val="%9."/>
@@ -4194,6 +4080,50 @@
     <w:lsdException w:name="Subtitle" w:qFormat="1"/>
     <w:lsdException w:name="Strong" w:qFormat="1"/>
     <w:lsdException w:name="Emphasis" w:qFormat="1"/>
+    <w:lsdException w:name="Normal Table" w:semiHidden="1" w:unhideWhenUsed="1"/>
+    <w:lsdException w:name="Table Simple 1" w:semiHidden="1" w:unhideWhenUsed="1"/>
+    <w:lsdException w:name="Table Simple 2" w:semiHidden="1" w:unhideWhenUsed="1"/>
+    <w:lsdException w:name="Table Simple 3" w:semiHidden="1" w:unhideWhenUsed="1"/>
+    <w:lsdException w:name="Table Classic 1" w:semiHidden="1" w:unhideWhenUsed="1"/>
+    <w:lsdException w:name="Table Classic 2" w:semiHidden="1" w:unhideWhenUsed="1"/>
+    <w:lsdException w:name="Table Classic 3" w:semiHidden="1" w:unhideWhenUsed="1"/>
+    <w:lsdException w:name="Table Classic 4" w:semiHidden="1" w:unhideWhenUsed="1"/>
+    <w:lsdException w:name="Table Colorful 1" w:semiHidden="1" w:unhideWhenUsed="1"/>
+    <w:lsdException w:name="Table Colorful 2" w:semiHidden="1" w:unhideWhenUsed="1"/>
+    <w:lsdException w:name="Table Colorful 3" w:semiHidden="1" w:unhideWhenUsed="1"/>
+    <w:lsdException w:name="Table Columns 1" w:semiHidden="1" w:unhideWhenUsed="1"/>
+    <w:lsdException w:name="Table Columns 2" w:semiHidden="1" w:unhideWhenUsed="1"/>
+    <w:lsdException w:name="Table Columns 3" w:semiHidden="1" w:unhideWhenUsed="1"/>
+    <w:lsdException w:name="Table Columns 4" w:semiHidden="1" w:unhideWhenUsed="1"/>
+    <w:lsdException w:name="Table Columns 5" w:semiHidden="1" w:unhideWhenUsed="1"/>
+    <w:lsdException w:name="Table Grid 1" w:semiHidden="1" w:unhideWhenUsed="1"/>
+    <w:lsdException w:name="Table Grid 2" w:semiHidden="1" w:unhideWhenUsed="1"/>
+    <w:lsdException w:name="Table Grid 3" w:semiHidden="1" w:unhideWhenUsed="1"/>
+    <w:lsdException w:name="Table Grid 4" w:semiHidden="1" w:unhideWhenUsed="1"/>
+    <w:lsdException w:name="Table Grid 5" w:semiHidden="1" w:unhideWhenUsed="1"/>
+    <w:lsdException w:name="Table Grid 6" w:semiHidden="1" w:unhideWhenUsed="1"/>
+    <w:lsdException w:name="Table Grid 7" w:semiHidden="1" w:unhideWhenUsed="1"/>
+    <w:lsdException w:name="Table Grid 8" w:semiHidden="1" w:unhideWhenUsed="1"/>
+    <w:lsdException w:name="Table List 1" w:semiHidden="1" w:unhideWhenUsed="1"/>
+    <w:lsdException w:name="Table List 2" w:semiHidden="1" w:unhideWhenUsed="1"/>
+    <w:lsdException w:name="Table List 3" w:semiHidden="1" w:unhideWhenUsed="1"/>
+    <w:lsdException w:name="Table List 4" w:semiHidden="1" w:unhideWhenUsed="1"/>
+    <w:lsdException w:name="Table List 5" w:semiHidden="1" w:unhideWhenUsed="1"/>
+    <w:lsdException w:name="Table List 6" w:semiHidden="1" w:unhideWhenUsed="1"/>
+    <w:lsdException w:name="Table List 7" w:semiHidden="1" w:unhideWhenUsed="1"/>
+    <w:lsdException w:name="Table List 8" w:semiHidden="1" w:unhideWhenUsed="1"/>
+    <w:lsdException w:name="Table 3D effects 1" w:semiHidden="1" w:unhideWhenUsed="1"/>
+    <w:lsdException w:name="Table 3D effects 2" w:semiHidden="1" w:unhideWhenUsed="1"/>
+    <w:lsdException w:name="Table 3D effects 3" w:semiHidden="1" w:unhideWhenUsed="1"/>
+    <w:lsdException w:name="Table Contemporary" w:semiHidden="1" w:unhideWhenUsed="1"/>
+    <w:lsdException w:name="Table Elegant" w:semiHidden="1" w:unhideWhenUsed="1"/>
+    <w:lsdException w:name="Table Professional" w:semiHidden="1" w:unhideWhenUsed="1"/>
+    <w:lsdException w:name="Table Subtle 1" w:semiHidden="1" w:unhideWhenUsed="1"/>
+    <w:lsdException w:name="Table Subtle 2" w:semiHidden="1" w:unhideWhenUsed="1"/>
+    <w:lsdException w:name="Table Web 1" w:semiHidden="1" w:unhideWhenUsed="1"/>
+    <w:lsdException w:name="Table Web 2" w:semiHidden="1" w:unhideWhenUsed="1"/>
+    <w:lsdException w:name="Table Web 3" w:semiHidden="1" w:unhideWhenUsed="1"/>
+    <w:lsdException w:name="Table Theme" w:semiHidden="1" w:unhideWhenUsed="1"/>
     <w:lsdException w:name="Placeholder Text" w:semiHidden="1" w:uiPriority="99" w:unhideWhenUsed="1"/>
     <w:lsdException w:name="No Spacing" w:uiPriority="99" w:qFormat="1"/>
     <w:lsdException w:name="Light Shading" w:uiPriority="99"/>
@@ -4312,8 +4242,8 @@
     <w:lsdException w:name="Plain Table 5" w:uiPriority="31" w:qFormat="1"/>
     <w:lsdException w:name="Grid Table Light" w:uiPriority="32" w:qFormat="1"/>
     <w:lsdException w:name="Grid Table 1 Light" w:uiPriority="33" w:qFormat="1"/>
-    <w:lsdException w:name="Grid Table 2" w:semiHidden="1" w:uiPriority="37" w:unhideWhenUsed="1"/>
-    <w:lsdException w:name="Grid Table 3" w:semiHidden="1" w:uiPriority="39" w:unhideWhenUsed="1" w:qFormat="1"/>
+    <w:lsdException w:name="Grid Table 2" w:uiPriority="37"/>
+    <w:lsdException w:name="Grid Table 3" w:uiPriority="39" w:qFormat="1"/>
     <w:lsdException w:name="Grid Table 4" w:uiPriority="49"/>
     <w:lsdException w:name="Grid Table 5 Dark" w:uiPriority="50"/>
     <w:lsdException w:name="Grid Table 6 Colorful" w:uiPriority="51"/>
@@ -4472,11 +4402,15 @@
   </w:style>
   <w:style w:type="character" w:default="1" w:styleId="DefaultParagraphFont">
     <w:name w:val="Default Paragraph Font"/>
+    <w:uiPriority w:val="1"/>
     <w:semiHidden/>
+    <w:unhideWhenUsed/>
   </w:style>
   <w:style w:type="table" w:default="1" w:styleId="TableNormal">
     <w:name w:val="Normal Table"/>
+    <w:uiPriority w:val="99"/>
     <w:semiHidden/>
+    <w:unhideWhenUsed/>
     <w:tblPr>
       <w:tblInd w:w="0" w:type="dxa"/>
       <w:tblCellMar>
@@ -4489,7 +4423,9 @@
   </w:style>
   <w:style w:type="numbering" w:default="1" w:styleId="NoList">
     <w:name w:val="No List"/>
+    <w:uiPriority w:val="99"/>
     <w:semiHidden/>
+    <w:unhideWhenUsed/>
   </w:style>
   <w:style w:type="paragraph" w:styleId="Header">
     <w:name w:val="header"/>

</xml_diff>

<commit_message>
updated activity Tracker week 4
</commit_message>
<xml_diff>
--- a/documents/Product Requirements (SRS).docx
+++ b/documents/Product Requirements (SRS).docx
@@ -1,6 +1,6 @@
 
 <file path=word/document.xml><?xml version="1.0" encoding="utf-8"?>
-<w:document xmlns:wpc="http://schemas.microsoft.com/office/word/2010/wordprocessingCanvas" xmlns:cx="http://schemas.microsoft.com/office/drawing/2014/chartex" xmlns:cx1="http://schemas.microsoft.com/office/drawing/2015/9/8/chartex" xmlns:cx2="http://schemas.microsoft.com/office/drawing/2015/10/21/chartex" xmlns:mc="http://schemas.openxmlformats.org/markup-compatibility/2006" xmlns:o="urn:schemas-microsoft-com:office:office" xmlns:r="http://schemas.openxmlformats.org/officeDocument/2006/relationships" xmlns:m="http://schemas.openxmlformats.org/officeDocument/2006/math" xmlns:v="urn:schemas-microsoft-com:vml" xmlns:wp14="http://schemas.microsoft.com/office/word/2010/wordprocessingDrawing" xmlns:wp="http://schemas.openxmlformats.org/drawingml/2006/wordprocessingDrawing" xmlns:w10="urn:schemas-microsoft-com:office:word" xmlns:w="http://schemas.openxmlformats.org/wordprocessingml/2006/main" xmlns:w14="http://schemas.microsoft.com/office/word/2010/wordml" xmlns:w15="http://schemas.microsoft.com/office/word/2012/wordml" xmlns:w16se="http://schemas.microsoft.com/office/word/2015/wordml/symex" xmlns:wpg="http://schemas.microsoft.com/office/word/2010/wordprocessingGroup" xmlns:wpi="http://schemas.microsoft.com/office/word/2010/wordprocessingInk" xmlns:wne="http://schemas.microsoft.com/office/word/2006/wordml" xmlns:wps="http://schemas.microsoft.com/office/word/2010/wordprocessingShape" mc:Ignorable="w14 w15 w16se wp14">
+<w:document xmlns:wpc="http://schemas.microsoft.com/office/word/2010/wordprocessingCanvas" xmlns:cx="http://schemas.microsoft.com/office/drawing/2014/chartex" xmlns:cx1="http://schemas.microsoft.com/office/drawing/2015/9/8/chartex" xmlns:cx2="http://schemas.microsoft.com/office/drawing/2015/10/21/chartex" xmlns:cx3="http://schemas.microsoft.com/office/drawing/2016/5/9/chartex" xmlns:cx4="http://schemas.microsoft.com/office/drawing/2016/5/10/chartex" xmlns:cx5="http://schemas.microsoft.com/office/drawing/2016/5/11/chartex" xmlns:mc="http://schemas.openxmlformats.org/markup-compatibility/2006" xmlns:o="urn:schemas-microsoft-com:office:office" xmlns:r="http://schemas.openxmlformats.org/officeDocument/2006/relationships" xmlns:m="http://schemas.openxmlformats.org/officeDocument/2006/math" xmlns:v="urn:schemas-microsoft-com:vml" xmlns:wp14="http://schemas.microsoft.com/office/word/2010/wordprocessingDrawing" xmlns:wp="http://schemas.openxmlformats.org/drawingml/2006/wordprocessingDrawing" xmlns:w10="urn:schemas-microsoft-com:office:word" xmlns:w="http://schemas.openxmlformats.org/wordprocessingml/2006/main" xmlns:w14="http://schemas.microsoft.com/office/word/2010/wordml" xmlns:w15="http://schemas.microsoft.com/office/word/2012/wordml" xmlns:w16se="http://schemas.microsoft.com/office/word/2015/wordml/symex" xmlns:wpg="http://schemas.microsoft.com/office/word/2010/wordprocessingGroup" xmlns:wpi="http://schemas.microsoft.com/office/word/2010/wordprocessingInk" xmlns:wne="http://schemas.microsoft.com/office/word/2006/wordml" xmlns:wps="http://schemas.microsoft.com/office/word/2010/wordprocessingShape" mc:Ignorable="w14 w15 w16se wp14">
   <w:body>
     <w:p>
       <w:pPr>
@@ -19,8 +19,6 @@
           <w:szCs w:val="32"/>
         </w:rPr>
       </w:pPr>
-      <w:bookmarkStart w:id="0" w:name="_GoBack"/>
-      <w:bookmarkEnd w:id="0"/>
       <w:r>
         <w:rPr>
           <w:rFonts w:cs="Arial"/>
@@ -45,15 +43,9 @@
       </w:tblPr>
       <w:tblGrid>
         <w:gridCol w:w="767"/>
-        <w:gridCol w:w="1328"/>
+        <w:gridCol w:w="380"/>
       </w:tblGrid>
       <w:tr>
-        <w:tblPrEx>
-          <w:tblCellMar>
-            <w:top w:w="0" w:type="dxa"/>
-            <w:bottom w:w="0" w:type="dxa"/>
-          </w:tblCellMar>
-        </w:tblPrEx>
         <w:trPr>
           <w:jc w:val="center"/>
         </w:trPr>
@@ -96,11 +88,24 @@
             </w:pPr>
             <w:r>
               <w:rPr>
+                <mc:AlternateContent>
+                  <mc:Choice Requires="w16se"/>
+                  <mc:Fallback>
+                    <w:rFonts w:ascii="Segoe UI Emoji" w:eastAsia="Segoe UI Emoji" w:hAnsi="Segoe UI Emoji" w:cs="Segoe UI Emoji"/>
+                  </mc:Fallback>
+                </mc:AlternateContent>
                 <w:color w:val="000000"/>
                 <w:sz w:val="24"/>
                 <w:szCs w:val="24"/>
               </w:rPr>
-              <w:t>Name here</w:t>
+              <mc:AlternateContent>
+                <mc:Choice Requires="w16se">
+                  <w16se:symEx w16se:font="Segoe UI Emoji" w16se:char="263A"/>
+                </mc:Choice>
+                <mc:Fallback>
+                  <w:t>☺</w:t>
+                </mc:Fallback>
+              </mc:AlternateContent>
             </w:r>
           </w:p>
         </w:tc>
@@ -131,6 +136,8 @@
         </w:rPr>
         <w:t>This should be a 1-2 paragraphs describing what the motivation is for the project.  What is the problem to be solved?</w:t>
       </w:r>
+      <w:bookmarkStart w:id="0" w:name="_GoBack"/>
+      <w:bookmarkEnd w:id="0"/>
     </w:p>
     <w:p>
       <w:pPr>
@@ -2279,12 +2286,6 @@
         <w:gridCol w:w="2629"/>
       </w:tblGrid>
       <w:tr>
-        <w:tblPrEx>
-          <w:tblCellMar>
-            <w:top w:w="0" w:type="dxa"/>
-            <w:bottom w:w="0" w:type="dxa"/>
-          </w:tblCellMar>
-        </w:tblPrEx>
         <w:tc>
           <w:tcPr>
             <w:tcW w:w="1728" w:type="dxa"/>
@@ -2307,12 +2308,6 @@
         </w:tc>
       </w:tr>
       <w:tr>
-        <w:tblPrEx>
-          <w:tblCellMar>
-            <w:top w:w="0" w:type="dxa"/>
-            <w:bottom w:w="0" w:type="dxa"/>
-          </w:tblCellMar>
-        </w:tblPrEx>
         <w:tc>
           <w:tcPr>
             <w:tcW w:w="1728" w:type="dxa"/>
@@ -2335,12 +2330,6 @@
         </w:tc>
       </w:tr>
       <w:tr>
-        <w:tblPrEx>
-          <w:tblCellMar>
-            <w:top w:w="0" w:type="dxa"/>
-            <w:bottom w:w="0" w:type="dxa"/>
-          </w:tblCellMar>
-        </w:tblPrEx>
         <w:tc>
           <w:tcPr>
             <w:tcW w:w="1728" w:type="dxa"/>
@@ -2397,12 +2386,6 @@
         </w:tc>
       </w:tr>
       <w:tr>
-        <w:tblPrEx>
-          <w:tblCellMar>
-            <w:top w:w="0" w:type="dxa"/>
-            <w:bottom w:w="0" w:type="dxa"/>
-          </w:tblCellMar>
-        </w:tblPrEx>
         <w:tc>
           <w:tcPr>
             <w:tcW w:w="1728" w:type="dxa"/>
@@ -2463,12 +2446,6 @@
         <w:gridCol w:w="6228"/>
       </w:tblGrid>
       <w:tr>
-        <w:tblPrEx>
-          <w:tblCellMar>
-            <w:top w:w="0" w:type="dxa"/>
-            <w:bottom w:w="0" w:type="dxa"/>
-          </w:tblCellMar>
-        </w:tblPrEx>
         <w:tc>
           <w:tcPr>
             <w:tcW w:w="2628" w:type="dxa"/>
@@ -2490,12 +2467,6 @@
         </w:tc>
       </w:tr>
       <w:tr>
-        <w:tblPrEx>
-          <w:tblCellMar>
-            <w:top w:w="0" w:type="dxa"/>
-            <w:bottom w:w="0" w:type="dxa"/>
-          </w:tblCellMar>
-        </w:tblPrEx>
         <w:tc>
           <w:tcPr>
             <w:tcW w:w="2628" w:type="dxa"/>
@@ -2517,12 +2488,6 @@
         </w:tc>
       </w:tr>
       <w:tr>
-        <w:tblPrEx>
-          <w:tblCellMar>
-            <w:top w:w="0" w:type="dxa"/>
-            <w:bottom w:w="0" w:type="dxa"/>
-          </w:tblCellMar>
-        </w:tblPrEx>
         <w:tc>
           <w:tcPr>
             <w:tcW w:w="2628" w:type="dxa"/>
@@ -2553,12 +2518,6 @@
         </w:tc>
       </w:tr>
       <w:tr>
-        <w:tblPrEx>
-          <w:tblCellMar>
-            <w:top w:w="0" w:type="dxa"/>
-            <w:bottom w:w="0" w:type="dxa"/>
-          </w:tblCellMar>
-        </w:tblPrEx>
         <w:tc>
           <w:tcPr>
             <w:tcW w:w="2628" w:type="dxa"/>
@@ -2594,12 +2553,6 @@
         </w:tc>
       </w:tr>
       <w:tr>
-        <w:tblPrEx>
-          <w:tblCellMar>
-            <w:top w:w="0" w:type="dxa"/>
-            <w:bottom w:w="0" w:type="dxa"/>
-          </w:tblCellMar>
-        </w:tblPrEx>
         <w:tc>
           <w:tcPr>
             <w:tcW w:w="2628" w:type="dxa"/>
@@ -2630,12 +2583,6 @@
         </w:tc>
       </w:tr>
       <w:tr>
-        <w:tblPrEx>
-          <w:tblCellMar>
-            <w:top w:w="0" w:type="dxa"/>
-            <w:bottom w:w="0" w:type="dxa"/>
-          </w:tblCellMar>
-        </w:tblPrEx>
         <w:tc>
           <w:tcPr>
             <w:tcW w:w="2628" w:type="dxa"/>
@@ -2657,12 +2604,6 @@
         </w:tc>
       </w:tr>
       <w:tr>
-        <w:tblPrEx>
-          <w:tblCellMar>
-            <w:top w:w="0" w:type="dxa"/>
-            <w:bottom w:w="0" w:type="dxa"/>
-          </w:tblCellMar>
-        </w:tblPrEx>
         <w:tc>
           <w:tcPr>
             <w:tcW w:w="2628" w:type="dxa"/>
@@ -2684,12 +2625,6 @@
         </w:tc>
       </w:tr>
       <w:tr>
-        <w:tblPrEx>
-          <w:tblCellMar>
-            <w:top w:w="0" w:type="dxa"/>
-            <w:bottom w:w="0" w:type="dxa"/>
-          </w:tblCellMar>
-        </w:tblPrEx>
         <w:tc>
           <w:tcPr>
             <w:tcW w:w="2628" w:type="dxa"/>
@@ -2711,12 +2646,6 @@
         </w:tc>
       </w:tr>
       <w:tr>
-        <w:tblPrEx>
-          <w:tblCellMar>
-            <w:top w:w="0" w:type="dxa"/>
-            <w:bottom w:w="0" w:type="dxa"/>
-          </w:tblCellMar>
-        </w:tblPrEx>
         <w:tc>
           <w:tcPr>
             <w:tcW w:w="2628" w:type="dxa"/>
@@ -2738,12 +2667,6 @@
         </w:tc>
       </w:tr>
       <w:tr>
-        <w:tblPrEx>
-          <w:tblCellMar>
-            <w:top w:w="0" w:type="dxa"/>
-            <w:bottom w:w="0" w:type="dxa"/>
-          </w:tblCellMar>
-        </w:tblPrEx>
         <w:tc>
           <w:tcPr>
             <w:tcW w:w="2628" w:type="dxa"/>
@@ -2765,12 +2688,6 @@
         </w:tc>
       </w:tr>
       <w:tr>
-        <w:tblPrEx>
-          <w:tblCellMar>
-            <w:top w:w="0" w:type="dxa"/>
-            <w:bottom w:w="0" w:type="dxa"/>
-          </w:tblCellMar>
-        </w:tblPrEx>
         <w:tc>
           <w:tcPr>
             <w:tcW w:w="2628" w:type="dxa"/>
@@ -2792,12 +2709,6 @@
         </w:tc>
       </w:tr>
       <w:tr>
-        <w:tblPrEx>
-          <w:tblCellMar>
-            <w:top w:w="0" w:type="dxa"/>
-            <w:bottom w:w="0" w:type="dxa"/>
-          </w:tblCellMar>
-        </w:tblPrEx>
         <w:tc>
           <w:tcPr>
             <w:tcW w:w="2628" w:type="dxa"/>
@@ -2819,12 +2730,6 @@
         </w:tc>
       </w:tr>
       <w:tr>
-        <w:tblPrEx>
-          <w:tblCellMar>
-            <w:top w:w="0" w:type="dxa"/>
-            <w:bottom w:w="0" w:type="dxa"/>
-          </w:tblCellMar>
-        </w:tblPrEx>
         <w:tc>
           <w:tcPr>
             <w:tcW w:w="2628" w:type="dxa"/>
@@ -2846,12 +2751,6 @@
         </w:tc>
       </w:tr>
       <w:tr>
-        <w:tblPrEx>
-          <w:tblCellMar>
-            <w:top w:w="0" w:type="dxa"/>
-            <w:bottom w:w="0" w:type="dxa"/>
-          </w:tblCellMar>
-        </w:tblPrEx>
         <w:tc>
           <w:tcPr>
             <w:tcW w:w="2628" w:type="dxa"/>
@@ -3039,7 +2938,7 @@
 </file>
 
 <file path=word/endnotes.xml><?xml version="1.0" encoding="utf-8"?>
-<w:endnotes xmlns:wpc="http://schemas.microsoft.com/office/word/2010/wordprocessingCanvas" xmlns:cx="http://schemas.microsoft.com/office/drawing/2014/chartex" xmlns:cx1="http://schemas.microsoft.com/office/drawing/2015/9/8/chartex" xmlns:cx2="http://schemas.microsoft.com/office/drawing/2015/10/21/chartex" xmlns:mc="http://schemas.openxmlformats.org/markup-compatibility/2006" xmlns:o="urn:schemas-microsoft-com:office:office" xmlns:r="http://schemas.openxmlformats.org/officeDocument/2006/relationships" xmlns:m="http://schemas.openxmlformats.org/officeDocument/2006/math" xmlns:v="urn:schemas-microsoft-com:vml" xmlns:wp14="http://schemas.microsoft.com/office/word/2010/wordprocessingDrawing" xmlns:wp="http://schemas.openxmlformats.org/drawingml/2006/wordprocessingDrawing" xmlns:w10="urn:schemas-microsoft-com:office:word" xmlns:w="http://schemas.openxmlformats.org/wordprocessingml/2006/main" xmlns:w14="http://schemas.microsoft.com/office/word/2010/wordml" xmlns:w15="http://schemas.microsoft.com/office/word/2012/wordml" xmlns:w16se="http://schemas.microsoft.com/office/word/2015/wordml/symex" xmlns:wpg="http://schemas.microsoft.com/office/word/2010/wordprocessingGroup" xmlns:wpi="http://schemas.microsoft.com/office/word/2010/wordprocessingInk" xmlns:wne="http://schemas.microsoft.com/office/word/2006/wordml" xmlns:wps="http://schemas.microsoft.com/office/word/2010/wordprocessingShape" mc:Ignorable="w14 w15 w16se wp14">
+<w:endnotes xmlns:wpc="http://schemas.microsoft.com/office/word/2010/wordprocessingCanvas" xmlns:cx="http://schemas.microsoft.com/office/drawing/2014/chartex" xmlns:cx1="http://schemas.microsoft.com/office/drawing/2015/9/8/chartex" xmlns:cx2="http://schemas.microsoft.com/office/drawing/2015/10/21/chartex" xmlns:cx3="http://schemas.microsoft.com/office/drawing/2016/5/9/chartex" xmlns:cx4="http://schemas.microsoft.com/office/drawing/2016/5/10/chartex" xmlns:cx5="http://schemas.microsoft.com/office/drawing/2016/5/11/chartex" xmlns:mc="http://schemas.openxmlformats.org/markup-compatibility/2006" xmlns:o="urn:schemas-microsoft-com:office:office" xmlns:r="http://schemas.openxmlformats.org/officeDocument/2006/relationships" xmlns:m="http://schemas.openxmlformats.org/officeDocument/2006/math" xmlns:v="urn:schemas-microsoft-com:vml" xmlns:wp14="http://schemas.microsoft.com/office/word/2010/wordprocessingDrawing" xmlns:wp="http://schemas.openxmlformats.org/drawingml/2006/wordprocessingDrawing" xmlns:w10="urn:schemas-microsoft-com:office:word" xmlns:w="http://schemas.openxmlformats.org/wordprocessingml/2006/main" xmlns:w14="http://schemas.microsoft.com/office/word/2010/wordml" xmlns:w15="http://schemas.microsoft.com/office/word/2012/wordml" xmlns:w16se="http://schemas.microsoft.com/office/word/2015/wordml/symex" xmlns:wpg="http://schemas.microsoft.com/office/word/2010/wordprocessingGroup" xmlns:wpi="http://schemas.microsoft.com/office/word/2010/wordprocessingInk" xmlns:wne="http://schemas.microsoft.com/office/word/2006/wordml" xmlns:wps="http://schemas.microsoft.com/office/word/2010/wordprocessingShape" mc:Ignorable="w14 w15 w16se wp14">
   <w:endnote w:type="separator" w:id="-1">
     <w:p>
       <w:r>
@@ -3058,7 +2957,7 @@
 </file>
 
 <file path=word/footer1.xml><?xml version="1.0" encoding="utf-8"?>
-<w:ftr xmlns:wpc="http://schemas.microsoft.com/office/word/2010/wordprocessingCanvas" xmlns:cx="http://schemas.microsoft.com/office/drawing/2014/chartex" xmlns:cx1="http://schemas.microsoft.com/office/drawing/2015/9/8/chartex" xmlns:cx2="http://schemas.microsoft.com/office/drawing/2015/10/21/chartex" xmlns:mc="http://schemas.openxmlformats.org/markup-compatibility/2006" xmlns:o="urn:schemas-microsoft-com:office:office" xmlns:r="http://schemas.openxmlformats.org/officeDocument/2006/relationships" xmlns:m="http://schemas.openxmlformats.org/officeDocument/2006/math" xmlns:v="urn:schemas-microsoft-com:vml" xmlns:wp14="http://schemas.microsoft.com/office/word/2010/wordprocessingDrawing" xmlns:wp="http://schemas.openxmlformats.org/drawingml/2006/wordprocessingDrawing" xmlns:w10="urn:schemas-microsoft-com:office:word" xmlns:w="http://schemas.openxmlformats.org/wordprocessingml/2006/main" xmlns:w14="http://schemas.microsoft.com/office/word/2010/wordml" xmlns:w15="http://schemas.microsoft.com/office/word/2012/wordml" xmlns:w16se="http://schemas.microsoft.com/office/word/2015/wordml/symex" xmlns:wpg="http://schemas.microsoft.com/office/word/2010/wordprocessingGroup" xmlns:wpi="http://schemas.microsoft.com/office/word/2010/wordprocessingInk" xmlns:wne="http://schemas.microsoft.com/office/word/2006/wordml" xmlns:wps="http://schemas.microsoft.com/office/word/2010/wordprocessingShape" mc:Ignorable="w14 w15 w16se wp14">
+<w:ftr xmlns:wpc="http://schemas.microsoft.com/office/word/2010/wordprocessingCanvas" xmlns:cx="http://schemas.microsoft.com/office/drawing/2014/chartex" xmlns:cx1="http://schemas.microsoft.com/office/drawing/2015/9/8/chartex" xmlns:cx2="http://schemas.microsoft.com/office/drawing/2015/10/21/chartex" xmlns:cx3="http://schemas.microsoft.com/office/drawing/2016/5/9/chartex" xmlns:cx4="http://schemas.microsoft.com/office/drawing/2016/5/10/chartex" xmlns:cx5="http://schemas.microsoft.com/office/drawing/2016/5/11/chartex" xmlns:mc="http://schemas.openxmlformats.org/markup-compatibility/2006" xmlns:o="urn:schemas-microsoft-com:office:office" xmlns:r="http://schemas.openxmlformats.org/officeDocument/2006/relationships" xmlns:m="http://schemas.openxmlformats.org/officeDocument/2006/math" xmlns:v="urn:schemas-microsoft-com:vml" xmlns:wp14="http://schemas.microsoft.com/office/word/2010/wordprocessingDrawing" xmlns:wp="http://schemas.openxmlformats.org/drawingml/2006/wordprocessingDrawing" xmlns:w10="urn:schemas-microsoft-com:office:word" xmlns:w="http://schemas.openxmlformats.org/wordprocessingml/2006/main" xmlns:w14="http://schemas.microsoft.com/office/word/2010/wordml" xmlns:w15="http://schemas.microsoft.com/office/word/2012/wordml" xmlns:w16se="http://schemas.microsoft.com/office/word/2015/wordml/symex" xmlns:wpg="http://schemas.microsoft.com/office/word/2010/wordprocessingGroup" xmlns:wpi="http://schemas.microsoft.com/office/word/2010/wordprocessingInk" xmlns:wne="http://schemas.microsoft.com/office/word/2006/wordml" xmlns:wps="http://schemas.microsoft.com/office/word/2010/wordprocessingShape" mc:Ignorable="w14 w15 w16se wp14">
   <w:p>
     <w:pPr>
       <w:pStyle w:val="Footer"/>
@@ -3096,7 +2995,7 @@
 </file>
 
 <file path=word/footer2.xml><?xml version="1.0" encoding="utf-8"?>
-<w:ftr xmlns:wpc="http://schemas.microsoft.com/office/word/2010/wordprocessingCanvas" xmlns:cx="http://schemas.microsoft.com/office/drawing/2014/chartex" xmlns:cx1="http://schemas.microsoft.com/office/drawing/2015/9/8/chartex" xmlns:cx2="http://schemas.microsoft.com/office/drawing/2015/10/21/chartex" xmlns:mc="http://schemas.openxmlformats.org/markup-compatibility/2006" xmlns:o="urn:schemas-microsoft-com:office:office" xmlns:r="http://schemas.openxmlformats.org/officeDocument/2006/relationships" xmlns:m="http://schemas.openxmlformats.org/officeDocument/2006/math" xmlns:v="urn:schemas-microsoft-com:vml" xmlns:wp14="http://schemas.microsoft.com/office/word/2010/wordprocessingDrawing" xmlns:wp="http://schemas.openxmlformats.org/drawingml/2006/wordprocessingDrawing" xmlns:w10="urn:schemas-microsoft-com:office:word" xmlns:w="http://schemas.openxmlformats.org/wordprocessingml/2006/main" xmlns:w14="http://schemas.microsoft.com/office/word/2010/wordml" xmlns:w15="http://schemas.microsoft.com/office/word/2012/wordml" xmlns:w16se="http://schemas.microsoft.com/office/word/2015/wordml/symex" xmlns:wpg="http://schemas.microsoft.com/office/word/2010/wordprocessingGroup" xmlns:wpi="http://schemas.microsoft.com/office/word/2010/wordprocessingInk" xmlns:wne="http://schemas.microsoft.com/office/word/2006/wordml" xmlns:wps="http://schemas.microsoft.com/office/word/2010/wordprocessingShape" mc:Ignorable="w14 w15 w16se wp14">
+<w:ftr xmlns:wpc="http://schemas.microsoft.com/office/word/2010/wordprocessingCanvas" xmlns:cx="http://schemas.microsoft.com/office/drawing/2014/chartex" xmlns:cx1="http://schemas.microsoft.com/office/drawing/2015/9/8/chartex" xmlns:cx2="http://schemas.microsoft.com/office/drawing/2015/10/21/chartex" xmlns:cx3="http://schemas.microsoft.com/office/drawing/2016/5/9/chartex" xmlns:cx4="http://schemas.microsoft.com/office/drawing/2016/5/10/chartex" xmlns:cx5="http://schemas.microsoft.com/office/drawing/2016/5/11/chartex" xmlns:mc="http://schemas.openxmlformats.org/markup-compatibility/2006" xmlns:o="urn:schemas-microsoft-com:office:office" xmlns:r="http://schemas.openxmlformats.org/officeDocument/2006/relationships" xmlns:m="http://schemas.openxmlformats.org/officeDocument/2006/math" xmlns:v="urn:schemas-microsoft-com:vml" xmlns:wp14="http://schemas.microsoft.com/office/word/2010/wordprocessingDrawing" xmlns:wp="http://schemas.openxmlformats.org/drawingml/2006/wordprocessingDrawing" xmlns:w10="urn:schemas-microsoft-com:office:word" xmlns:w="http://schemas.openxmlformats.org/wordprocessingml/2006/main" xmlns:w14="http://schemas.microsoft.com/office/word/2010/wordml" xmlns:w15="http://schemas.microsoft.com/office/word/2012/wordml" xmlns:w16se="http://schemas.microsoft.com/office/word/2015/wordml/symex" xmlns:wpg="http://schemas.microsoft.com/office/word/2010/wordprocessingGroup" xmlns:wpi="http://schemas.microsoft.com/office/word/2010/wordprocessingInk" xmlns:wne="http://schemas.microsoft.com/office/word/2006/wordml" xmlns:wps="http://schemas.microsoft.com/office/word/2010/wordprocessingShape" mc:Ignorable="w14 w15 w16se wp14">
   <w:tbl>
     <w:tblPr>
       <w:tblW w:w="0" w:type="auto"/>
@@ -3205,7 +3104,7 @@
 </file>
 
 <file path=word/footnotes.xml><?xml version="1.0" encoding="utf-8"?>
-<w:footnotes xmlns:wpc="http://schemas.microsoft.com/office/word/2010/wordprocessingCanvas" xmlns:cx="http://schemas.microsoft.com/office/drawing/2014/chartex" xmlns:cx1="http://schemas.microsoft.com/office/drawing/2015/9/8/chartex" xmlns:cx2="http://schemas.microsoft.com/office/drawing/2015/10/21/chartex" xmlns:mc="http://schemas.openxmlformats.org/markup-compatibility/2006" xmlns:o="urn:schemas-microsoft-com:office:office" xmlns:r="http://schemas.openxmlformats.org/officeDocument/2006/relationships" xmlns:m="http://schemas.openxmlformats.org/officeDocument/2006/math" xmlns:v="urn:schemas-microsoft-com:vml" xmlns:wp14="http://schemas.microsoft.com/office/word/2010/wordprocessingDrawing" xmlns:wp="http://schemas.openxmlformats.org/drawingml/2006/wordprocessingDrawing" xmlns:w10="urn:schemas-microsoft-com:office:word" xmlns:w="http://schemas.openxmlformats.org/wordprocessingml/2006/main" xmlns:w14="http://schemas.microsoft.com/office/word/2010/wordml" xmlns:w15="http://schemas.microsoft.com/office/word/2012/wordml" xmlns:w16se="http://schemas.microsoft.com/office/word/2015/wordml/symex" xmlns:wpg="http://schemas.microsoft.com/office/word/2010/wordprocessingGroup" xmlns:wpi="http://schemas.microsoft.com/office/word/2010/wordprocessingInk" xmlns:wne="http://schemas.microsoft.com/office/word/2006/wordml" xmlns:wps="http://schemas.microsoft.com/office/word/2010/wordprocessingShape" mc:Ignorable="w14 w15 w16se wp14">
+<w:footnotes xmlns:wpc="http://schemas.microsoft.com/office/word/2010/wordprocessingCanvas" xmlns:cx="http://schemas.microsoft.com/office/drawing/2014/chartex" xmlns:cx1="http://schemas.microsoft.com/office/drawing/2015/9/8/chartex" xmlns:cx2="http://schemas.microsoft.com/office/drawing/2015/10/21/chartex" xmlns:cx3="http://schemas.microsoft.com/office/drawing/2016/5/9/chartex" xmlns:cx4="http://schemas.microsoft.com/office/drawing/2016/5/10/chartex" xmlns:cx5="http://schemas.microsoft.com/office/drawing/2016/5/11/chartex" xmlns:mc="http://schemas.openxmlformats.org/markup-compatibility/2006" xmlns:o="urn:schemas-microsoft-com:office:office" xmlns:r="http://schemas.openxmlformats.org/officeDocument/2006/relationships" xmlns:m="http://schemas.openxmlformats.org/officeDocument/2006/math" xmlns:v="urn:schemas-microsoft-com:vml" xmlns:wp14="http://schemas.microsoft.com/office/word/2010/wordprocessingDrawing" xmlns:wp="http://schemas.openxmlformats.org/drawingml/2006/wordprocessingDrawing" xmlns:w10="urn:schemas-microsoft-com:office:word" xmlns:w="http://schemas.openxmlformats.org/wordprocessingml/2006/main" xmlns:w14="http://schemas.microsoft.com/office/word/2010/wordml" xmlns:w15="http://schemas.microsoft.com/office/word/2012/wordml" xmlns:w16se="http://schemas.microsoft.com/office/word/2015/wordml/symex" xmlns:wpg="http://schemas.microsoft.com/office/word/2010/wordprocessingGroup" xmlns:wpi="http://schemas.microsoft.com/office/word/2010/wordprocessingInk" xmlns:wne="http://schemas.microsoft.com/office/word/2006/wordml" xmlns:wps="http://schemas.microsoft.com/office/word/2010/wordprocessingShape" mc:Ignorable="w14 w15 w16se wp14">
   <w:footnote w:type="separator" w:id="-1">
     <w:p>
       <w:r>
@@ -3224,7 +3123,7 @@
 </file>
 
 <file path=word/header1.xml><?xml version="1.0" encoding="utf-8"?>
-<w:hdr xmlns:wpc="http://schemas.microsoft.com/office/word/2010/wordprocessingCanvas" xmlns:cx="http://schemas.microsoft.com/office/drawing/2014/chartex" xmlns:cx1="http://schemas.microsoft.com/office/drawing/2015/9/8/chartex" xmlns:cx2="http://schemas.microsoft.com/office/drawing/2015/10/21/chartex" xmlns:mc="http://schemas.openxmlformats.org/markup-compatibility/2006" xmlns:o="urn:schemas-microsoft-com:office:office" xmlns:r="http://schemas.openxmlformats.org/officeDocument/2006/relationships" xmlns:m="http://schemas.openxmlformats.org/officeDocument/2006/math" xmlns:v="urn:schemas-microsoft-com:vml" xmlns:wp14="http://schemas.microsoft.com/office/word/2010/wordprocessingDrawing" xmlns:wp="http://schemas.openxmlformats.org/drawingml/2006/wordprocessingDrawing" xmlns:w10="urn:schemas-microsoft-com:office:word" xmlns:w="http://schemas.openxmlformats.org/wordprocessingml/2006/main" xmlns:w14="http://schemas.microsoft.com/office/word/2010/wordml" xmlns:w15="http://schemas.microsoft.com/office/word/2012/wordml" xmlns:w16se="http://schemas.microsoft.com/office/word/2015/wordml/symex" xmlns:wpg="http://schemas.microsoft.com/office/word/2010/wordprocessingGroup" xmlns:wpi="http://schemas.microsoft.com/office/word/2010/wordprocessingInk" xmlns:wne="http://schemas.microsoft.com/office/word/2006/wordml" xmlns:wps="http://schemas.microsoft.com/office/word/2010/wordprocessingShape" mc:Ignorable="w14 w15 w16se wp14">
+<w:hdr xmlns:wpc="http://schemas.microsoft.com/office/word/2010/wordprocessingCanvas" xmlns:cx="http://schemas.microsoft.com/office/drawing/2014/chartex" xmlns:cx1="http://schemas.microsoft.com/office/drawing/2015/9/8/chartex" xmlns:cx2="http://schemas.microsoft.com/office/drawing/2015/10/21/chartex" xmlns:cx3="http://schemas.microsoft.com/office/drawing/2016/5/9/chartex" xmlns:cx4="http://schemas.microsoft.com/office/drawing/2016/5/10/chartex" xmlns:cx5="http://schemas.microsoft.com/office/drawing/2016/5/11/chartex" xmlns:mc="http://schemas.openxmlformats.org/markup-compatibility/2006" xmlns:o="urn:schemas-microsoft-com:office:office" xmlns:r="http://schemas.openxmlformats.org/officeDocument/2006/relationships" xmlns:m="http://schemas.openxmlformats.org/officeDocument/2006/math" xmlns:v="urn:schemas-microsoft-com:vml" xmlns:wp14="http://schemas.microsoft.com/office/word/2010/wordprocessingDrawing" xmlns:wp="http://schemas.openxmlformats.org/drawingml/2006/wordprocessingDrawing" xmlns:w10="urn:schemas-microsoft-com:office:word" xmlns:w="http://schemas.openxmlformats.org/wordprocessingml/2006/main" xmlns:w14="http://schemas.microsoft.com/office/word/2010/wordml" xmlns:w15="http://schemas.microsoft.com/office/word/2012/wordml" xmlns:w16se="http://schemas.microsoft.com/office/word/2015/wordml/symex" xmlns:wpg="http://schemas.microsoft.com/office/word/2010/wordprocessingGroup" xmlns:wpi="http://schemas.microsoft.com/office/word/2010/wordprocessingInk" xmlns:wne="http://schemas.microsoft.com/office/word/2006/wordml" xmlns:wps="http://schemas.microsoft.com/office/word/2010/wordprocessingShape" mc:Ignorable="w14 w15 w16se wp14">
   <w:tbl>
     <w:tblPr>
       <w:tblW w:w="0" w:type="auto"/>
@@ -3305,7 +3204,7 @@
 </file>
 
 <file path=word/numbering.xml><?xml version="1.0" encoding="utf-8"?>
-<w:numbering xmlns:wpc="http://schemas.microsoft.com/office/word/2010/wordprocessingCanvas" xmlns:cx="http://schemas.microsoft.com/office/drawing/2014/chartex" xmlns:cx1="http://schemas.microsoft.com/office/drawing/2015/9/8/chartex" xmlns:cx2="http://schemas.microsoft.com/office/drawing/2015/10/21/chartex" xmlns:mc="http://schemas.openxmlformats.org/markup-compatibility/2006" xmlns:o="urn:schemas-microsoft-com:office:office" xmlns:r="http://schemas.openxmlformats.org/officeDocument/2006/relationships" xmlns:m="http://schemas.openxmlformats.org/officeDocument/2006/math" xmlns:v="urn:schemas-microsoft-com:vml" xmlns:wp14="http://schemas.microsoft.com/office/word/2010/wordprocessingDrawing" xmlns:wp="http://schemas.openxmlformats.org/drawingml/2006/wordprocessingDrawing" xmlns:w10="urn:schemas-microsoft-com:office:word" xmlns:w="http://schemas.openxmlformats.org/wordprocessingml/2006/main" xmlns:w14="http://schemas.microsoft.com/office/word/2010/wordml" xmlns:w15="http://schemas.microsoft.com/office/word/2012/wordml" xmlns:w16se="http://schemas.microsoft.com/office/word/2015/wordml/symex" xmlns:wpg="http://schemas.microsoft.com/office/word/2010/wordprocessingGroup" xmlns:wpi="http://schemas.microsoft.com/office/word/2010/wordprocessingInk" xmlns:wne="http://schemas.microsoft.com/office/word/2006/wordml" xmlns:wps="http://schemas.microsoft.com/office/word/2010/wordprocessingShape" mc:Ignorable="w14 w15 w16se wp14">
+<w:numbering xmlns:wpc="http://schemas.microsoft.com/office/word/2010/wordprocessingCanvas" xmlns:cx="http://schemas.microsoft.com/office/drawing/2014/chartex" xmlns:cx1="http://schemas.microsoft.com/office/drawing/2015/9/8/chartex" xmlns:cx2="http://schemas.microsoft.com/office/drawing/2015/10/21/chartex" xmlns:cx3="http://schemas.microsoft.com/office/drawing/2016/5/9/chartex" xmlns:cx4="http://schemas.microsoft.com/office/drawing/2016/5/10/chartex" xmlns:cx5="http://schemas.microsoft.com/office/drawing/2016/5/11/chartex" xmlns:mc="http://schemas.openxmlformats.org/markup-compatibility/2006" xmlns:o="urn:schemas-microsoft-com:office:office" xmlns:r="http://schemas.openxmlformats.org/officeDocument/2006/relationships" xmlns:m="http://schemas.openxmlformats.org/officeDocument/2006/math" xmlns:v="urn:schemas-microsoft-com:vml" xmlns:wp14="http://schemas.microsoft.com/office/word/2010/wordprocessingDrawing" xmlns:wp="http://schemas.openxmlformats.org/drawingml/2006/wordprocessingDrawing" xmlns:w10="urn:schemas-microsoft-com:office:word" xmlns:w="http://schemas.openxmlformats.org/wordprocessingml/2006/main" xmlns:w14="http://schemas.microsoft.com/office/word/2010/wordml" xmlns:w15="http://schemas.microsoft.com/office/word/2012/wordml" xmlns:w16se="http://schemas.microsoft.com/office/word/2015/wordml/symex" xmlns:wpg="http://schemas.microsoft.com/office/word/2010/wordprocessingGroup" xmlns:wpi="http://schemas.microsoft.com/office/word/2010/wordprocessingInk" xmlns:wne="http://schemas.microsoft.com/office/word/2006/wordml" xmlns:wps="http://schemas.microsoft.com/office/word/2010/wordprocessingShape" mc:Ignorable="w14 w15 w16se wp14">
   <w:abstractNum w:abstractNumId="0" w15:restartNumberingAfterBreak="0">
     <w:nsid w:val="1F390D10"/>
     <w:multiLevelType w:val="singleLevel"/>
@@ -3680,7 +3579,7 @@
     <w:nsid w:val="4FE07883"/>
     <w:multiLevelType w:val="hybridMultilevel"/>
     <w:tmpl w:val="F9500F64"/>
-    <w:lvl w:ilvl="0">
+    <w:lvl w:ilvl="0" w:tplc="86E69E82">
       <w:start w:val="1"/>
       <w:numFmt w:val="decimal"/>
       <w:lvlText w:val="%1."/>
@@ -3692,7 +3591,7 @@
         <w:ind w:left="720" w:hanging="360"/>
       </w:pPr>
     </w:lvl>
-    <w:lvl w:ilvl="1" w:tentative="1">
+    <w:lvl w:ilvl="1" w:tplc="51BE6586" w:tentative="1">
       <w:start w:val="1"/>
       <w:numFmt w:val="lowerLetter"/>
       <w:lvlText w:val="%2."/>
@@ -3704,7 +3603,7 @@
         <w:ind w:left="1440" w:hanging="360"/>
       </w:pPr>
     </w:lvl>
-    <w:lvl w:ilvl="2" w:tentative="1">
+    <w:lvl w:ilvl="2" w:tplc="610474D8" w:tentative="1">
       <w:start w:val="1"/>
       <w:numFmt w:val="lowerRoman"/>
       <w:lvlText w:val="%3."/>
@@ -3716,7 +3615,7 @@
         <w:ind w:left="2160" w:hanging="180"/>
       </w:pPr>
     </w:lvl>
-    <w:lvl w:ilvl="3" w:tentative="1">
+    <w:lvl w:ilvl="3" w:tplc="14347DC2" w:tentative="1">
       <w:start w:val="1"/>
       <w:numFmt w:val="decimal"/>
       <w:lvlText w:val="%4."/>
@@ -3728,7 +3627,7 @@
         <w:ind w:left="2880" w:hanging="360"/>
       </w:pPr>
     </w:lvl>
-    <w:lvl w:ilvl="4" w:tentative="1">
+    <w:lvl w:ilvl="4" w:tplc="12605144" w:tentative="1">
       <w:start w:val="1"/>
       <w:numFmt w:val="lowerLetter"/>
       <w:lvlText w:val="%5."/>
@@ -3740,7 +3639,7 @@
         <w:ind w:left="3600" w:hanging="360"/>
       </w:pPr>
     </w:lvl>
-    <w:lvl w:ilvl="5" w:tentative="1">
+    <w:lvl w:ilvl="5" w:tplc="EFC4D86C" w:tentative="1">
       <w:start w:val="1"/>
       <w:numFmt w:val="lowerRoman"/>
       <w:lvlText w:val="%6."/>
@@ -3752,7 +3651,7 @@
         <w:ind w:left="4320" w:hanging="180"/>
       </w:pPr>
     </w:lvl>
-    <w:lvl w:ilvl="6" w:tentative="1">
+    <w:lvl w:ilvl="6" w:tplc="47145E64" w:tentative="1">
       <w:start w:val="1"/>
       <w:numFmt w:val="decimal"/>
       <w:lvlText w:val="%7."/>
@@ -3764,7 +3663,7 @@
         <w:ind w:left="5040" w:hanging="360"/>
       </w:pPr>
     </w:lvl>
-    <w:lvl w:ilvl="7" w:tentative="1">
+    <w:lvl w:ilvl="7" w:tplc="77383A72" w:tentative="1">
       <w:start w:val="1"/>
       <w:numFmt w:val="lowerLetter"/>
       <w:lvlText w:val="%8."/>
@@ -3776,7 +3675,7 @@
         <w:ind w:left="5760" w:hanging="360"/>
       </w:pPr>
     </w:lvl>
-    <w:lvl w:ilvl="8" w:tentative="1">
+    <w:lvl w:ilvl="8" w:tplc="891A50EC" w:tentative="1">
       <w:start w:val="1"/>
       <w:numFmt w:val="lowerRoman"/>
       <w:lvlText w:val="%9."/>
@@ -4178,7 +4077,7 @@
     </w:rPrDefault>
     <w:pPrDefault/>
   </w:docDefaults>
-  <w:latentStyles w:defLockedState="0" w:defUIPriority="0" w:defSemiHidden="0" w:defUnhideWhenUsed="0" w:defQFormat="0" w:count="372">
+  <w:latentStyles w:defLockedState="0" w:defUIPriority="0" w:defSemiHidden="0" w:defUnhideWhenUsed="0" w:defQFormat="0" w:count="373">
     <w:lsdException w:name="Normal" w:qFormat="1"/>
     <w:lsdException w:name="heading 1" w:qFormat="1"/>
     <w:lsdException w:name="heading 2" w:qFormat="1"/>
@@ -4194,6 +4093,50 @@
     <w:lsdException w:name="Subtitle" w:qFormat="1"/>
     <w:lsdException w:name="Strong" w:qFormat="1"/>
     <w:lsdException w:name="Emphasis" w:qFormat="1"/>
+    <w:lsdException w:name="HTML Variable" w:semiHidden="1" w:unhideWhenUsed="1"/>
+    <w:lsdException w:name="Outline List 3" w:semiHidden="1" w:unhideWhenUsed="1"/>
+    <w:lsdException w:name="Table Simple 1" w:semiHidden="1" w:unhideWhenUsed="1"/>
+    <w:lsdException w:name="Table Simple 2" w:semiHidden="1" w:unhideWhenUsed="1"/>
+    <w:lsdException w:name="Table Simple 3" w:semiHidden="1" w:unhideWhenUsed="1"/>
+    <w:lsdException w:name="Table Classic 1" w:semiHidden="1" w:unhideWhenUsed="1"/>
+    <w:lsdException w:name="Table Classic 2" w:semiHidden="1" w:unhideWhenUsed="1"/>
+    <w:lsdException w:name="Table Classic 3" w:semiHidden="1" w:unhideWhenUsed="1"/>
+    <w:lsdException w:name="Table Classic 4" w:semiHidden="1" w:unhideWhenUsed="1"/>
+    <w:lsdException w:name="Table Colorful 1" w:semiHidden="1" w:unhideWhenUsed="1"/>
+    <w:lsdException w:name="Table Colorful 2" w:semiHidden="1" w:unhideWhenUsed="1"/>
+    <w:lsdException w:name="Table Colorful 3" w:semiHidden="1" w:unhideWhenUsed="1"/>
+    <w:lsdException w:name="Table Columns 1" w:semiHidden="1" w:unhideWhenUsed="1"/>
+    <w:lsdException w:name="Table Columns 2" w:semiHidden="1" w:unhideWhenUsed="1"/>
+    <w:lsdException w:name="Table Columns 3" w:semiHidden="1" w:unhideWhenUsed="1"/>
+    <w:lsdException w:name="Table Columns 4" w:semiHidden="1" w:unhideWhenUsed="1"/>
+    <w:lsdException w:name="Table Columns 5" w:semiHidden="1" w:unhideWhenUsed="1"/>
+    <w:lsdException w:name="Table Grid 1" w:semiHidden="1" w:unhideWhenUsed="1"/>
+    <w:lsdException w:name="Table Grid 2" w:semiHidden="1" w:unhideWhenUsed="1"/>
+    <w:lsdException w:name="Table Grid 3" w:semiHidden="1" w:unhideWhenUsed="1"/>
+    <w:lsdException w:name="Table Grid 4" w:semiHidden="1" w:unhideWhenUsed="1"/>
+    <w:lsdException w:name="Table Grid 5" w:semiHidden="1" w:unhideWhenUsed="1"/>
+    <w:lsdException w:name="Table Grid 6" w:semiHidden="1" w:unhideWhenUsed="1"/>
+    <w:lsdException w:name="Table Grid 7" w:semiHidden="1" w:unhideWhenUsed="1"/>
+    <w:lsdException w:name="Table Grid 8" w:semiHidden="1" w:unhideWhenUsed="1"/>
+    <w:lsdException w:name="Table List 1" w:semiHidden="1" w:unhideWhenUsed="1"/>
+    <w:lsdException w:name="Table List 2" w:semiHidden="1" w:unhideWhenUsed="1"/>
+    <w:lsdException w:name="Table List 3" w:semiHidden="1" w:unhideWhenUsed="1"/>
+    <w:lsdException w:name="Table List 4" w:semiHidden="1" w:unhideWhenUsed="1"/>
+    <w:lsdException w:name="Table List 5" w:semiHidden="1" w:unhideWhenUsed="1"/>
+    <w:lsdException w:name="Table List 6" w:semiHidden="1" w:unhideWhenUsed="1"/>
+    <w:lsdException w:name="Table List 7" w:semiHidden="1" w:unhideWhenUsed="1"/>
+    <w:lsdException w:name="Table List 8" w:semiHidden="1" w:unhideWhenUsed="1"/>
+    <w:lsdException w:name="Table 3D effects 1" w:semiHidden="1" w:unhideWhenUsed="1"/>
+    <w:lsdException w:name="Table 3D effects 2" w:semiHidden="1" w:unhideWhenUsed="1"/>
+    <w:lsdException w:name="Table 3D effects 3" w:semiHidden="1" w:unhideWhenUsed="1"/>
+    <w:lsdException w:name="Table Contemporary" w:semiHidden="1" w:unhideWhenUsed="1"/>
+    <w:lsdException w:name="Table Elegant" w:semiHidden="1" w:unhideWhenUsed="1"/>
+    <w:lsdException w:name="Table Professional" w:semiHidden="1" w:unhideWhenUsed="1"/>
+    <w:lsdException w:name="Table Subtle 1" w:semiHidden="1" w:unhideWhenUsed="1"/>
+    <w:lsdException w:name="Table Subtle 2" w:semiHidden="1" w:unhideWhenUsed="1"/>
+    <w:lsdException w:name="Table Web 1" w:semiHidden="1" w:unhideWhenUsed="1"/>
+    <w:lsdException w:name="Table Web 2" w:semiHidden="1" w:unhideWhenUsed="1"/>
+    <w:lsdException w:name="Balloon Text" w:semiHidden="1" w:unhideWhenUsed="1"/>
     <w:lsdException w:name="Placeholder Text" w:semiHidden="1" w:uiPriority="99" w:unhideWhenUsed="1"/>
     <w:lsdException w:name="No Spacing" w:uiPriority="99" w:qFormat="1"/>
     <w:lsdException w:name="Light Shading" w:uiPriority="99"/>
@@ -4312,8 +4255,8 @@
     <w:lsdException w:name="Plain Table 5" w:uiPriority="31" w:qFormat="1"/>
     <w:lsdException w:name="Grid Table Light" w:uiPriority="32" w:qFormat="1"/>
     <w:lsdException w:name="Grid Table 1 Light" w:uiPriority="33" w:qFormat="1"/>
-    <w:lsdException w:name="Grid Table 2" w:semiHidden="1" w:uiPriority="37" w:unhideWhenUsed="1"/>
-    <w:lsdException w:name="Grid Table 3" w:semiHidden="1" w:uiPriority="39" w:unhideWhenUsed="1" w:qFormat="1"/>
+    <w:lsdException w:name="Grid Table 2" w:uiPriority="37"/>
+    <w:lsdException w:name="Grid Table 3" w:uiPriority="39" w:qFormat="1"/>
     <w:lsdException w:name="Grid Table 4" w:uiPriority="49"/>
     <w:lsdException w:name="Grid Table 5 Dark" w:uiPriority="50"/>
     <w:lsdException w:name="Grid Table 6 Colorful" w:uiPriority="51"/>
@@ -4410,6 +4353,7 @@
     <w:lsdException w:name="List Table 6 Colorful Accent 6" w:uiPriority="51"/>
     <w:lsdException w:name="List Table 7 Colorful Accent 6" w:uiPriority="52"/>
     <w:lsdException w:name="Mention" w:semiHidden="1" w:uiPriority="99" w:unhideWhenUsed="1"/>
+    <w:lsdException w:name="Smart Hyperlink" w:semiHidden="1" w:uiPriority="99" w:unhideWhenUsed="1"/>
   </w:latentStyles>
   <w:style w:type="paragraph" w:default="1" w:styleId="Normal">
     <w:name w:val="Normal"/>
@@ -4472,11 +4416,15 @@
   </w:style>
   <w:style w:type="character" w:default="1" w:styleId="DefaultParagraphFont">
     <w:name w:val="Default Paragraph Font"/>
+    <w:uiPriority w:val="1"/>
     <w:semiHidden/>
+    <w:unhideWhenUsed/>
   </w:style>
   <w:style w:type="table" w:default="1" w:styleId="TableNormal">
     <w:name w:val="Normal Table"/>
+    <w:uiPriority w:val="99"/>
     <w:semiHidden/>
+    <w:unhideWhenUsed/>
     <w:tblPr>
       <w:tblInd w:w="0" w:type="dxa"/>
       <w:tblCellMar>
@@ -4489,7 +4437,9 @@
   </w:style>
   <w:style w:type="numbering" w:default="1" w:styleId="NoList">
     <w:name w:val="No List"/>
+    <w:uiPriority w:val="99"/>
     <w:semiHidden/>
+    <w:unhideWhenUsed/>
   </w:style>
   <w:style w:type="paragraph" w:styleId="Header">
     <w:name w:val="header"/>

</xml_diff>

<commit_message>
added info to the use case template
</commit_message>
<xml_diff>
--- a/documents/Product Requirements (SRS).docx
+++ b/documents/Product Requirements (SRS).docx
@@ -1,6 +1,6 @@
 
 <file path=word/document.xml><?xml version="1.0" encoding="utf-8"?>
-<w:document xmlns:wpc="http://schemas.microsoft.com/office/word/2010/wordprocessingCanvas" xmlns:cx="http://schemas.microsoft.com/office/drawing/2014/chartex" xmlns:cx1="http://schemas.microsoft.com/office/drawing/2015/9/8/chartex" xmlns:cx2="http://schemas.microsoft.com/office/drawing/2015/10/21/chartex" xmlns:mc="http://schemas.openxmlformats.org/markup-compatibility/2006" xmlns:o="urn:schemas-microsoft-com:office:office" xmlns:r="http://schemas.openxmlformats.org/officeDocument/2006/relationships" xmlns:m="http://schemas.openxmlformats.org/officeDocument/2006/math" xmlns:v="urn:schemas-microsoft-com:vml" xmlns:wp14="http://schemas.microsoft.com/office/word/2010/wordprocessingDrawing" xmlns:wp="http://schemas.openxmlformats.org/drawingml/2006/wordprocessingDrawing" xmlns:w10="urn:schemas-microsoft-com:office:word" xmlns:w="http://schemas.openxmlformats.org/wordprocessingml/2006/main" xmlns:w14="http://schemas.microsoft.com/office/word/2010/wordml" xmlns:w15="http://schemas.microsoft.com/office/word/2012/wordml" xmlns:w16se="http://schemas.microsoft.com/office/word/2015/wordml/symex" xmlns:wpg="http://schemas.microsoft.com/office/word/2010/wordprocessingGroup" xmlns:wpi="http://schemas.microsoft.com/office/word/2010/wordprocessingInk" xmlns:wne="http://schemas.microsoft.com/office/word/2006/wordml" xmlns:wps="http://schemas.microsoft.com/office/word/2010/wordprocessingShape" mc:Ignorable="w14 w15 w16se wp14">
+<w:document xmlns:wpc="http://schemas.microsoft.com/office/word/2010/wordprocessingCanvas" xmlns:cx="http://schemas.microsoft.com/office/drawing/2014/chartex" xmlns:cx1="http://schemas.microsoft.com/office/drawing/2015/9/8/chartex" xmlns:cx2="http://schemas.microsoft.com/office/drawing/2015/10/21/chartex" xmlns:cx3="http://schemas.microsoft.com/office/drawing/2016/5/9/chartex" xmlns:cx4="http://schemas.microsoft.com/office/drawing/2016/5/10/chartex" xmlns:cx5="http://schemas.microsoft.com/office/drawing/2016/5/11/chartex" xmlns:mc="http://schemas.openxmlformats.org/markup-compatibility/2006" xmlns:o="urn:schemas-microsoft-com:office:office" xmlns:r="http://schemas.openxmlformats.org/officeDocument/2006/relationships" xmlns:m="http://schemas.openxmlformats.org/officeDocument/2006/math" xmlns:v="urn:schemas-microsoft-com:vml" xmlns:wp14="http://schemas.microsoft.com/office/word/2010/wordprocessingDrawing" xmlns:wp="http://schemas.openxmlformats.org/drawingml/2006/wordprocessingDrawing" xmlns:w10="urn:schemas-microsoft-com:office:word" xmlns:w="http://schemas.openxmlformats.org/wordprocessingml/2006/main" xmlns:w14="http://schemas.microsoft.com/office/word/2010/wordml" xmlns:w15="http://schemas.microsoft.com/office/word/2012/wordml" xmlns:w16se="http://schemas.microsoft.com/office/word/2015/wordml/symex" xmlns:wpg="http://schemas.microsoft.com/office/word/2010/wordprocessingGroup" xmlns:wpi="http://schemas.microsoft.com/office/word/2010/wordprocessingInk" xmlns:wne="http://schemas.microsoft.com/office/word/2006/wordml" xmlns:wps="http://schemas.microsoft.com/office/word/2010/wordprocessingShape" mc:Ignorable="w14 w15 w16se wp14">
   <w:body>
     <w:p>
       <w:pPr>
@@ -1141,8 +1141,6 @@
               </w:rPr>
               <w:t>1</w:t>
             </w:r>
-            <w:bookmarkStart w:id="0" w:name="_GoBack"/>
-            <w:bookmarkEnd w:id="0"/>
           </w:p>
         </w:tc>
       </w:tr>
@@ -1894,6 +1892,7 @@
         <w:jc w:val="left"/>
       </w:pPr>
       <w:r>
+        <w:lastRenderedPageBreak/>
         <w:t>Description</w:t>
       </w:r>
     </w:p>
@@ -2124,6 +2123,7 @@
         <w:jc w:val="left"/>
       </w:pPr>
       <w:r>
+        <w:lastRenderedPageBreak/>
         <w:t>Includes</w:t>
       </w:r>
     </w:p>
@@ -2286,6 +2286,13 @@
           <w:szCs w:val="36"/>
         </w:rPr>
         <w:br w:type="page"/>
+      </w:r>
+      <w:r>
+        <w:rPr>
+          <w:sz w:val="36"/>
+          <w:szCs w:val="36"/>
+        </w:rPr>
+        <w:lastRenderedPageBreak/>
         <w:t>Use Case Template</w:t>
       </w:r>
     </w:p>
@@ -2328,7 +2335,11 @@
             <w:tcW w:w="7129" w:type="dxa"/>
             <w:gridSpan w:val="3"/>
           </w:tcPr>
-          <w:p/>
+          <w:p>
+            <w:r>
+              <w:t>1</w:t>
+            </w:r>
+          </w:p>
         </w:tc>
       </w:tr>
       <w:tr>
@@ -2350,7 +2361,11 @@
             <w:tcW w:w="7129" w:type="dxa"/>
             <w:gridSpan w:val="3"/>
           </w:tcPr>
-          <w:p/>
+          <w:p>
+            <w:r>
+              <w:t>Start Searching</w:t>
+            </w:r>
+          </w:p>
         </w:tc>
       </w:tr>
       <w:tr>
@@ -2371,7 +2386,11 @@
           <w:tcPr>
             <w:tcW w:w="2520" w:type="dxa"/>
           </w:tcPr>
-          <w:p/>
+          <w:p>
+            <w:r>
+              <w:t>Joshua Tews</w:t>
+            </w:r>
+          </w:p>
         </w:tc>
         <w:tc>
           <w:tcPr>
@@ -2390,7 +2409,11 @@
           <w:tcPr>
             <w:tcW w:w="2629" w:type="dxa"/>
           </w:tcPr>
-          <w:p/>
+          <w:p>
+            <w:r>
+              <w:t>Joshua Tews</w:t>
+            </w:r>
+          </w:p>
         </w:tc>
       </w:tr>
       <w:tr>
@@ -2411,7 +2434,11 @@
           <w:tcPr>
             <w:tcW w:w="2520" w:type="dxa"/>
           </w:tcPr>
-          <w:p/>
+          <w:p>
+            <w:r>
+              <w:t>9/21/2016</w:t>
+            </w:r>
+          </w:p>
         </w:tc>
         <w:tc>
           <w:tcPr>
@@ -2430,7 +2457,11 @@
           <w:tcPr>
             <w:tcW w:w="2629" w:type="dxa"/>
           </w:tcPr>
-          <w:p/>
+          <w:p>
+            <w:r>
+              <w:t>9/21/2016</w:t>
+            </w:r>
+          </w:p>
         </w:tc>
       </w:tr>
     </w:tbl>
@@ -2471,7 +2502,11 @@
           <w:tcPr>
             <w:tcW w:w="6228" w:type="dxa"/>
           </w:tcPr>
-          <w:p/>
+          <w:p>
+            <w:r>
+              <w:t>Hungry Person (HP)</w:t>
+            </w:r>
+          </w:p>
         </w:tc>
       </w:tr>
       <w:tr>
@@ -2492,7 +2527,14 @@
           <w:tcPr>
             <w:tcW w:w="6228" w:type="dxa"/>
           </w:tcPr>
-          <w:p/>
+          <w:p>
+            <w:r>
+              <w:t>HP</w:t>
+            </w:r>
+            <w:r>
+              <w:t xml:space="preserve"> selects to start searching for new foods</w:t>
+            </w:r>
+          </w:p>
         </w:tc>
       </w:tr>
       <w:tr>
@@ -2522,6 +2564,25 @@
               <w:spacing w:after="0"/>
               <w:jc w:val="left"/>
             </w:pPr>
+            <w:r>
+              <w:t>User has GPS turned</w:t>
+            </w:r>
+            <w:r>
+              <w:t xml:space="preserve"> on</w:t>
+            </w:r>
+          </w:p>
+          <w:p>
+            <w:pPr>
+              <w:numPr>
+                <w:ilvl w:val="0"/>
+                <w:numId w:val="7"/>
+              </w:numPr>
+              <w:spacing w:after="0"/>
+              <w:jc w:val="left"/>
+            </w:pPr>
+            <w:r>
+              <w:t>opened the app</w:t>
+            </w:r>
           </w:p>
         </w:tc>
       </w:tr>
@@ -2552,6 +2613,9 @@
               <w:spacing w:after="0"/>
               <w:jc w:val="left"/>
             </w:pPr>
+            <w:r>
+              <w:t>The queue of food items begins appearing</w:t>
+            </w:r>
           </w:p>
         </w:tc>
       </w:tr>
@@ -2582,6 +2646,69 @@
               <w:spacing w:after="0"/>
               <w:jc w:val="left"/>
             </w:pPr>
+            <w:r>
+              <w:t>User selects to start searching</w:t>
+            </w:r>
+          </w:p>
+          <w:p>
+            <w:pPr>
+              <w:numPr>
+                <w:ilvl w:val="0"/>
+                <w:numId w:val="9"/>
+              </w:numPr>
+              <w:spacing w:after="0"/>
+              <w:jc w:val="left"/>
+            </w:pPr>
+            <w:r>
+              <w:t>The System</w:t>
+            </w:r>
+            <w:r>
+              <w:t xml:space="preserve"> uses the GPS and Yelp Api to get nearby restaurants</w:t>
+            </w:r>
+          </w:p>
+          <w:p>
+            <w:pPr>
+              <w:numPr>
+                <w:ilvl w:val="0"/>
+                <w:numId w:val="9"/>
+              </w:numPr>
+              <w:spacing w:after="0"/>
+              <w:jc w:val="left"/>
+            </w:pPr>
+            <w:r>
+              <w:t xml:space="preserve">The </w:t>
+            </w:r>
+            <w:r>
+              <w:t>System</w:t>
+            </w:r>
+            <w:r>
+              <w:t xml:space="preserve"> requests from a list from our database</w:t>
+            </w:r>
+            <w:r>
+              <w:t xml:space="preserve"> using the restaurant list</w:t>
+            </w:r>
+          </w:p>
+          <w:p>
+            <w:pPr>
+              <w:numPr>
+                <w:ilvl w:val="0"/>
+                <w:numId w:val="9"/>
+              </w:numPr>
+              <w:spacing w:after="0"/>
+              <w:jc w:val="left"/>
+            </w:pPr>
+            <w:r>
+              <w:t xml:space="preserve">The </w:t>
+            </w:r>
+            <w:r>
+              <w:t>System</w:t>
+            </w:r>
+            <w:r>
+              <w:t xml:space="preserve"> draws the first item in the list and saves the rest of the queue </w:t>
+            </w:r>
+            <w:r>
+              <w:t>locally</w:t>
+            </w:r>
           </w:p>
         </w:tc>
       </w:tr>
@@ -2603,7 +2730,19 @@
           <w:tcPr>
             <w:tcW w:w="6228" w:type="dxa"/>
           </w:tcPr>
-          <w:p/>
+          <w:p>
+            <w:r>
+              <w:t xml:space="preserve">If </w:t>
+            </w:r>
+            <w:r>
+              <w:t>the HP</w:t>
+            </w:r>
+            <w:r>
+              <w:t xml:space="preserve"> does not have GPS on, the program asks the user to turn gps on.</w:t>
+            </w:r>
+            <w:bookmarkStart w:id="0" w:name="_GoBack"/>
+            <w:bookmarkEnd w:id="0"/>
+          </w:p>
         </w:tc>
       </w:tr>
       <w:tr>
@@ -2624,7 +2763,11 @@
           <w:tcPr>
             <w:tcW w:w="6228" w:type="dxa"/>
           </w:tcPr>
-          <w:p/>
+          <w:p>
+            <w:r>
+              <w:t>If the yelp api is down, then the program returns and error.</w:t>
+            </w:r>
+          </w:p>
         </w:tc>
       </w:tr>
       <w:tr>
@@ -2666,7 +2809,11 @@
           <w:tcPr>
             <w:tcW w:w="6228" w:type="dxa"/>
           </w:tcPr>
-          <w:p/>
+          <w:p>
+            <w:r>
+              <w:t>Very High</w:t>
+            </w:r>
+          </w:p>
         </w:tc>
       </w:tr>
       <w:tr>
@@ -2687,7 +2834,17 @@
           <w:tcPr>
             <w:tcW w:w="6228" w:type="dxa"/>
           </w:tcPr>
-          <w:p/>
+          <w:p>
+            <w:r>
+              <w:t>Very</w:t>
+            </w:r>
+            <w:r>
+              <w:t xml:space="preserve"> O</w:t>
+            </w:r>
+            <w:r>
+              <w:t>ften</w:t>
+            </w:r>
+          </w:p>
         </w:tc>
       </w:tr>
       <w:tr>
@@ -2729,7 +2886,11 @@
           <w:tcPr>
             <w:tcW w:w="6228" w:type="dxa"/>
           </w:tcPr>
-          <w:p/>
+          <w:p>
+            <w:r>
+              <w:t>Possible need for special algorithm for choosing items from the database</w:t>
+            </w:r>
+          </w:p>
         </w:tc>
       </w:tr>
       <w:tr>
@@ -2771,7 +2932,11 @@
           <w:tcPr>
             <w:tcW w:w="6228" w:type="dxa"/>
           </w:tcPr>
-          <w:p/>
+          <w:p>
+            <w:r>
+              <w:t>Make sure the user has GPS turned on</w:t>
+            </w:r>
+          </w:p>
         </w:tc>
       </w:tr>
     </w:tbl>
@@ -2925,7 +3090,7 @@
 </file>
 
 <file path=word/endnotes.xml><?xml version="1.0" encoding="utf-8"?>
-<w:endnotes xmlns:wpc="http://schemas.microsoft.com/office/word/2010/wordprocessingCanvas" xmlns:cx="http://schemas.microsoft.com/office/drawing/2014/chartex" xmlns:cx1="http://schemas.microsoft.com/office/drawing/2015/9/8/chartex" xmlns:cx2="http://schemas.microsoft.com/office/drawing/2015/10/21/chartex" xmlns:mc="http://schemas.openxmlformats.org/markup-compatibility/2006" xmlns:o="urn:schemas-microsoft-com:office:office" xmlns:r="http://schemas.openxmlformats.org/officeDocument/2006/relationships" xmlns:m="http://schemas.openxmlformats.org/officeDocument/2006/math" xmlns:v="urn:schemas-microsoft-com:vml" xmlns:wp14="http://schemas.microsoft.com/office/word/2010/wordprocessingDrawing" xmlns:wp="http://schemas.openxmlformats.org/drawingml/2006/wordprocessingDrawing" xmlns:w10="urn:schemas-microsoft-com:office:word" xmlns:w="http://schemas.openxmlformats.org/wordprocessingml/2006/main" xmlns:w14="http://schemas.microsoft.com/office/word/2010/wordml" xmlns:w15="http://schemas.microsoft.com/office/word/2012/wordml" xmlns:w16se="http://schemas.microsoft.com/office/word/2015/wordml/symex" xmlns:wpg="http://schemas.microsoft.com/office/word/2010/wordprocessingGroup" xmlns:wpi="http://schemas.microsoft.com/office/word/2010/wordprocessingInk" xmlns:wne="http://schemas.microsoft.com/office/word/2006/wordml" xmlns:wps="http://schemas.microsoft.com/office/word/2010/wordprocessingShape" mc:Ignorable="w14 w15 w16se wp14">
+<w:endnotes xmlns:wpc="http://schemas.microsoft.com/office/word/2010/wordprocessingCanvas" xmlns:cx="http://schemas.microsoft.com/office/drawing/2014/chartex" xmlns:cx1="http://schemas.microsoft.com/office/drawing/2015/9/8/chartex" xmlns:cx2="http://schemas.microsoft.com/office/drawing/2015/10/21/chartex" xmlns:cx3="http://schemas.microsoft.com/office/drawing/2016/5/9/chartex" xmlns:cx4="http://schemas.microsoft.com/office/drawing/2016/5/10/chartex" xmlns:cx5="http://schemas.microsoft.com/office/drawing/2016/5/11/chartex" xmlns:mc="http://schemas.openxmlformats.org/markup-compatibility/2006" xmlns:o="urn:schemas-microsoft-com:office:office" xmlns:r="http://schemas.openxmlformats.org/officeDocument/2006/relationships" xmlns:m="http://schemas.openxmlformats.org/officeDocument/2006/math" xmlns:v="urn:schemas-microsoft-com:vml" xmlns:wp14="http://schemas.microsoft.com/office/word/2010/wordprocessingDrawing" xmlns:wp="http://schemas.openxmlformats.org/drawingml/2006/wordprocessingDrawing" xmlns:w10="urn:schemas-microsoft-com:office:word" xmlns:w="http://schemas.openxmlformats.org/wordprocessingml/2006/main" xmlns:w14="http://schemas.microsoft.com/office/word/2010/wordml" xmlns:w15="http://schemas.microsoft.com/office/word/2012/wordml" xmlns:w16se="http://schemas.microsoft.com/office/word/2015/wordml/symex" xmlns:wpg="http://schemas.microsoft.com/office/word/2010/wordprocessingGroup" xmlns:wpi="http://schemas.microsoft.com/office/word/2010/wordprocessingInk" xmlns:wne="http://schemas.microsoft.com/office/word/2006/wordml" xmlns:wps="http://schemas.microsoft.com/office/word/2010/wordprocessingShape" mc:Ignorable="w14 w15 w16se wp14">
   <w:endnote w:type="separator" w:id="-1">
     <w:p>
       <w:r>
@@ -2944,7 +3109,7 @@
 </file>
 
 <file path=word/footer1.xml><?xml version="1.0" encoding="utf-8"?>
-<w:ftr xmlns:wpc="http://schemas.microsoft.com/office/word/2010/wordprocessingCanvas" xmlns:cx="http://schemas.microsoft.com/office/drawing/2014/chartex" xmlns:cx1="http://schemas.microsoft.com/office/drawing/2015/9/8/chartex" xmlns:cx2="http://schemas.microsoft.com/office/drawing/2015/10/21/chartex" xmlns:mc="http://schemas.openxmlformats.org/markup-compatibility/2006" xmlns:o="urn:schemas-microsoft-com:office:office" xmlns:r="http://schemas.openxmlformats.org/officeDocument/2006/relationships" xmlns:m="http://schemas.openxmlformats.org/officeDocument/2006/math" xmlns:v="urn:schemas-microsoft-com:vml" xmlns:wp14="http://schemas.microsoft.com/office/word/2010/wordprocessingDrawing" xmlns:wp="http://schemas.openxmlformats.org/drawingml/2006/wordprocessingDrawing" xmlns:w10="urn:schemas-microsoft-com:office:word" xmlns:w="http://schemas.openxmlformats.org/wordprocessingml/2006/main" xmlns:w14="http://schemas.microsoft.com/office/word/2010/wordml" xmlns:w15="http://schemas.microsoft.com/office/word/2012/wordml" xmlns:w16se="http://schemas.microsoft.com/office/word/2015/wordml/symex" xmlns:wpg="http://schemas.microsoft.com/office/word/2010/wordprocessingGroup" xmlns:wpi="http://schemas.microsoft.com/office/word/2010/wordprocessingInk" xmlns:wne="http://schemas.microsoft.com/office/word/2006/wordml" xmlns:wps="http://schemas.microsoft.com/office/word/2010/wordprocessingShape" mc:Ignorable="w14 w15 w16se wp14">
+<w:ftr xmlns:wpc="http://schemas.microsoft.com/office/word/2010/wordprocessingCanvas" xmlns:cx="http://schemas.microsoft.com/office/drawing/2014/chartex" xmlns:cx1="http://schemas.microsoft.com/office/drawing/2015/9/8/chartex" xmlns:cx2="http://schemas.microsoft.com/office/drawing/2015/10/21/chartex" xmlns:cx3="http://schemas.microsoft.com/office/drawing/2016/5/9/chartex" xmlns:cx4="http://schemas.microsoft.com/office/drawing/2016/5/10/chartex" xmlns:cx5="http://schemas.microsoft.com/office/drawing/2016/5/11/chartex" xmlns:mc="http://schemas.openxmlformats.org/markup-compatibility/2006" xmlns:o="urn:schemas-microsoft-com:office:office" xmlns:r="http://schemas.openxmlformats.org/officeDocument/2006/relationships" xmlns:m="http://schemas.openxmlformats.org/officeDocument/2006/math" xmlns:v="urn:schemas-microsoft-com:vml" xmlns:wp14="http://schemas.microsoft.com/office/word/2010/wordprocessingDrawing" xmlns:wp="http://schemas.openxmlformats.org/drawingml/2006/wordprocessingDrawing" xmlns:w10="urn:schemas-microsoft-com:office:word" xmlns:w="http://schemas.openxmlformats.org/wordprocessingml/2006/main" xmlns:w14="http://schemas.microsoft.com/office/word/2010/wordml" xmlns:w15="http://schemas.microsoft.com/office/word/2012/wordml" xmlns:w16se="http://schemas.microsoft.com/office/word/2015/wordml/symex" xmlns:wpg="http://schemas.microsoft.com/office/word/2010/wordprocessingGroup" xmlns:wpi="http://schemas.microsoft.com/office/word/2010/wordprocessingInk" xmlns:wne="http://schemas.microsoft.com/office/word/2006/wordml" xmlns:wps="http://schemas.microsoft.com/office/word/2010/wordprocessingShape" mc:Ignorable="w14 w15 w16se wp14">
   <w:p>
     <w:pPr>
       <w:pStyle w:val="Footer"/>
@@ -2982,7 +3147,7 @@
 </file>
 
 <file path=word/footer2.xml><?xml version="1.0" encoding="utf-8"?>
-<w:ftr xmlns:wpc="http://schemas.microsoft.com/office/word/2010/wordprocessingCanvas" xmlns:cx="http://schemas.microsoft.com/office/drawing/2014/chartex" xmlns:cx1="http://schemas.microsoft.com/office/drawing/2015/9/8/chartex" xmlns:cx2="http://schemas.microsoft.com/office/drawing/2015/10/21/chartex" xmlns:mc="http://schemas.openxmlformats.org/markup-compatibility/2006" xmlns:o="urn:schemas-microsoft-com:office:office" xmlns:r="http://schemas.openxmlformats.org/officeDocument/2006/relationships" xmlns:m="http://schemas.openxmlformats.org/officeDocument/2006/math" xmlns:v="urn:schemas-microsoft-com:vml" xmlns:wp14="http://schemas.microsoft.com/office/word/2010/wordprocessingDrawing" xmlns:wp="http://schemas.openxmlformats.org/drawingml/2006/wordprocessingDrawing" xmlns:w10="urn:schemas-microsoft-com:office:word" xmlns:w="http://schemas.openxmlformats.org/wordprocessingml/2006/main" xmlns:w14="http://schemas.microsoft.com/office/word/2010/wordml" xmlns:w15="http://schemas.microsoft.com/office/word/2012/wordml" xmlns:w16se="http://schemas.microsoft.com/office/word/2015/wordml/symex" xmlns:wpg="http://schemas.microsoft.com/office/word/2010/wordprocessingGroup" xmlns:wpi="http://schemas.microsoft.com/office/word/2010/wordprocessingInk" xmlns:wne="http://schemas.microsoft.com/office/word/2006/wordml" xmlns:wps="http://schemas.microsoft.com/office/word/2010/wordprocessingShape" mc:Ignorable="w14 w15 w16se wp14">
+<w:ftr xmlns:wpc="http://schemas.microsoft.com/office/word/2010/wordprocessingCanvas" xmlns:cx="http://schemas.microsoft.com/office/drawing/2014/chartex" xmlns:cx1="http://schemas.microsoft.com/office/drawing/2015/9/8/chartex" xmlns:cx2="http://schemas.microsoft.com/office/drawing/2015/10/21/chartex" xmlns:cx3="http://schemas.microsoft.com/office/drawing/2016/5/9/chartex" xmlns:cx4="http://schemas.microsoft.com/office/drawing/2016/5/10/chartex" xmlns:cx5="http://schemas.microsoft.com/office/drawing/2016/5/11/chartex" xmlns:mc="http://schemas.openxmlformats.org/markup-compatibility/2006" xmlns:o="urn:schemas-microsoft-com:office:office" xmlns:r="http://schemas.openxmlformats.org/officeDocument/2006/relationships" xmlns:m="http://schemas.openxmlformats.org/officeDocument/2006/math" xmlns:v="urn:schemas-microsoft-com:vml" xmlns:wp14="http://schemas.microsoft.com/office/word/2010/wordprocessingDrawing" xmlns:wp="http://schemas.openxmlformats.org/drawingml/2006/wordprocessingDrawing" xmlns:w10="urn:schemas-microsoft-com:office:word" xmlns:w="http://schemas.openxmlformats.org/wordprocessingml/2006/main" xmlns:w14="http://schemas.microsoft.com/office/word/2010/wordml" xmlns:w15="http://schemas.microsoft.com/office/word/2012/wordml" xmlns:w16se="http://schemas.microsoft.com/office/word/2015/wordml/symex" xmlns:wpg="http://schemas.microsoft.com/office/word/2010/wordprocessingGroup" xmlns:wpi="http://schemas.microsoft.com/office/word/2010/wordprocessingInk" xmlns:wne="http://schemas.microsoft.com/office/word/2006/wordml" xmlns:wps="http://schemas.microsoft.com/office/word/2010/wordprocessingShape" mc:Ignorable="w14 w15 w16se wp14">
   <w:tbl>
     <w:tblPr>
       <w:tblW w:w="0" w:type="auto"/>
@@ -3068,7 +3233,7 @@
               <w:sz w:val="16"/>
               <w:szCs w:val="16"/>
             </w:rPr>
-            <w:t>1</w:t>
+            <w:t>5</w:t>
           </w:r>
           <w:r>
             <w:rPr>
@@ -3091,7 +3256,7 @@
 </file>
 
 <file path=word/footnotes.xml><?xml version="1.0" encoding="utf-8"?>
-<w:footnotes xmlns:wpc="http://schemas.microsoft.com/office/word/2010/wordprocessingCanvas" xmlns:cx="http://schemas.microsoft.com/office/drawing/2014/chartex" xmlns:cx1="http://schemas.microsoft.com/office/drawing/2015/9/8/chartex" xmlns:cx2="http://schemas.microsoft.com/office/drawing/2015/10/21/chartex" xmlns:mc="http://schemas.openxmlformats.org/markup-compatibility/2006" xmlns:o="urn:schemas-microsoft-com:office:office" xmlns:r="http://schemas.openxmlformats.org/officeDocument/2006/relationships" xmlns:m="http://schemas.openxmlformats.org/officeDocument/2006/math" xmlns:v="urn:schemas-microsoft-com:vml" xmlns:wp14="http://schemas.microsoft.com/office/word/2010/wordprocessingDrawing" xmlns:wp="http://schemas.openxmlformats.org/drawingml/2006/wordprocessingDrawing" xmlns:w10="urn:schemas-microsoft-com:office:word" xmlns:w="http://schemas.openxmlformats.org/wordprocessingml/2006/main" xmlns:w14="http://schemas.microsoft.com/office/word/2010/wordml" xmlns:w15="http://schemas.microsoft.com/office/word/2012/wordml" xmlns:w16se="http://schemas.microsoft.com/office/word/2015/wordml/symex" xmlns:wpg="http://schemas.microsoft.com/office/word/2010/wordprocessingGroup" xmlns:wpi="http://schemas.microsoft.com/office/word/2010/wordprocessingInk" xmlns:wne="http://schemas.microsoft.com/office/word/2006/wordml" xmlns:wps="http://schemas.microsoft.com/office/word/2010/wordprocessingShape" mc:Ignorable="w14 w15 w16se wp14">
+<w:footnotes xmlns:wpc="http://schemas.microsoft.com/office/word/2010/wordprocessingCanvas" xmlns:cx="http://schemas.microsoft.com/office/drawing/2014/chartex" xmlns:cx1="http://schemas.microsoft.com/office/drawing/2015/9/8/chartex" xmlns:cx2="http://schemas.microsoft.com/office/drawing/2015/10/21/chartex" xmlns:cx3="http://schemas.microsoft.com/office/drawing/2016/5/9/chartex" xmlns:cx4="http://schemas.microsoft.com/office/drawing/2016/5/10/chartex" xmlns:cx5="http://schemas.microsoft.com/office/drawing/2016/5/11/chartex" xmlns:mc="http://schemas.openxmlformats.org/markup-compatibility/2006" xmlns:o="urn:schemas-microsoft-com:office:office" xmlns:r="http://schemas.openxmlformats.org/officeDocument/2006/relationships" xmlns:m="http://schemas.openxmlformats.org/officeDocument/2006/math" xmlns:v="urn:schemas-microsoft-com:vml" xmlns:wp14="http://schemas.microsoft.com/office/word/2010/wordprocessingDrawing" xmlns:wp="http://schemas.openxmlformats.org/drawingml/2006/wordprocessingDrawing" xmlns:w10="urn:schemas-microsoft-com:office:word" xmlns:w="http://schemas.openxmlformats.org/wordprocessingml/2006/main" xmlns:w14="http://schemas.microsoft.com/office/word/2010/wordml" xmlns:w15="http://schemas.microsoft.com/office/word/2012/wordml" xmlns:w16se="http://schemas.microsoft.com/office/word/2015/wordml/symex" xmlns:wpg="http://schemas.microsoft.com/office/word/2010/wordprocessingGroup" xmlns:wpi="http://schemas.microsoft.com/office/word/2010/wordprocessingInk" xmlns:wne="http://schemas.microsoft.com/office/word/2006/wordml" xmlns:wps="http://schemas.microsoft.com/office/word/2010/wordprocessingShape" mc:Ignorable="w14 w15 w16se wp14">
   <w:footnote w:type="separator" w:id="-1">
     <w:p>
       <w:r>
@@ -3110,7 +3275,7 @@
 </file>
 
 <file path=word/header1.xml><?xml version="1.0" encoding="utf-8"?>
-<w:hdr xmlns:wpc="http://schemas.microsoft.com/office/word/2010/wordprocessingCanvas" xmlns:cx="http://schemas.microsoft.com/office/drawing/2014/chartex" xmlns:cx1="http://schemas.microsoft.com/office/drawing/2015/9/8/chartex" xmlns:cx2="http://schemas.microsoft.com/office/drawing/2015/10/21/chartex" xmlns:mc="http://schemas.openxmlformats.org/markup-compatibility/2006" xmlns:o="urn:schemas-microsoft-com:office:office" xmlns:r="http://schemas.openxmlformats.org/officeDocument/2006/relationships" xmlns:m="http://schemas.openxmlformats.org/officeDocument/2006/math" xmlns:v="urn:schemas-microsoft-com:vml" xmlns:wp14="http://schemas.microsoft.com/office/word/2010/wordprocessingDrawing" xmlns:wp="http://schemas.openxmlformats.org/drawingml/2006/wordprocessingDrawing" xmlns:w10="urn:schemas-microsoft-com:office:word" xmlns:w="http://schemas.openxmlformats.org/wordprocessingml/2006/main" xmlns:w14="http://schemas.microsoft.com/office/word/2010/wordml" xmlns:w15="http://schemas.microsoft.com/office/word/2012/wordml" xmlns:w16se="http://schemas.microsoft.com/office/word/2015/wordml/symex" xmlns:wpg="http://schemas.microsoft.com/office/word/2010/wordprocessingGroup" xmlns:wpi="http://schemas.microsoft.com/office/word/2010/wordprocessingInk" xmlns:wne="http://schemas.microsoft.com/office/word/2006/wordml" xmlns:wps="http://schemas.microsoft.com/office/word/2010/wordprocessingShape" mc:Ignorable="w14 w15 w16se wp14">
+<w:hdr xmlns:wpc="http://schemas.microsoft.com/office/word/2010/wordprocessingCanvas" xmlns:cx="http://schemas.microsoft.com/office/drawing/2014/chartex" xmlns:cx1="http://schemas.microsoft.com/office/drawing/2015/9/8/chartex" xmlns:cx2="http://schemas.microsoft.com/office/drawing/2015/10/21/chartex" xmlns:cx3="http://schemas.microsoft.com/office/drawing/2016/5/9/chartex" xmlns:cx4="http://schemas.microsoft.com/office/drawing/2016/5/10/chartex" xmlns:cx5="http://schemas.microsoft.com/office/drawing/2016/5/11/chartex" xmlns:mc="http://schemas.openxmlformats.org/markup-compatibility/2006" xmlns:o="urn:schemas-microsoft-com:office:office" xmlns:r="http://schemas.openxmlformats.org/officeDocument/2006/relationships" xmlns:m="http://schemas.openxmlformats.org/officeDocument/2006/math" xmlns:v="urn:schemas-microsoft-com:vml" xmlns:wp14="http://schemas.microsoft.com/office/word/2010/wordprocessingDrawing" xmlns:wp="http://schemas.openxmlformats.org/drawingml/2006/wordprocessingDrawing" xmlns:w10="urn:schemas-microsoft-com:office:word" xmlns:w="http://schemas.openxmlformats.org/wordprocessingml/2006/main" xmlns:w14="http://schemas.microsoft.com/office/word/2010/wordml" xmlns:w15="http://schemas.microsoft.com/office/word/2012/wordml" xmlns:w16se="http://schemas.microsoft.com/office/word/2015/wordml/symex" xmlns:wpg="http://schemas.microsoft.com/office/word/2010/wordprocessingGroup" xmlns:wpi="http://schemas.microsoft.com/office/word/2010/wordprocessingInk" xmlns:wne="http://schemas.microsoft.com/office/word/2006/wordml" xmlns:wps="http://schemas.microsoft.com/office/word/2010/wordprocessingShape" mc:Ignorable="w14 w15 w16se wp14">
   <w:tbl>
     <w:tblPr>
       <w:tblW w:w="0" w:type="auto"/>
@@ -3191,7 +3356,7 @@
 </file>
 
 <file path=word/numbering.xml><?xml version="1.0" encoding="utf-8"?>
-<w:numbering xmlns:wpc="http://schemas.microsoft.com/office/word/2010/wordprocessingCanvas" xmlns:cx="http://schemas.microsoft.com/office/drawing/2014/chartex" xmlns:cx1="http://schemas.microsoft.com/office/drawing/2015/9/8/chartex" xmlns:cx2="http://schemas.microsoft.com/office/drawing/2015/10/21/chartex" xmlns:mc="http://schemas.openxmlformats.org/markup-compatibility/2006" xmlns:o="urn:schemas-microsoft-com:office:office" xmlns:r="http://schemas.openxmlformats.org/officeDocument/2006/relationships" xmlns:m="http://schemas.openxmlformats.org/officeDocument/2006/math" xmlns:v="urn:schemas-microsoft-com:vml" xmlns:wp14="http://schemas.microsoft.com/office/word/2010/wordprocessingDrawing" xmlns:wp="http://schemas.openxmlformats.org/drawingml/2006/wordprocessingDrawing" xmlns:w10="urn:schemas-microsoft-com:office:word" xmlns:w="http://schemas.openxmlformats.org/wordprocessingml/2006/main" xmlns:w14="http://schemas.microsoft.com/office/word/2010/wordml" xmlns:w15="http://schemas.microsoft.com/office/word/2012/wordml" xmlns:w16se="http://schemas.microsoft.com/office/word/2015/wordml/symex" xmlns:wpg="http://schemas.microsoft.com/office/word/2010/wordprocessingGroup" xmlns:wpi="http://schemas.microsoft.com/office/word/2010/wordprocessingInk" xmlns:wne="http://schemas.microsoft.com/office/word/2006/wordml" xmlns:wps="http://schemas.microsoft.com/office/word/2010/wordprocessingShape" mc:Ignorable="w14 w15 w16se wp14">
+<w:numbering xmlns:wpc="http://schemas.microsoft.com/office/word/2010/wordprocessingCanvas" xmlns:cx="http://schemas.microsoft.com/office/drawing/2014/chartex" xmlns:cx1="http://schemas.microsoft.com/office/drawing/2015/9/8/chartex" xmlns:cx2="http://schemas.microsoft.com/office/drawing/2015/10/21/chartex" xmlns:cx3="http://schemas.microsoft.com/office/drawing/2016/5/9/chartex" xmlns:cx4="http://schemas.microsoft.com/office/drawing/2016/5/10/chartex" xmlns:cx5="http://schemas.microsoft.com/office/drawing/2016/5/11/chartex" xmlns:mc="http://schemas.openxmlformats.org/markup-compatibility/2006" xmlns:o="urn:schemas-microsoft-com:office:office" xmlns:r="http://schemas.openxmlformats.org/officeDocument/2006/relationships" xmlns:m="http://schemas.openxmlformats.org/officeDocument/2006/math" xmlns:v="urn:schemas-microsoft-com:vml" xmlns:wp14="http://schemas.microsoft.com/office/word/2010/wordprocessingDrawing" xmlns:wp="http://schemas.openxmlformats.org/drawingml/2006/wordprocessingDrawing" xmlns:w10="urn:schemas-microsoft-com:office:word" xmlns:w="http://schemas.openxmlformats.org/wordprocessingml/2006/main" xmlns:w14="http://schemas.microsoft.com/office/word/2010/wordml" xmlns:w15="http://schemas.microsoft.com/office/word/2012/wordml" xmlns:w16se="http://schemas.microsoft.com/office/word/2015/wordml/symex" xmlns:wpg="http://schemas.microsoft.com/office/word/2010/wordprocessingGroup" xmlns:wpi="http://schemas.microsoft.com/office/word/2010/wordprocessingInk" xmlns:wne="http://schemas.microsoft.com/office/word/2006/wordml" xmlns:wps="http://schemas.microsoft.com/office/word/2010/wordprocessingShape" mc:Ignorable="w14 w15 w16se wp14">
   <w:abstractNum w:abstractNumId="0" w15:restartNumberingAfterBreak="0">
     <w:nsid w:val="1F390D10"/>
     <w:multiLevelType w:val="singleLevel"/>
@@ -4064,7 +4229,7 @@
     </w:rPrDefault>
     <w:pPrDefault/>
   </w:docDefaults>
-  <w:latentStyles w:defLockedState="0" w:defUIPriority="0" w:defSemiHidden="0" w:defUnhideWhenUsed="0" w:defQFormat="0" w:count="372">
+  <w:latentStyles w:defLockedState="0" w:defUIPriority="0" w:defSemiHidden="0" w:defUnhideWhenUsed="0" w:defQFormat="0" w:count="373">
     <w:lsdException w:name="Normal" w:qFormat="1"/>
     <w:lsdException w:name="heading 1" w:qFormat="1"/>
     <w:lsdException w:name="heading 2" w:qFormat="1"/>
@@ -4080,7 +4245,8 @@
     <w:lsdException w:name="Subtitle" w:qFormat="1"/>
     <w:lsdException w:name="Strong" w:qFormat="1"/>
     <w:lsdException w:name="Emphasis" w:qFormat="1"/>
-    <w:lsdException w:name="Normal Table" w:semiHidden="1" w:unhideWhenUsed="1"/>
+    <w:lsdException w:name="HTML Variable" w:semiHidden="1" w:unhideWhenUsed="1"/>
+    <w:lsdException w:name="Outline List 3" w:semiHidden="1" w:unhideWhenUsed="1"/>
     <w:lsdException w:name="Table Simple 1" w:semiHidden="1" w:unhideWhenUsed="1"/>
     <w:lsdException w:name="Table Simple 2" w:semiHidden="1" w:unhideWhenUsed="1"/>
     <w:lsdException w:name="Table Simple 3" w:semiHidden="1" w:unhideWhenUsed="1"/>
@@ -4122,8 +4288,7 @@
     <w:lsdException w:name="Table Subtle 2" w:semiHidden="1" w:unhideWhenUsed="1"/>
     <w:lsdException w:name="Table Web 1" w:semiHidden="1" w:unhideWhenUsed="1"/>
     <w:lsdException w:name="Table Web 2" w:semiHidden="1" w:unhideWhenUsed="1"/>
-    <w:lsdException w:name="Table Web 3" w:semiHidden="1" w:unhideWhenUsed="1"/>
-    <w:lsdException w:name="Table Theme" w:semiHidden="1" w:unhideWhenUsed="1"/>
+    <w:lsdException w:name="Balloon Text" w:semiHidden="1" w:unhideWhenUsed="1"/>
     <w:lsdException w:name="Placeholder Text" w:semiHidden="1" w:uiPriority="99" w:unhideWhenUsed="1"/>
     <w:lsdException w:name="No Spacing" w:uiPriority="99" w:qFormat="1"/>
     <w:lsdException w:name="Light Shading" w:uiPriority="99"/>
@@ -4340,6 +4505,7 @@
     <w:lsdException w:name="List Table 6 Colorful Accent 6" w:uiPriority="51"/>
     <w:lsdException w:name="List Table 7 Colorful Accent 6" w:uiPriority="52"/>
     <w:lsdException w:name="Mention" w:semiHidden="1" w:uiPriority="99" w:unhideWhenUsed="1"/>
+    <w:lsdException w:name="Smart Hyperlink" w:semiHidden="1" w:uiPriority="99" w:unhideWhenUsed="1"/>
   </w:latentStyles>
   <w:style w:type="paragraph" w:default="1" w:styleId="Normal">
     <w:name w:val="Normal"/>

</xml_diff>

<commit_message>
Use case template filled and team name set in requirements sheet
</commit_message>
<xml_diff>
--- a/documents/Product Requirements (SRS).docx
+++ b/documents/Product Requirements (SRS).docx
@@ -43,7 +43,7 @@
       </w:tblPr>
       <w:tblGrid>
         <w:gridCol w:w="767"/>
-        <w:gridCol w:w="1328"/>
+        <w:gridCol w:w="380"/>
       </w:tblGrid>
       <w:tr>
         <w:trPr>
@@ -88,12 +88,27 @@
             </w:pPr>
             <w:r>
               <w:rPr>
+                <mc:AlternateContent>
+                  <mc:Choice Requires="w16se"/>
+                  <mc:Fallback>
+                    <w:rFonts w:ascii="Segoe UI Emoji" w:eastAsia="Segoe UI Emoji" w:hAnsi="Segoe UI Emoji" w:cs="Segoe UI Emoji"/>
+                  </mc:Fallback>
+                </mc:AlternateContent>
                 <w:color w:val="000000"/>
                 <w:sz w:val="24"/>
                 <w:szCs w:val="24"/>
               </w:rPr>
-              <w:t>Name here</w:t>
-            </w:r>
+              <mc:AlternateContent>
+                <mc:Choice Requires="w16se">
+                  <w16se:symEx w16se:font="Segoe UI Emoji" w16se:char="263A"/>
+                </mc:Choice>
+                <mc:Fallback>
+                  <w:t>☺</w:t>
+                </mc:Fallback>
+              </mc:AlternateContent>
+            </w:r>
+            <w:bookmarkStart w:id="0" w:name="_GoBack"/>
+            <w:bookmarkEnd w:id="0"/>
           </w:p>
         </w:tc>
       </w:tr>
@@ -170,8 +185,17 @@
           <w:sz w:val="24"/>
           <w:szCs w:val="24"/>
         </w:rPr>
-        <w:t>Who is the system intended for? What characteristics should the users have (this can also be a range of things such as reading level, etc.).U</w:t>
-      </w:r>
+        <w:t>Who is the system intended for? What characteristics should the users have (this can also be a range of things such as reading level, etc.</w:t>
+      </w:r>
+      <w:proofErr w:type="gramStart"/>
+      <w:r>
+        <w:rPr>
+          <w:sz w:val="24"/>
+          <w:szCs w:val="24"/>
+        </w:rPr>
+        <w:t>).U</w:t>
+      </w:r>
+      <w:proofErr w:type="gramEnd"/>
     </w:p>
     <w:p>
       <w:pPr>
@@ -949,8 +973,36 @@
                 <w:sz w:val="22"/>
                 <w:szCs w:val="22"/>
               </w:rPr>
-              <w:t>Shots Shots Shots</w:t>
-            </w:r>
+              <w:t xml:space="preserve">Shots </w:t>
+            </w:r>
+            <w:proofErr w:type="spellStart"/>
+            <w:r>
+              <w:rPr>
+                <w:rFonts w:ascii="Times New Roman" w:hAnsi="Times New Roman"/>
+                <w:sz w:val="22"/>
+                <w:szCs w:val="22"/>
+              </w:rPr>
+              <w:t>Shots</w:t>
+            </w:r>
+            <w:proofErr w:type="spellEnd"/>
+            <w:r>
+              <w:rPr>
+                <w:rFonts w:ascii="Times New Roman" w:hAnsi="Times New Roman"/>
+                <w:sz w:val="22"/>
+                <w:szCs w:val="22"/>
+              </w:rPr>
+              <w:t xml:space="preserve"> </w:t>
+            </w:r>
+            <w:proofErr w:type="spellStart"/>
+            <w:r>
+              <w:rPr>
+                <w:rFonts w:ascii="Times New Roman" w:hAnsi="Times New Roman"/>
+                <w:sz w:val="22"/>
+                <w:szCs w:val="22"/>
+              </w:rPr>
+              <w:t>Shots</w:t>
+            </w:r>
+            <w:proofErr w:type="spellEnd"/>
           </w:p>
         </w:tc>
         <w:tc>
@@ -976,7 +1028,21 @@
               <w:rPr>
                 <w:rFonts w:cs="Arial"/>
               </w:rPr>
-              <w:t xml:space="preserve">Some friends want to go to a place with drinks. After launching the app they </w:t>
+              <w:t xml:space="preserve">Some friends want to go to a place with drinks. After launching the </w:t>
+            </w:r>
+            <w:proofErr w:type="gramStart"/>
+            <w:r>
+              <w:rPr>
+                <w:rFonts w:cs="Arial"/>
+              </w:rPr>
+              <w:t>app</w:t>
+            </w:r>
+            <w:proofErr w:type="gramEnd"/>
+            <w:r>
+              <w:rPr>
+                <w:rFonts w:cs="Arial"/>
+              </w:rPr>
+              <w:t xml:space="preserve"> they </w:t>
             </w:r>
             <w:r>
               <w:rPr>
@@ -1106,7 +1172,21 @@
               <w:rPr>
                 <w:rFonts w:cs="Arial"/>
               </w:rPr>
-              <w:t>A user wants a restraint close to them. After launching the app they change the distance setting to the desired amount and click to start searching</w:t>
+              <w:t xml:space="preserve">A user wants a restraint close to them. After launching the </w:t>
+            </w:r>
+            <w:proofErr w:type="gramStart"/>
+            <w:r>
+              <w:rPr>
+                <w:rFonts w:cs="Arial"/>
+              </w:rPr>
+              <w:t>app</w:t>
+            </w:r>
+            <w:proofErr w:type="gramEnd"/>
+            <w:r>
+              <w:rPr>
+                <w:rFonts w:cs="Arial"/>
+              </w:rPr>
+              <w:t xml:space="preserve"> they change the distance setting to the desired amount and click to start searching</w:t>
             </w:r>
           </w:p>
         </w:tc>
@@ -1982,16 +2062,26 @@
         <w:spacing w:before="120"/>
         <w:jc w:val="left"/>
       </w:pPr>
+      <w:proofErr w:type="spellStart"/>
       <w:r>
         <w:t>Postconditions</w:t>
       </w:r>
+      <w:proofErr w:type="spellEnd"/>
     </w:p>
     <w:p>
       <w:pPr>
         <w:pStyle w:val="BodyText"/>
       </w:pPr>
       <w:r>
-        <w:t>Describe the state of the system at the conclusion of the use case execution. Number each postcondition. Examples:</w:t>
+        <w:t xml:space="preserve">Describe the state of the system at the conclusion of the use case execution. Number each </w:t>
+      </w:r>
+      <w:proofErr w:type="spellStart"/>
+      <w:r>
+        <w:t>postcondition</w:t>
+      </w:r>
+      <w:proofErr w:type="spellEnd"/>
+      <w:r>
+        <w:t>. Examples:</w:t>
       </w:r>
     </w:p>
     <w:p>
@@ -2106,7 +2196,15 @@
         <w:pStyle w:val="BodyText"/>
       </w:pPr>
       <w:r>
-        <w:t>Describe any anticipated error conditions that could occur during execution of the use case, and define how the system is to respond to those conditions. Also, describe how the system is to respond if the use case execution fails for some unanticipated reason. If the use case results in a durable state change in a database or the outside world, state whether the change is rolled back, completed correctly, partially completed with a known state, or left in an undetermined state as a result of the exception. Number each alternative flow in the form “X.Y.E.Z”, where “X” is the Use Case ID, Y indicates the normal (0) or alternative (&gt;0) flow during which this exception could take place, “E” indicates an exception, and “Z” is a sequence number for the exceptions. For example “5.0.E.2” would indicate the second exception for the normal flow for use case number 5.</w:t>
+        <w:t xml:space="preserve">Describe any anticipated error conditions that could occur during execution of the use case, and define how the system is to respond to those conditions. Also, describe how the system is to respond if the use case execution fails for some unanticipated reason. If the use case results in a durable state change in a database or the outside world, state whether the change is rolled back, completed correctly, partially completed with a known state, or left in an undetermined state as a result of the exception. Number each alternative flow in the form “X.Y.E.Z”, where “X” is the Use Case ID, Y indicates the normal (0) or alternative (&gt;0) flow during which this exception could take place, “E” indicates an exception, and “Z” is a sequence number for the exceptions. For </w:t>
+      </w:r>
+      <w:proofErr w:type="gramStart"/>
+      <w:r>
+        <w:t>example</w:t>
+      </w:r>
+      <w:proofErr w:type="gramEnd"/>
+      <w:r>
+        <w:t xml:space="preserve"> “5.0.E.2” would indicate the second exception for the normal flow for use case number 5.</w:t>
       </w:r>
     </w:p>
     <w:p>
@@ -2378,7 +2476,15 @@
               <w:jc w:val="right"/>
             </w:pPr>
             <w:r>
-              <w:t>Created By:</w:t>
+              <w:t xml:space="preserve">Created </w:t>
+            </w:r>
+            <w:proofErr w:type="gramStart"/>
+            <w:r>
+              <w:t>By</w:t>
+            </w:r>
+            <w:proofErr w:type="gramEnd"/>
+            <w:r>
+              <w:t>:</w:t>
             </w:r>
           </w:p>
         </w:tc>
@@ -2401,7 +2507,15 @@
               <w:jc w:val="right"/>
             </w:pPr>
             <w:r>
-              <w:t>Last Updated By:</w:t>
+              <w:t xml:space="preserve">Last Updated </w:t>
+            </w:r>
+            <w:proofErr w:type="gramStart"/>
+            <w:r>
+              <w:t>By</w:t>
+            </w:r>
+            <w:proofErr w:type="gramEnd"/>
+            <w:r>
+              <w:t>:</w:t>
             </w:r>
           </w:p>
         </w:tc>
@@ -2595,8 +2709,13 @@
             <w:pPr>
               <w:jc w:val="right"/>
             </w:pPr>
-            <w:r>
-              <w:t>Postconditions:</w:t>
+            <w:proofErr w:type="spellStart"/>
+            <w:r>
+              <w:t>Postconditions</w:t>
+            </w:r>
+            <w:proofErr w:type="spellEnd"/>
+            <w:r>
+              <w:t>:</w:t>
             </w:r>
           </w:p>
         </w:tc>
@@ -2663,7 +2782,15 @@
               <w:t>The System</w:t>
             </w:r>
             <w:r>
-              <w:t xml:space="preserve"> uses the GPS and Yelp Api to get nearby restaurants</w:t>
+              <w:t xml:space="preserve"> uses the GPS and Yelp </w:t>
+            </w:r>
+            <w:proofErr w:type="spellStart"/>
+            <w:r>
+              <w:t>Api</w:t>
+            </w:r>
+            <w:proofErr w:type="spellEnd"/>
+            <w:r>
+              <w:t xml:space="preserve"> to get nearby restaurants</w:t>
             </w:r>
           </w:p>
           <w:p>
@@ -2738,10 +2865,16 @@
               <w:t>the HP</w:t>
             </w:r>
             <w:r>
-              <w:t xml:space="preserve"> does not have GPS on, the program asks the user to turn gps on.</w:t>
-            </w:r>
-            <w:bookmarkStart w:id="0" w:name="_GoBack"/>
-            <w:bookmarkEnd w:id="0"/>
+              <w:t xml:space="preserve"> does not have GPS on, the program asks the user to turn </w:t>
+            </w:r>
+            <w:proofErr w:type="spellStart"/>
+            <w:r>
+              <w:t>gps</w:t>
+            </w:r>
+            <w:proofErr w:type="spellEnd"/>
+            <w:r>
+              <w:t xml:space="preserve"> on.</w:t>
+            </w:r>
           </w:p>
         </w:tc>
       </w:tr>
@@ -2765,7 +2898,15 @@
           </w:tcPr>
           <w:p>
             <w:r>
-              <w:t>If the yelp api is down, then the program returns and error.</w:t>
+              <w:t xml:space="preserve">If the yelp </w:t>
+            </w:r>
+            <w:proofErr w:type="spellStart"/>
+            <w:r>
+              <w:t>api</w:t>
+            </w:r>
+            <w:proofErr w:type="spellEnd"/>
+            <w:r>
+              <w:t xml:space="preserve"> is down, then the program returns and error.</w:t>
             </w:r>
           </w:p>
         </w:tc>
@@ -3001,7 +3142,23 @@
         <w:pStyle w:val="BodyText"/>
       </w:pPr>
       <w:r>
-        <w:t>Describe any constraints or cross-cutting characterstics of the system in a manner that is clear, spectific, and testable.</w:t>
+        <w:t xml:space="preserve">Describe any constraints or cross-cutting </w:t>
+      </w:r>
+      <w:proofErr w:type="spellStart"/>
+      <w:r>
+        <w:t>characterstics</w:t>
+      </w:r>
+      <w:proofErr w:type="spellEnd"/>
+      <w:r>
+        <w:t xml:space="preserve"> of the system in a manner that is clear, </w:t>
+      </w:r>
+      <w:proofErr w:type="spellStart"/>
+      <w:r>
+        <w:t>spectific</w:t>
+      </w:r>
+      <w:proofErr w:type="spellEnd"/>
+      <w:r>
+        <w:t>, and testable.</w:t>
       </w:r>
       <w:r>
         <w:t xml:space="preserve">  Only present those which are applicable to your system.  Categories include but are not limited to:</w:t>
@@ -3233,7 +3390,7 @@
               <w:sz w:val="16"/>
               <w:szCs w:val="16"/>
             </w:rPr>
-            <w:t>5</w:t>
+            <w:t>1</w:t>
           </w:r>
           <w:r>
             <w:rPr>
@@ -4246,6 +4403,7 @@
     <w:lsdException w:name="Strong" w:qFormat="1"/>
     <w:lsdException w:name="Emphasis" w:qFormat="1"/>
     <w:lsdException w:name="HTML Variable" w:semiHidden="1" w:unhideWhenUsed="1"/>
+    <w:lsdException w:name="Normal Table" w:semiHidden="1" w:unhideWhenUsed="1"/>
     <w:lsdException w:name="Outline List 3" w:semiHidden="1" w:unhideWhenUsed="1"/>
     <w:lsdException w:name="Table Simple 1" w:semiHidden="1" w:unhideWhenUsed="1"/>
     <w:lsdException w:name="Table Simple 2" w:semiHidden="1" w:unhideWhenUsed="1"/>
@@ -4288,7 +4446,9 @@
     <w:lsdException w:name="Table Subtle 2" w:semiHidden="1" w:unhideWhenUsed="1"/>
     <w:lsdException w:name="Table Web 1" w:semiHidden="1" w:unhideWhenUsed="1"/>
     <w:lsdException w:name="Table Web 2" w:semiHidden="1" w:unhideWhenUsed="1"/>
+    <w:lsdException w:name="Table Web 3" w:semiHidden="1" w:unhideWhenUsed="1"/>
     <w:lsdException w:name="Balloon Text" w:semiHidden="1" w:unhideWhenUsed="1"/>
+    <w:lsdException w:name="Table Theme" w:semiHidden="1" w:unhideWhenUsed="1"/>
     <w:lsdException w:name="Placeholder Text" w:semiHidden="1" w:uiPriority="99" w:unhideWhenUsed="1"/>
     <w:lsdException w:name="No Spacing" w:uiPriority="99" w:qFormat="1"/>
     <w:lsdException w:name="Light Shading" w:uiPriority="99"/>

</xml_diff>

<commit_message>
Revert "Use case template filled and team name set in requirements sheet"
This reverts commit d17cf5e32142e70c0918a1272c2b56465526d51d.
</commit_message>
<xml_diff>
--- a/documents/Product Requirements (SRS).docx
+++ b/documents/Product Requirements (SRS).docx
@@ -43,7 +43,7 @@
       </w:tblPr>
       <w:tblGrid>
         <w:gridCol w:w="767"/>
-        <w:gridCol w:w="380"/>
+        <w:gridCol w:w="1328"/>
       </w:tblGrid>
       <w:tr>
         <w:trPr>
@@ -88,27 +88,12 @@
             </w:pPr>
             <w:r>
               <w:rPr>
-                <mc:AlternateContent>
-                  <mc:Choice Requires="w16se"/>
-                  <mc:Fallback>
-                    <w:rFonts w:ascii="Segoe UI Emoji" w:eastAsia="Segoe UI Emoji" w:hAnsi="Segoe UI Emoji" w:cs="Segoe UI Emoji"/>
-                  </mc:Fallback>
-                </mc:AlternateContent>
                 <w:color w:val="000000"/>
                 <w:sz w:val="24"/>
                 <w:szCs w:val="24"/>
               </w:rPr>
-              <mc:AlternateContent>
-                <mc:Choice Requires="w16se">
-                  <w16se:symEx w16se:font="Segoe UI Emoji" w16se:char="263A"/>
-                </mc:Choice>
-                <mc:Fallback>
-                  <w:t>☺</w:t>
-                </mc:Fallback>
-              </mc:AlternateContent>
-            </w:r>
-            <w:bookmarkStart w:id="0" w:name="_GoBack"/>
-            <w:bookmarkEnd w:id="0"/>
+              <w:t>Name here</w:t>
+            </w:r>
           </w:p>
         </w:tc>
       </w:tr>
@@ -185,17 +170,8 @@
           <w:sz w:val="24"/>
           <w:szCs w:val="24"/>
         </w:rPr>
-        <w:t>Who is the system intended for? What characteristics should the users have (this can also be a range of things such as reading level, etc.</w:t>
-      </w:r>
-      <w:proofErr w:type="gramStart"/>
-      <w:r>
-        <w:rPr>
-          <w:sz w:val="24"/>
-          <w:szCs w:val="24"/>
-        </w:rPr>
-        <w:t>).U</w:t>
-      </w:r>
-      <w:proofErr w:type="gramEnd"/>
+        <w:t>Who is the system intended for? What characteristics should the users have (this can also be a range of things such as reading level, etc.).U</w:t>
+      </w:r>
     </w:p>
     <w:p>
       <w:pPr>
@@ -973,36 +949,8 @@
                 <w:sz w:val="22"/>
                 <w:szCs w:val="22"/>
               </w:rPr>
-              <w:t xml:space="preserve">Shots </w:t>
-            </w:r>
-            <w:proofErr w:type="spellStart"/>
-            <w:r>
-              <w:rPr>
-                <w:rFonts w:ascii="Times New Roman" w:hAnsi="Times New Roman"/>
-                <w:sz w:val="22"/>
-                <w:szCs w:val="22"/>
-              </w:rPr>
-              <w:t>Shots</w:t>
-            </w:r>
-            <w:proofErr w:type="spellEnd"/>
-            <w:r>
-              <w:rPr>
-                <w:rFonts w:ascii="Times New Roman" w:hAnsi="Times New Roman"/>
-                <w:sz w:val="22"/>
-                <w:szCs w:val="22"/>
-              </w:rPr>
-              <w:t xml:space="preserve"> </w:t>
-            </w:r>
-            <w:proofErr w:type="spellStart"/>
-            <w:r>
-              <w:rPr>
-                <w:rFonts w:ascii="Times New Roman" w:hAnsi="Times New Roman"/>
-                <w:sz w:val="22"/>
-                <w:szCs w:val="22"/>
-              </w:rPr>
-              <w:t>Shots</w:t>
-            </w:r>
-            <w:proofErr w:type="spellEnd"/>
+              <w:t>Shots Shots Shots</w:t>
+            </w:r>
           </w:p>
         </w:tc>
         <w:tc>
@@ -1028,21 +976,7 @@
               <w:rPr>
                 <w:rFonts w:cs="Arial"/>
               </w:rPr>
-              <w:t xml:space="preserve">Some friends want to go to a place with drinks. After launching the </w:t>
-            </w:r>
-            <w:proofErr w:type="gramStart"/>
-            <w:r>
-              <w:rPr>
-                <w:rFonts w:cs="Arial"/>
-              </w:rPr>
-              <w:t>app</w:t>
-            </w:r>
-            <w:proofErr w:type="gramEnd"/>
-            <w:r>
-              <w:rPr>
-                <w:rFonts w:cs="Arial"/>
-              </w:rPr>
-              <w:t xml:space="preserve"> they </w:t>
+              <w:t xml:space="preserve">Some friends want to go to a place with drinks. After launching the app they </w:t>
             </w:r>
             <w:r>
               <w:rPr>
@@ -1172,21 +1106,7 @@
               <w:rPr>
                 <w:rFonts w:cs="Arial"/>
               </w:rPr>
-              <w:t xml:space="preserve">A user wants a restraint close to them. After launching the </w:t>
-            </w:r>
-            <w:proofErr w:type="gramStart"/>
-            <w:r>
-              <w:rPr>
-                <w:rFonts w:cs="Arial"/>
-              </w:rPr>
-              <w:t>app</w:t>
-            </w:r>
-            <w:proofErr w:type="gramEnd"/>
-            <w:r>
-              <w:rPr>
-                <w:rFonts w:cs="Arial"/>
-              </w:rPr>
-              <w:t xml:space="preserve"> they change the distance setting to the desired amount and click to start searching</w:t>
+              <w:t>A user wants a restraint close to them. After launching the app they change the distance setting to the desired amount and click to start searching</w:t>
             </w:r>
           </w:p>
         </w:tc>
@@ -2062,26 +1982,16 @@
         <w:spacing w:before="120"/>
         <w:jc w:val="left"/>
       </w:pPr>
-      <w:proofErr w:type="spellStart"/>
       <w:r>
         <w:t>Postconditions</w:t>
       </w:r>
-      <w:proofErr w:type="spellEnd"/>
     </w:p>
     <w:p>
       <w:pPr>
         <w:pStyle w:val="BodyText"/>
       </w:pPr>
       <w:r>
-        <w:t xml:space="preserve">Describe the state of the system at the conclusion of the use case execution. Number each </w:t>
-      </w:r>
-      <w:proofErr w:type="spellStart"/>
-      <w:r>
-        <w:t>postcondition</w:t>
-      </w:r>
-      <w:proofErr w:type="spellEnd"/>
-      <w:r>
-        <w:t>. Examples:</w:t>
+        <w:t>Describe the state of the system at the conclusion of the use case execution. Number each postcondition. Examples:</w:t>
       </w:r>
     </w:p>
     <w:p>
@@ -2196,15 +2106,7 @@
         <w:pStyle w:val="BodyText"/>
       </w:pPr>
       <w:r>
-        <w:t xml:space="preserve">Describe any anticipated error conditions that could occur during execution of the use case, and define how the system is to respond to those conditions. Also, describe how the system is to respond if the use case execution fails for some unanticipated reason. If the use case results in a durable state change in a database or the outside world, state whether the change is rolled back, completed correctly, partially completed with a known state, or left in an undetermined state as a result of the exception. Number each alternative flow in the form “X.Y.E.Z”, where “X” is the Use Case ID, Y indicates the normal (0) or alternative (&gt;0) flow during which this exception could take place, “E” indicates an exception, and “Z” is a sequence number for the exceptions. For </w:t>
-      </w:r>
-      <w:proofErr w:type="gramStart"/>
-      <w:r>
-        <w:t>example</w:t>
-      </w:r>
-      <w:proofErr w:type="gramEnd"/>
-      <w:r>
-        <w:t xml:space="preserve"> “5.0.E.2” would indicate the second exception for the normal flow for use case number 5.</w:t>
+        <w:t>Describe any anticipated error conditions that could occur during execution of the use case, and define how the system is to respond to those conditions. Also, describe how the system is to respond if the use case execution fails for some unanticipated reason. If the use case results in a durable state change in a database or the outside world, state whether the change is rolled back, completed correctly, partially completed with a known state, or left in an undetermined state as a result of the exception. Number each alternative flow in the form “X.Y.E.Z”, where “X” is the Use Case ID, Y indicates the normal (0) or alternative (&gt;0) flow during which this exception could take place, “E” indicates an exception, and “Z” is a sequence number for the exceptions. For example “5.0.E.2” would indicate the second exception for the normal flow for use case number 5.</w:t>
       </w:r>
     </w:p>
     <w:p>
@@ -2476,15 +2378,7 @@
               <w:jc w:val="right"/>
             </w:pPr>
             <w:r>
-              <w:t xml:space="preserve">Created </w:t>
-            </w:r>
-            <w:proofErr w:type="gramStart"/>
-            <w:r>
-              <w:t>By</w:t>
-            </w:r>
-            <w:proofErr w:type="gramEnd"/>
-            <w:r>
-              <w:t>:</w:t>
+              <w:t>Created By:</w:t>
             </w:r>
           </w:p>
         </w:tc>
@@ -2507,15 +2401,7 @@
               <w:jc w:val="right"/>
             </w:pPr>
             <w:r>
-              <w:t xml:space="preserve">Last Updated </w:t>
-            </w:r>
-            <w:proofErr w:type="gramStart"/>
-            <w:r>
-              <w:t>By</w:t>
-            </w:r>
-            <w:proofErr w:type="gramEnd"/>
-            <w:r>
-              <w:t>:</w:t>
+              <w:t>Last Updated By:</w:t>
             </w:r>
           </w:p>
         </w:tc>
@@ -2709,13 +2595,8 @@
             <w:pPr>
               <w:jc w:val="right"/>
             </w:pPr>
-            <w:proofErr w:type="spellStart"/>
-            <w:r>
-              <w:t>Postconditions</w:t>
-            </w:r>
-            <w:proofErr w:type="spellEnd"/>
-            <w:r>
-              <w:t>:</w:t>
+            <w:r>
+              <w:t>Postconditions:</w:t>
             </w:r>
           </w:p>
         </w:tc>
@@ -2782,15 +2663,7 @@
               <w:t>The System</w:t>
             </w:r>
             <w:r>
-              <w:t xml:space="preserve"> uses the GPS and Yelp </w:t>
-            </w:r>
-            <w:proofErr w:type="spellStart"/>
-            <w:r>
-              <w:t>Api</w:t>
-            </w:r>
-            <w:proofErr w:type="spellEnd"/>
-            <w:r>
-              <w:t xml:space="preserve"> to get nearby restaurants</w:t>
+              <w:t xml:space="preserve"> uses the GPS and Yelp Api to get nearby restaurants</w:t>
             </w:r>
           </w:p>
           <w:p>
@@ -2865,16 +2738,10 @@
               <w:t>the HP</w:t>
             </w:r>
             <w:r>
-              <w:t xml:space="preserve"> does not have GPS on, the program asks the user to turn </w:t>
-            </w:r>
-            <w:proofErr w:type="spellStart"/>
-            <w:r>
-              <w:t>gps</w:t>
-            </w:r>
-            <w:proofErr w:type="spellEnd"/>
-            <w:r>
-              <w:t xml:space="preserve"> on.</w:t>
-            </w:r>
+              <w:t xml:space="preserve"> does not have GPS on, the program asks the user to turn gps on.</w:t>
+            </w:r>
+            <w:bookmarkStart w:id="0" w:name="_GoBack"/>
+            <w:bookmarkEnd w:id="0"/>
           </w:p>
         </w:tc>
       </w:tr>
@@ -2898,15 +2765,7 @@
           </w:tcPr>
           <w:p>
             <w:r>
-              <w:t xml:space="preserve">If the yelp </w:t>
-            </w:r>
-            <w:proofErr w:type="spellStart"/>
-            <w:r>
-              <w:t>api</w:t>
-            </w:r>
-            <w:proofErr w:type="spellEnd"/>
-            <w:r>
-              <w:t xml:space="preserve"> is down, then the program returns and error.</w:t>
+              <w:t>If the yelp api is down, then the program returns and error.</w:t>
             </w:r>
           </w:p>
         </w:tc>
@@ -3142,23 +3001,7 @@
         <w:pStyle w:val="BodyText"/>
       </w:pPr>
       <w:r>
-        <w:t xml:space="preserve">Describe any constraints or cross-cutting </w:t>
-      </w:r>
-      <w:proofErr w:type="spellStart"/>
-      <w:r>
-        <w:t>characterstics</w:t>
-      </w:r>
-      <w:proofErr w:type="spellEnd"/>
-      <w:r>
-        <w:t xml:space="preserve"> of the system in a manner that is clear, </w:t>
-      </w:r>
-      <w:proofErr w:type="spellStart"/>
-      <w:r>
-        <w:t>spectific</w:t>
-      </w:r>
-      <w:proofErr w:type="spellEnd"/>
-      <w:r>
-        <w:t>, and testable.</w:t>
+        <w:t>Describe any constraints or cross-cutting characterstics of the system in a manner that is clear, spectific, and testable.</w:t>
       </w:r>
       <w:r>
         <w:t xml:space="preserve">  Only present those which are applicable to your system.  Categories include but are not limited to:</w:t>
@@ -3390,7 +3233,7 @@
               <w:sz w:val="16"/>
               <w:szCs w:val="16"/>
             </w:rPr>
-            <w:t>1</w:t>
+            <w:t>5</w:t>
           </w:r>
           <w:r>
             <w:rPr>
@@ -4403,7 +4246,6 @@
     <w:lsdException w:name="Strong" w:qFormat="1"/>
     <w:lsdException w:name="Emphasis" w:qFormat="1"/>
     <w:lsdException w:name="HTML Variable" w:semiHidden="1" w:unhideWhenUsed="1"/>
-    <w:lsdException w:name="Normal Table" w:semiHidden="1" w:unhideWhenUsed="1"/>
     <w:lsdException w:name="Outline List 3" w:semiHidden="1" w:unhideWhenUsed="1"/>
     <w:lsdException w:name="Table Simple 1" w:semiHidden="1" w:unhideWhenUsed="1"/>
     <w:lsdException w:name="Table Simple 2" w:semiHidden="1" w:unhideWhenUsed="1"/>
@@ -4446,9 +4288,7 @@
     <w:lsdException w:name="Table Subtle 2" w:semiHidden="1" w:unhideWhenUsed="1"/>
     <w:lsdException w:name="Table Web 1" w:semiHidden="1" w:unhideWhenUsed="1"/>
     <w:lsdException w:name="Table Web 2" w:semiHidden="1" w:unhideWhenUsed="1"/>
-    <w:lsdException w:name="Table Web 3" w:semiHidden="1" w:unhideWhenUsed="1"/>
     <w:lsdException w:name="Balloon Text" w:semiHidden="1" w:unhideWhenUsed="1"/>
-    <w:lsdException w:name="Table Theme" w:semiHidden="1" w:unhideWhenUsed="1"/>
     <w:lsdException w:name="Placeholder Text" w:semiHidden="1" w:uiPriority="99" w:unhideWhenUsed="1"/>
     <w:lsdException w:name="No Spacing" w:uiPriority="99" w:qFormat="1"/>
     <w:lsdException w:name="Light Shading" w:uiPriority="99"/>

</xml_diff>

<commit_message>
Product Requirements almost completed( missing 2 use cases)
</commit_message>
<xml_diff>
--- a/documents/Product Requirements (SRS).docx
+++ b/documents/Product Requirements (SRS).docx
@@ -43,7 +43,7 @@
       </w:tblPr>
       <w:tblGrid>
         <w:gridCol w:w="767"/>
-        <w:gridCol w:w="1328"/>
+        <w:gridCol w:w="380"/>
       </w:tblGrid>
       <w:tr>
         <w:trPr>
@@ -88,11 +88,24 @@
             </w:pPr>
             <w:r>
               <w:rPr>
+                <mc:AlternateContent>
+                  <mc:Choice Requires="w16se"/>
+                  <mc:Fallback>
+                    <w:rFonts w:ascii="Segoe UI Emoji" w:eastAsia="Segoe UI Emoji" w:hAnsi="Segoe UI Emoji" w:cs="Segoe UI Emoji"/>
+                  </mc:Fallback>
+                </mc:AlternateContent>
                 <w:color w:val="000000"/>
                 <w:sz w:val="24"/>
                 <w:szCs w:val="24"/>
               </w:rPr>
-              <w:t>Name here</w:t>
+              <mc:AlternateContent>
+                <mc:Choice Requires="w16se">
+                  <w16se:symEx w16se:font="Segoe UI Emoji" w16se:char="263A"/>
+                </mc:Choice>
+                <mc:Fallback>
+                  <w:t>☺</w:t>
+                </mc:Fallback>
+              </mc:AlternateContent>
             </w:r>
           </w:p>
         </w:tc>
@@ -121,7 +134,58 @@
           <w:sz w:val="24"/>
           <w:szCs w:val="24"/>
         </w:rPr>
-        <w:t>This should be a 1-2 paragraphs describing what the motivation is for the project.  What is the problem to be solved?</w:t>
+        <w:t xml:space="preserve">Indecision is the bane of mankind’s beautiful minds. People do not like to make decisions. Research has shown that when people are given multiple choices of equal validity it is easier for them to not decide at all. Everyone has been in a situation where they want to get food with friends or a significant other and nobody can decide on a place to eat. Or maybe you’ve been in a new town using google or yelp to find a place to eat. Those services are so impersonal. You can’t see the food except for a few </w:t>
+      </w:r>
+      <w:r>
+        <w:rPr>
+          <w:color w:val="000000"/>
+          <w:sz w:val="24"/>
+          <w:szCs w:val="24"/>
+        </w:rPr>
+        <w:t>users</w:t>
+      </w:r>
+      <w:r>
+        <w:rPr>
+          <w:color w:val="000000"/>
+          <w:sz w:val="24"/>
+          <w:szCs w:val="24"/>
+        </w:rPr>
+        <w:t xml:space="preserve"> submitted pictures, that are usually a hit or miss, and you become overwhelmed with options.</w:t>
+      </w:r>
+    </w:p>
+    <w:p>
+      <w:pPr>
+        <w:rPr>
+          <w:color w:val="000000"/>
+          <w:sz w:val="24"/>
+          <w:szCs w:val="24"/>
+        </w:rPr>
+      </w:pPr>
+      <w:r>
+        <w:rPr>
+          <w:color w:val="000000"/>
+          <w:sz w:val="24"/>
+          <w:szCs w:val="24"/>
+        </w:rPr>
+        <w:t>People are also very good at making impulse decision and committing to it. How often have you seen some new technology or food that wowed you and for the next few days it feels like you need that in your life? This is what our app does, it shows users m</w:t>
+      </w:r>
+      <w:bookmarkStart w:id="0" w:name="_GoBack"/>
+      <w:bookmarkEnd w:id="0"/>
+      <w:r>
+        <w:rPr>
+          <w:color w:val="000000"/>
+          <w:sz w:val="24"/>
+          <w:szCs w:val="24"/>
+        </w:rPr>
+        <w:t xml:space="preserve">eals near them. One at a time. This will help people decide on a place to eat that looks good to them. </w:t>
+      </w:r>
+      <w:r>
+        <w:rPr>
+          <w:color w:val="000000"/>
+          <w:sz w:val="24"/>
+          <w:szCs w:val="24"/>
+        </w:rPr>
+        <w:t>Users will be able to swipe yes or no on meals that are near them. Once they find the meal that hooks them they will be given the details of the restaurant and can then go enjoy their meal.</w:t>
       </w:r>
     </w:p>
     <w:p>
@@ -145,7 +209,7 @@
           <w:sz w:val="24"/>
           <w:szCs w:val="24"/>
         </w:rPr>
-        <w:t>What system configuration needs to run your proposed system (including anything third party that is needed to run your system).</w:t>
+        <w:t>Our system requires an android device with android 4.2 or later, GPS, and Internet access.</w:t>
       </w:r>
     </w:p>
     <w:p>
@@ -159,7 +223,6 @@
     </w:p>
     <w:p>
       <w:pPr>
-        <w:spacing w:after="120"/>
         <w:rPr>
           <w:sz w:val="24"/>
           <w:szCs w:val="24"/>
@@ -170,7 +233,7 @@
           <w:sz w:val="24"/>
           <w:szCs w:val="24"/>
         </w:rPr>
-        <w:t>Who is the system intended for? What characteristics should the users have (this can also be a range of things such as reading level, etc.).U</w:t>
+        <w:t>This system is intended for everyone over the age of 16 (legal driving age). Eating is a universal activity and our system helps solve a problem that everyone has.</w:t>
       </w:r>
     </w:p>
     <w:p>
@@ -949,8 +1012,36 @@
                 <w:sz w:val="22"/>
                 <w:szCs w:val="22"/>
               </w:rPr>
-              <w:t>Shots Shots Shots</w:t>
-            </w:r>
+              <w:t xml:space="preserve">Shots </w:t>
+            </w:r>
+            <w:proofErr w:type="spellStart"/>
+            <w:r>
+              <w:rPr>
+                <w:rFonts w:ascii="Times New Roman" w:hAnsi="Times New Roman"/>
+                <w:sz w:val="22"/>
+                <w:szCs w:val="22"/>
+              </w:rPr>
+              <w:t>Shots</w:t>
+            </w:r>
+            <w:proofErr w:type="spellEnd"/>
+            <w:r>
+              <w:rPr>
+                <w:rFonts w:ascii="Times New Roman" w:hAnsi="Times New Roman"/>
+                <w:sz w:val="22"/>
+                <w:szCs w:val="22"/>
+              </w:rPr>
+              <w:t xml:space="preserve"> </w:t>
+            </w:r>
+            <w:proofErr w:type="spellStart"/>
+            <w:r>
+              <w:rPr>
+                <w:rFonts w:ascii="Times New Roman" w:hAnsi="Times New Roman"/>
+                <w:sz w:val="22"/>
+                <w:szCs w:val="22"/>
+              </w:rPr>
+              <w:t>Shots</w:t>
+            </w:r>
+            <w:proofErr w:type="spellEnd"/>
           </w:p>
         </w:tc>
         <w:tc>
@@ -976,7 +1067,21 @@
               <w:rPr>
                 <w:rFonts w:cs="Arial"/>
               </w:rPr>
-              <w:t xml:space="preserve">Some friends want to go to a place with drinks. After launching the app they </w:t>
+              <w:t xml:space="preserve">Some friends want to go to a place with drinks. After launching the </w:t>
+            </w:r>
+            <w:proofErr w:type="gramStart"/>
+            <w:r>
+              <w:rPr>
+                <w:rFonts w:cs="Arial"/>
+              </w:rPr>
+              <w:t>app</w:t>
+            </w:r>
+            <w:proofErr w:type="gramEnd"/>
+            <w:r>
+              <w:rPr>
+                <w:rFonts w:cs="Arial"/>
+              </w:rPr>
+              <w:t xml:space="preserve"> they </w:t>
             </w:r>
             <w:r>
               <w:rPr>
@@ -1106,7 +1211,21 @@
               <w:rPr>
                 <w:rFonts w:cs="Arial"/>
               </w:rPr>
-              <w:t>A user wants a restraint close to them. After launching the app they change the distance setting to the desired amount and click to start searching</w:t>
+              <w:t xml:space="preserve">A user wants a restraint close to them. After launching the </w:t>
+            </w:r>
+            <w:proofErr w:type="gramStart"/>
+            <w:r>
+              <w:rPr>
+                <w:rFonts w:cs="Arial"/>
+              </w:rPr>
+              <w:t>app</w:t>
+            </w:r>
+            <w:proofErr w:type="gramEnd"/>
+            <w:r>
+              <w:rPr>
+                <w:rFonts w:cs="Arial"/>
+              </w:rPr>
+              <w:t xml:space="preserve"> they change the distance setting to the desired amount and click to start searching</w:t>
             </w:r>
           </w:p>
         </w:tc>
@@ -1819,466 +1938,7 @@
     </w:tbl>
     <w:p>
       <w:pPr>
-        <w:pStyle w:val="BodyText"/>
-        <w:rPr>
-          <w:i w:val="0"/>
-        </w:rPr>
-      </w:pPr>
-    </w:p>
-    <w:p>
-      <w:pPr>
         <w:pStyle w:val="Heading1"/>
-      </w:pPr>
-      <w:r>
-        <w:t>Use Cases for the 2-3</w:t>
-      </w:r>
-      <w:r>
-        <w:t xml:space="preserve"> Most Critical Tasks</w:t>
-      </w:r>
-    </w:p>
-    <w:p>
-      <w:pPr>
-        <w:pStyle w:val="Heading1"/>
-        <w:tabs>
-          <w:tab w:val="num" w:pos="432"/>
-        </w:tabs>
-        <w:spacing w:before="320"/>
-        <w:ind w:left="432" w:hanging="432"/>
-        <w:jc w:val="left"/>
-      </w:pPr>
-      <w:r>
-        <w:t>Use Case Definition</w:t>
-      </w:r>
-      <w:r>
-        <w:t xml:space="preserve"> (NOTE: The following text is reference as you fill out the table for each use case; delete this instructional text before submitting this document)</w:t>
-      </w:r>
-    </w:p>
-    <w:p>
-      <w:pPr>
-        <w:pStyle w:val="Heading2"/>
-        <w:numPr>
-          <w:ilvl w:val="1"/>
-          <w:numId w:val="0"/>
-        </w:numPr>
-        <w:tabs>
-          <w:tab w:val="num" w:pos="720"/>
-        </w:tabs>
-        <w:spacing w:before="120"/>
-        <w:jc w:val="left"/>
-      </w:pPr>
-      <w:r>
-        <w:t>Actor</w:t>
-      </w:r>
-    </w:p>
-    <w:p>
-      <w:pPr>
-        <w:pStyle w:val="BodyText"/>
-      </w:pPr>
-      <w:r>
-        <w:t>An actor is a person or other entity external to the software system being specified who interacts with the system and performs use cases to accomplish tasks. Different actors often correspond to different user classes, or roles, identified from the customer community that will use the product. Name the actor that will be initiating this use case and any other actors who will participate in completing the use case.</w:t>
-      </w:r>
-    </w:p>
-    <w:p>
-      <w:pPr>
-        <w:pStyle w:val="Heading2"/>
-        <w:numPr>
-          <w:ilvl w:val="1"/>
-          <w:numId w:val="0"/>
-        </w:numPr>
-        <w:tabs>
-          <w:tab w:val="num" w:pos="720"/>
-        </w:tabs>
-        <w:spacing w:before="120"/>
-        <w:jc w:val="left"/>
-      </w:pPr>
-      <w:r>
-        <w:lastRenderedPageBreak/>
-        <w:t>Description</w:t>
-      </w:r>
-    </w:p>
-    <w:p>
-      <w:pPr>
-        <w:pStyle w:val="BodyText"/>
-      </w:pPr>
-      <w:r>
-        <w:t>Provide a brief description of the reason for and outcome of this use case, or a high-level description of the sequence of actions and the outcome of executing the use case.</w:t>
-      </w:r>
-    </w:p>
-    <w:p>
-      <w:pPr>
-        <w:pStyle w:val="Heading2"/>
-        <w:numPr>
-          <w:ilvl w:val="1"/>
-          <w:numId w:val="0"/>
-        </w:numPr>
-        <w:tabs>
-          <w:tab w:val="num" w:pos="720"/>
-        </w:tabs>
-        <w:spacing w:before="120"/>
-        <w:jc w:val="left"/>
-      </w:pPr>
-      <w:r>
-        <w:t>Preconditions</w:t>
-      </w:r>
-    </w:p>
-    <w:p>
-      <w:pPr>
-        <w:pStyle w:val="BodyText"/>
-      </w:pPr>
-      <w:r>
-        <w:t>List any activities that must take place, or any conditions that must be true, before the use case can be started. Number each precondition. Examples:</w:t>
-      </w:r>
-    </w:p>
-    <w:p>
-      <w:pPr>
-        <w:numPr>
-          <w:ilvl w:val="0"/>
-          <w:numId w:val="5"/>
-        </w:numPr>
-        <w:spacing w:after="0"/>
-        <w:jc w:val="left"/>
-      </w:pPr>
-      <w:r>
-        <w:t>User’s identity has been authenticated.</w:t>
-      </w:r>
-    </w:p>
-    <w:p>
-      <w:pPr>
-        <w:numPr>
-          <w:ilvl w:val="0"/>
-          <w:numId w:val="5"/>
-        </w:numPr>
-        <w:spacing w:after="0"/>
-        <w:jc w:val="left"/>
-      </w:pPr>
-      <w:r>
-        <w:t>User’s computer has sufficient free memory available to launch task.</w:t>
-      </w:r>
-    </w:p>
-    <w:p>
-      <w:pPr>
-        <w:pStyle w:val="Heading2"/>
-        <w:numPr>
-          <w:ilvl w:val="1"/>
-          <w:numId w:val="0"/>
-        </w:numPr>
-        <w:tabs>
-          <w:tab w:val="num" w:pos="720"/>
-        </w:tabs>
-        <w:spacing w:before="120"/>
-        <w:jc w:val="left"/>
-      </w:pPr>
-    </w:p>
-    <w:p>
-      <w:pPr>
-        <w:pStyle w:val="Heading2"/>
-        <w:numPr>
-          <w:ilvl w:val="1"/>
-          <w:numId w:val="0"/>
-        </w:numPr>
-        <w:tabs>
-          <w:tab w:val="num" w:pos="720"/>
-        </w:tabs>
-        <w:spacing w:before="120"/>
-        <w:jc w:val="left"/>
-      </w:pPr>
-      <w:r>
-        <w:t>Postconditions</w:t>
-      </w:r>
-    </w:p>
-    <w:p>
-      <w:pPr>
-        <w:pStyle w:val="BodyText"/>
-      </w:pPr>
-      <w:r>
-        <w:t>Describe the state of the system at the conclusion of the use case execution. Number each postcondition. Examples:</w:t>
-      </w:r>
-    </w:p>
-    <w:p>
-      <w:pPr>
-        <w:numPr>
-          <w:ilvl w:val="0"/>
-          <w:numId w:val="6"/>
-        </w:numPr>
-        <w:spacing w:after="0"/>
-        <w:jc w:val="left"/>
-      </w:pPr>
-      <w:r>
-        <w:t>Document contains only valid SGML tags.</w:t>
-      </w:r>
-    </w:p>
-    <w:p>
-      <w:pPr>
-        <w:numPr>
-          <w:ilvl w:val="0"/>
-          <w:numId w:val="6"/>
-        </w:numPr>
-        <w:spacing w:after="0"/>
-        <w:jc w:val="left"/>
-      </w:pPr>
-      <w:r>
-        <w:t>Price of item in database has been updated with new value.</w:t>
-      </w:r>
-    </w:p>
-    <w:p>
-      <w:pPr>
-        <w:pStyle w:val="Heading2"/>
-        <w:numPr>
-          <w:ilvl w:val="1"/>
-          <w:numId w:val="0"/>
-        </w:numPr>
-        <w:tabs>
-          <w:tab w:val="num" w:pos="720"/>
-        </w:tabs>
-        <w:spacing w:before="120"/>
-        <w:jc w:val="left"/>
-      </w:pPr>
-    </w:p>
-    <w:p>
-      <w:pPr>
-        <w:pStyle w:val="Heading2"/>
-        <w:numPr>
-          <w:ilvl w:val="1"/>
-          <w:numId w:val="0"/>
-        </w:numPr>
-        <w:tabs>
-          <w:tab w:val="num" w:pos="720"/>
-        </w:tabs>
-        <w:spacing w:before="120"/>
-        <w:jc w:val="left"/>
-      </w:pPr>
-      <w:r>
-        <w:t>Normal Flow</w:t>
-      </w:r>
-    </w:p>
-    <w:p>
-      <w:pPr>
-        <w:pStyle w:val="BodyText"/>
-      </w:pPr>
-      <w:r>
-        <w:t>Provide a detailed description of the user actions and system responses that will take place during execution of the use case under normal, expected conditions. This dialog sequence will ultimately lead to accomplishing the goal stated in the use case name and description. This description may be written as an answer to the hypothetical question, “How do I &lt;accomplish the task stated in the use case name&gt;?” This is best done as a numbered list of actions performed by the actor, alternating with responses provided by the system. The normal flow is numbered “X.0”, where “X” is the Use Case ID.</w:t>
-      </w:r>
-    </w:p>
-    <w:p>
-      <w:pPr>
-        <w:pStyle w:val="Heading2"/>
-        <w:numPr>
-          <w:ilvl w:val="1"/>
-          <w:numId w:val="0"/>
-        </w:numPr>
-        <w:tabs>
-          <w:tab w:val="num" w:pos="720"/>
-        </w:tabs>
-        <w:spacing w:before="120"/>
-        <w:jc w:val="left"/>
-      </w:pPr>
-      <w:r>
-        <w:t>Alternative Flows</w:t>
-      </w:r>
-    </w:p>
-    <w:p>
-      <w:pPr>
-        <w:pStyle w:val="BodyText"/>
-      </w:pPr>
-      <w:r>
-        <w:t>Document other, legitimate usage scenarios that can take place within this use case separately in this section. State the alternative flow, and describe any differences in the sequence of steps that take place. Number each alternative flow in the form “X.Y”, where “X” is the Use Case ID and Y is a sequence number for the alternative flow. For example, “5.3” would indicate the third alternative flow for use case number 5.</w:t>
-      </w:r>
-    </w:p>
-    <w:p>
-      <w:pPr>
-        <w:pStyle w:val="Heading2"/>
-        <w:numPr>
-          <w:ilvl w:val="1"/>
-          <w:numId w:val="0"/>
-        </w:numPr>
-        <w:tabs>
-          <w:tab w:val="num" w:pos="720"/>
-        </w:tabs>
-        <w:spacing w:before="120"/>
-        <w:jc w:val="left"/>
-      </w:pPr>
-      <w:r>
-        <w:t>Exceptions</w:t>
-      </w:r>
-    </w:p>
-    <w:p>
-      <w:pPr>
-        <w:pStyle w:val="BodyText"/>
-      </w:pPr>
-      <w:r>
-        <w:t>Describe any anticipated error conditions that could occur during execution of the use case, and define how the system is to respond to those conditions. Also, describe how the system is to respond if the use case execution fails for some unanticipated reason. If the use case results in a durable state change in a database or the outside world, state whether the change is rolled back, completed correctly, partially completed with a known state, or left in an undetermined state as a result of the exception. Number each alternative flow in the form “X.Y.E.Z”, where “X” is the Use Case ID, Y indicates the normal (0) or alternative (&gt;0) flow during which this exception could take place, “E” indicates an exception, and “Z” is a sequence number for the exceptions. For example “5.0.E.2” would indicate the second exception for the normal flow for use case number 5.</w:t>
-      </w:r>
-    </w:p>
-    <w:p>
-      <w:pPr>
-        <w:pStyle w:val="Heading2"/>
-        <w:numPr>
-          <w:ilvl w:val="1"/>
-          <w:numId w:val="0"/>
-        </w:numPr>
-        <w:tabs>
-          <w:tab w:val="num" w:pos="720"/>
-        </w:tabs>
-        <w:spacing w:before="120"/>
-        <w:jc w:val="left"/>
-      </w:pPr>
-      <w:r>
-        <w:lastRenderedPageBreak/>
-        <w:t>Includes</w:t>
-      </w:r>
-    </w:p>
-    <w:p>
-      <w:pPr>
-        <w:pStyle w:val="BodyText"/>
-      </w:pPr>
-      <w:r>
-        <w:t>List any other use cases that are included (“called”) by this use case. Common functionality that appears in multiple use cases can be split out into a separate use case that is included by the ones that need that common functionality.</w:t>
-      </w:r>
-    </w:p>
-    <w:p>
-      <w:pPr>
-        <w:pStyle w:val="Heading2"/>
-        <w:numPr>
-          <w:ilvl w:val="1"/>
-          <w:numId w:val="0"/>
-        </w:numPr>
-        <w:tabs>
-          <w:tab w:val="num" w:pos="720"/>
-        </w:tabs>
-        <w:spacing w:before="120"/>
-        <w:jc w:val="left"/>
-      </w:pPr>
-      <w:r>
-        <w:t>Priority</w:t>
-      </w:r>
-    </w:p>
-    <w:p>
-      <w:pPr>
-        <w:pStyle w:val="BodyText"/>
-      </w:pPr>
-      <w:r>
-        <w:t>Indicate the relative priority of implementing the functionality required to allow this use case to be executed. The priority scheme used must be the same as that used in the software</w:t>
-      </w:r>
-      <w:r>
-        <w:rPr>
-          <w:rFonts w:ascii="Times" w:hAnsi="Times"/>
-          <w:sz w:val="24"/>
-        </w:rPr>
-        <w:t xml:space="preserve"> </w:t>
-      </w:r>
-      <w:r>
-        <w:t>requirements specification.</w:t>
-      </w:r>
-    </w:p>
-    <w:p>
-      <w:pPr>
-        <w:pStyle w:val="Heading2"/>
-        <w:numPr>
-          <w:ilvl w:val="1"/>
-          <w:numId w:val="0"/>
-        </w:numPr>
-        <w:tabs>
-          <w:tab w:val="num" w:pos="720"/>
-        </w:tabs>
-        <w:spacing w:before="120"/>
-        <w:jc w:val="left"/>
-      </w:pPr>
-      <w:r>
-        <w:t>Frequency of Use</w:t>
-      </w:r>
-    </w:p>
-    <w:p>
-      <w:pPr>
-        <w:pStyle w:val="BodyText"/>
-      </w:pPr>
-      <w:r>
-        <w:t>Estimate the number of times this use case will be performed by the actors per some appropriate unit of time.</w:t>
-      </w:r>
-    </w:p>
-    <w:p>
-      <w:pPr>
-        <w:pStyle w:val="Heading2"/>
-        <w:numPr>
-          <w:ilvl w:val="1"/>
-          <w:numId w:val="0"/>
-        </w:numPr>
-        <w:tabs>
-          <w:tab w:val="num" w:pos="720"/>
-        </w:tabs>
-        <w:spacing w:before="120"/>
-        <w:jc w:val="left"/>
-      </w:pPr>
-      <w:r>
-        <w:t>Business Rules</w:t>
-      </w:r>
-    </w:p>
-    <w:p>
-      <w:pPr>
-        <w:pStyle w:val="BodyText"/>
-      </w:pPr>
-      <w:r>
-        <w:t>List any business rules that influence this use case.</w:t>
-      </w:r>
-    </w:p>
-    <w:p>
-      <w:pPr>
-        <w:pStyle w:val="Heading2"/>
-        <w:numPr>
-          <w:ilvl w:val="1"/>
-          <w:numId w:val="0"/>
-        </w:numPr>
-        <w:tabs>
-          <w:tab w:val="num" w:pos="720"/>
-        </w:tabs>
-        <w:spacing w:before="120"/>
-        <w:jc w:val="left"/>
-      </w:pPr>
-      <w:r>
-        <w:t>Special Requirements</w:t>
-      </w:r>
-    </w:p>
-    <w:p>
-      <w:pPr>
-        <w:pStyle w:val="BodyText"/>
-      </w:pPr>
-      <w:r>
-        <w:t>Identify any additional requirements, such as nonfunctional requirements, for the use case that may need to be addressed during design or implementation. These may include performance requirements or other quality attributes.</w:t>
-      </w:r>
-    </w:p>
-    <w:p>
-      <w:pPr>
-        <w:pStyle w:val="Heading2"/>
-        <w:numPr>
-          <w:ilvl w:val="1"/>
-          <w:numId w:val="0"/>
-        </w:numPr>
-        <w:tabs>
-          <w:tab w:val="num" w:pos="720"/>
-        </w:tabs>
-        <w:spacing w:before="120"/>
-        <w:jc w:val="left"/>
-      </w:pPr>
-      <w:r>
-        <w:t>Assumptions</w:t>
-      </w:r>
-    </w:p>
-    <w:p>
-      <w:pPr>
-        <w:pStyle w:val="BodyText"/>
-      </w:pPr>
-      <w:r>
-        <w:t>List any assumptions that were made in the analysis that led to accepting this use case into the product description and writing the use case description.</w:t>
-      </w:r>
-    </w:p>
-    <w:p>
-      <w:pPr>
-        <w:pStyle w:val="Title"/>
-        <w:spacing w:before="0" w:after="360"/>
-        <w:jc w:val="center"/>
-        <w:rPr>
-          <w:sz w:val="36"/>
-          <w:szCs w:val="36"/>
-        </w:rPr>
       </w:pPr>
       <w:r>
         <w:rPr>
@@ -2293,7 +1953,7 @@
           <w:szCs w:val="36"/>
         </w:rPr>
         <w:lastRenderedPageBreak/>
-        <w:t>Use Case Template</w:t>
+        <w:t>Use Cases</w:t>
       </w:r>
     </w:p>
     <w:tbl>
@@ -2663,7 +2323,15 @@
               <w:t>The System</w:t>
             </w:r>
             <w:r>
-              <w:t xml:space="preserve"> uses the GPS and Yelp Api to get nearby restaurants</w:t>
+              <w:t xml:space="preserve"> uses the GPS and Yelp </w:t>
+            </w:r>
+            <w:proofErr w:type="spellStart"/>
+            <w:r>
+              <w:t>Api</w:t>
+            </w:r>
+            <w:proofErr w:type="spellEnd"/>
+            <w:r>
+              <w:t xml:space="preserve"> to get nearby restaurants</w:t>
             </w:r>
           </w:p>
           <w:p>
@@ -2738,10 +2406,16 @@
               <w:t>the HP</w:t>
             </w:r>
             <w:r>
-              <w:t xml:space="preserve"> does not have GPS on, the program asks the user to turn gps on.</w:t>
-            </w:r>
-            <w:bookmarkStart w:id="0" w:name="_GoBack"/>
-            <w:bookmarkEnd w:id="0"/>
+              <w:t xml:space="preserve"> does not have GPS on, the program asks the user to turn </w:t>
+            </w:r>
+            <w:proofErr w:type="spellStart"/>
+            <w:r>
+              <w:t>gps</w:t>
+            </w:r>
+            <w:proofErr w:type="spellEnd"/>
+            <w:r>
+              <w:t xml:space="preserve"> on.</w:t>
+            </w:r>
           </w:p>
         </w:tc>
       </w:tr>
@@ -2765,7 +2439,15 @@
           </w:tcPr>
           <w:p>
             <w:r>
-              <w:t>If the yelp api is down, then the program returns and error.</w:t>
+              <w:t xml:space="preserve">If the yelp </w:t>
+            </w:r>
+            <w:proofErr w:type="spellStart"/>
+            <w:r>
+              <w:t>api</w:t>
+            </w:r>
+            <w:proofErr w:type="spellEnd"/>
+            <w:r>
+              <w:t xml:space="preserve"> is down, then the program returns and error.</w:t>
             </w:r>
           </w:p>
         </w:tc>
@@ -2969,7 +2651,104 @@
         <w:pStyle w:val="Heading1"/>
       </w:pPr>
       <w:r>
-        <w:t>Prototype of the Main Screens go here, where each has a caption describing what is presented.</w:t>
+        <w:rPr>
+          <w:noProof/>
+        </w:rPr>
+        <w:lastRenderedPageBreak/>
+        <mc:AlternateContent>
+          <mc:Choice Requires="wps">
+            <w:drawing>
+              <wp:anchor distT="0" distB="0" distL="114300" distR="114300" simplePos="0" relativeHeight="251663360" behindDoc="0" locked="0" layoutInCell="1" allowOverlap="1" wp14:anchorId="10337296" wp14:editId="20BFA29C">
+                <wp:simplePos x="0" y="0"/>
+                <wp:positionH relativeFrom="column">
+                  <wp:posOffset>2815590</wp:posOffset>
+                </wp:positionH>
+                <wp:positionV relativeFrom="paragraph">
+                  <wp:posOffset>2823845</wp:posOffset>
+                </wp:positionV>
+                <wp:extent cx="2819400" cy="635"/>
+                <wp:effectExtent l="0" t="0" r="0" b="18415"/>
+                <wp:wrapTopAndBottom/>
+                <wp:docPr id="4" name="Text Box 4"/>
+                <wp:cNvGraphicFramePr/>
+                <a:graphic xmlns:a="http://schemas.openxmlformats.org/drawingml/2006/main">
+                  <a:graphicData uri="http://schemas.microsoft.com/office/word/2010/wordprocessingShape">
+                    <wps:wsp>
+                      <wps:cNvSpPr txBox="1"/>
+                      <wps:spPr>
+                        <a:xfrm>
+                          <a:off x="0" y="0"/>
+                          <a:ext cx="2819400" cy="635"/>
+                        </a:xfrm>
+                        <a:prstGeom prst="rect">
+                          <a:avLst/>
+                        </a:prstGeom>
+                        <a:solidFill>
+                          <a:prstClr val="white"/>
+                        </a:solidFill>
+                        <a:ln>
+                          <a:noFill/>
+                        </a:ln>
+                      </wps:spPr>
+                      <wps:txbx>
+                        <w:txbxContent>
+                          <w:p>
+                            <w:pPr>
+                              <w:pStyle w:val="Caption"/>
+                              <w:rPr>
+                                <w:rFonts w:ascii="Calibri" w:hAnsi="Calibri"/>
+                                <w:noProof/>
+                              </w:rPr>
+                            </w:pPr>
+                            <w:r>
+                              <w:t>Figure 2 Secondary menus, Settings(left) likes(right)</w:t>
+                            </w:r>
+                          </w:p>
+                        </w:txbxContent>
+                      </wps:txbx>
+                      <wps:bodyPr rot="0" spcFirstLastPara="0" vertOverflow="overflow" horzOverflow="overflow" vert="horz" wrap="square" lIns="0" tIns="0" rIns="0" bIns="0" numCol="1" spcCol="0" rtlCol="0" fromWordArt="0" anchor="t" anchorCtr="0" forceAA="0" compatLnSpc="1">
+                        <a:prstTxWarp prst="textNoShape">
+                          <a:avLst/>
+                        </a:prstTxWarp>
+                        <a:spAutoFit/>
+                      </wps:bodyPr>
+                    </wps:wsp>
+                  </a:graphicData>
+                </a:graphic>
+              </wp:anchor>
+            </w:drawing>
+          </mc:Choice>
+          <mc:Fallback>
+            <w:pict>
+              <v:shapetype w14:anchorId="10337296" id="_x0000_t202" coordsize="21600,21600" o:spt="202" path="m,l,21600r21600,l21600,xe">
+                <v:stroke joinstyle="miter"/>
+                <v:path gradientshapeok="t" o:connecttype="rect"/>
+              </v:shapetype>
+              <v:shape id="Text Box 4" o:spid="_x0000_s1026" type="#_x0000_t202" style="position:absolute;left:0;text-align:left;margin-left:221.7pt;margin-top:222.35pt;width:222pt;height:.05pt;z-index:251663360;visibility:visible;mso-wrap-style:square;mso-wrap-distance-left:9pt;mso-wrap-distance-top:0;mso-wrap-distance-right:9pt;mso-wrap-distance-bottom:0;mso-position-horizontal:absolute;mso-position-horizontal-relative:text;mso-position-vertical:absolute;mso-position-vertical-relative:text;v-text-anchor:top" o:gfxdata="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" stroked="f">
+                <v:textbox style="mso-fit-shape-to-text:t" inset="0,0,0,0">
+                  <w:txbxContent>
+                    <w:p>
+                      <w:pPr>
+                        <w:pStyle w:val="Caption"/>
+                        <w:rPr>
+                          <w:rFonts w:ascii="Calibri" w:hAnsi="Calibri"/>
+                          <w:noProof/>
+                        </w:rPr>
+                      </w:pPr>
+                      <w:r>
+                        <w:t>Figure 2 Secondary menus, Settings(left) likes(right)</w:t>
+                      </w:r>
+                    </w:p>
+                  </w:txbxContent>
+                </v:textbox>
+                <w10:wrap type="topAndBottom"/>
+              </v:shape>
+            </w:pict>
+          </mc:Fallback>
+        </mc:AlternateContent>
+      </w:r>
+      <w:r>
+        <w:t>Prototypes:</w:t>
       </w:r>
     </w:p>
     <w:p>
@@ -2977,6 +2756,288 @@
         <w:pStyle w:val="BodyText"/>
         <w:rPr>
           <w:i w:val="0"/>
+        </w:rPr>
+      </w:pPr>
+      <w:r>
+        <w:rPr>
+          <w:rFonts w:ascii="Calibri" w:hAnsi="Calibri"/>
+          <w:noProof/>
+          <w:sz w:val="22"/>
+          <w:szCs w:val="22"/>
+        </w:rPr>
+        <w:drawing>
+          <wp:anchor distT="0" distB="0" distL="114300" distR="114300" simplePos="0" relativeHeight="251659264" behindDoc="0" locked="0" layoutInCell="1" allowOverlap="1">
+            <wp:simplePos x="0" y="0"/>
+            <wp:positionH relativeFrom="column">
+              <wp:posOffset>-104774</wp:posOffset>
+            </wp:positionH>
+            <wp:positionV relativeFrom="paragraph">
+              <wp:posOffset>272666</wp:posOffset>
+            </wp:positionV>
+            <wp:extent cx="2666735" cy="2026920"/>
+            <wp:effectExtent l="57150" t="95250" r="57785" b="87630"/>
+            <wp:wrapTopAndBottom/>
+            <wp:docPr id="2" name="Picture 2" descr="C:\Users\Josh\AppData\Local\Packages\Microsoft.Office.OneNote_8wekyb3d8bbwe\TempState\msohtmlclipclip_image001.png"/>
+            <wp:cNvGraphicFramePr>
+              <a:graphicFrameLocks xmlns:a="http://schemas.openxmlformats.org/drawingml/2006/main" noChangeAspect="1"/>
+            </wp:cNvGraphicFramePr>
+            <a:graphic xmlns:a="http://schemas.openxmlformats.org/drawingml/2006/main">
+              <a:graphicData uri="http://schemas.openxmlformats.org/drawingml/2006/picture">
+                <pic:pic xmlns:pic="http://schemas.openxmlformats.org/drawingml/2006/picture">
+                  <pic:nvPicPr>
+                    <pic:cNvPr id="0" name="Picture 1" descr="C:\Users\Josh\AppData\Local\Packages\Microsoft.Office.OneNote_8wekyb3d8bbwe\TempState\msohtmlclipclip_image001.png"/>
+                    <pic:cNvPicPr>
+                      <a:picLocks noChangeAspect="1" noChangeArrowheads="1"/>
+                    </pic:cNvPicPr>
+                  </pic:nvPicPr>
+                  <pic:blipFill>
+                    <a:blip r:embed="rId8">
+                      <a:extLst>
+                        <a:ext uri="{28A0092B-C50C-407E-A947-70E740481C1C}">
+                          <a14:useLocalDpi xmlns:a14="http://schemas.microsoft.com/office/drawing/2010/main" val="0"/>
+                        </a:ext>
+                      </a:extLst>
+                    </a:blip>
+                    <a:srcRect/>
+                    <a:stretch>
+                      <a:fillRect/>
+                    </a:stretch>
+                  </pic:blipFill>
+                  <pic:spPr bwMode="auto">
+                    <a:xfrm rot="201749">
+                      <a:off x="0" y="0"/>
+                      <a:ext cx="2666735" cy="2026920"/>
+                    </a:xfrm>
+                    <a:prstGeom prst="rect">
+                      <a:avLst/>
+                    </a:prstGeom>
+                    <a:solidFill>
+                      <a:srgbClr val="FFFFFF">
+                        <a:shade val="85000"/>
+                      </a:srgbClr>
+                    </a:solidFill>
+                    <a:ln w="88900" cap="sq">
+                      <a:noFill/>
+                      <a:miter lim="800000"/>
+                    </a:ln>
+                    <a:effectLst/>
+                  </pic:spPr>
+                </pic:pic>
+              </a:graphicData>
+            </a:graphic>
+          </wp:anchor>
+        </w:drawing>
+      </w:r>
+      <w:r>
+        <w:rPr>
+          <w:rFonts w:ascii="Calibri" w:hAnsi="Calibri"/>
+          <w:noProof/>
+          <w:sz w:val="22"/>
+          <w:szCs w:val="22"/>
+        </w:rPr>
+        <w:drawing>
+          <wp:anchor distT="0" distB="0" distL="114300" distR="114300" simplePos="0" relativeHeight="251658240" behindDoc="0" locked="0" layoutInCell="1" allowOverlap="1">
+            <wp:simplePos x="0" y="0"/>
+            <wp:positionH relativeFrom="margin">
+              <wp:align>right</wp:align>
+            </wp:positionH>
+            <wp:positionV relativeFrom="paragraph">
+              <wp:posOffset>215265</wp:posOffset>
+            </wp:positionV>
+            <wp:extent cx="2819400" cy="1908175"/>
+            <wp:effectExtent l="0" t="0" r="0" b="0"/>
+            <wp:wrapTopAndBottom/>
+            <wp:docPr id="3" name="Picture 3" descr="C:\Users\Josh\AppData\Local\Packages\Microsoft.Office.OneNote_8wekyb3d8bbwe\TempState\msohtmlclipclip_image001.png"/>
+            <wp:cNvGraphicFramePr>
+              <a:graphicFrameLocks xmlns:a="http://schemas.openxmlformats.org/drawingml/2006/main" noChangeAspect="1"/>
+            </wp:cNvGraphicFramePr>
+            <a:graphic xmlns:a="http://schemas.openxmlformats.org/drawingml/2006/main">
+              <a:graphicData uri="http://schemas.openxmlformats.org/drawingml/2006/picture">
+                <pic:pic xmlns:pic="http://schemas.openxmlformats.org/drawingml/2006/picture">
+                  <pic:nvPicPr>
+                    <pic:cNvPr id="0" name="Picture 3" descr="C:\Users\Josh\AppData\Local\Packages\Microsoft.Office.OneNote_8wekyb3d8bbwe\TempState\msohtmlclipclip_image001.png"/>
+                    <pic:cNvPicPr>
+                      <a:picLocks noChangeAspect="1" noChangeArrowheads="1"/>
+                    </pic:cNvPicPr>
+                  </pic:nvPicPr>
+                  <pic:blipFill>
+                    <a:blip r:embed="rId9">
+                      <a:extLst>
+                        <a:ext uri="{28A0092B-C50C-407E-A947-70E740481C1C}">
+                          <a14:useLocalDpi xmlns:a14="http://schemas.microsoft.com/office/drawing/2010/main" val="0"/>
+                        </a:ext>
+                      </a:extLst>
+                    </a:blip>
+                    <a:srcRect/>
+                    <a:stretch>
+                      <a:fillRect/>
+                    </a:stretch>
+                  </pic:blipFill>
+                  <pic:spPr bwMode="auto">
+                    <a:xfrm>
+                      <a:off x="0" y="0"/>
+                      <a:ext cx="2819400" cy="1908175"/>
+                    </a:xfrm>
+                    <a:prstGeom prst="rect">
+                      <a:avLst/>
+                    </a:prstGeom>
+                    <a:ln>
+                      <a:noFill/>
+                    </a:ln>
+                    <a:effectLst/>
+                  </pic:spPr>
+                </pic:pic>
+              </a:graphicData>
+            </a:graphic>
+            <wp14:sizeRelH relativeFrom="margin">
+              <wp14:pctWidth>0</wp14:pctWidth>
+            </wp14:sizeRelH>
+            <wp14:sizeRelV relativeFrom="margin">
+              <wp14:pctHeight>0</wp14:pctHeight>
+            </wp14:sizeRelV>
+          </wp:anchor>
+        </w:drawing>
+      </w:r>
+      <w:r>
+        <w:rPr>
+          <w:noProof/>
+        </w:rPr>
+        <mc:AlternateContent>
+          <mc:Choice Requires="wps">
+            <w:drawing>
+              <wp:anchor distT="0" distB="0" distL="114300" distR="114300" simplePos="0" relativeHeight="251661312" behindDoc="0" locked="0" layoutInCell="1" allowOverlap="1" wp14:anchorId="4E3A4B16" wp14:editId="2D5F6CED">
+                <wp:simplePos x="0" y="0"/>
+                <wp:positionH relativeFrom="column">
+                  <wp:posOffset>-104775</wp:posOffset>
+                </wp:positionH>
+                <wp:positionV relativeFrom="paragraph">
+                  <wp:posOffset>2280285</wp:posOffset>
+                </wp:positionV>
+                <wp:extent cx="2666365" cy="635"/>
+                <wp:effectExtent l="0" t="0" r="635" b="18415"/>
+                <wp:wrapTopAndBottom/>
+                <wp:docPr id="1" name="Text Box 1"/>
+                <wp:cNvGraphicFramePr/>
+                <a:graphic xmlns:a="http://schemas.openxmlformats.org/drawingml/2006/main">
+                  <a:graphicData uri="http://schemas.microsoft.com/office/word/2010/wordprocessingShape">
+                    <wps:wsp>
+                      <wps:cNvSpPr txBox="1"/>
+                      <wps:spPr>
+                        <a:xfrm>
+                          <a:off x="0" y="0"/>
+                          <a:ext cx="2666365" cy="635"/>
+                        </a:xfrm>
+                        <a:prstGeom prst="rect">
+                          <a:avLst/>
+                        </a:prstGeom>
+                        <a:solidFill>
+                          <a:prstClr val="white"/>
+                        </a:solidFill>
+                        <a:ln>
+                          <a:noFill/>
+                        </a:ln>
+                      </wps:spPr>
+                      <wps:txbx>
+                        <w:txbxContent>
+                          <w:p>
+                            <w:pPr>
+                              <w:pStyle w:val="Caption"/>
+                              <w:rPr>
+                                <w:rFonts w:ascii="Calibri" w:hAnsi="Calibri"/>
+                                <w:noProof/>
+                              </w:rPr>
+                            </w:pPr>
+                            <w:r>
+                              <w:t xml:space="preserve">Figure </w:t>
+                            </w:r>
+                            <w:fldSimple w:instr=" SEQ Figure \* ARABIC ">
+                              <w:r>
+                                <w:rPr>
+                                  <w:noProof/>
+                                </w:rPr>
+                                <w:t>2</w:t>
+                              </w:r>
+                            </w:fldSimple>
+                            <w:r>
+                              <w:t xml:space="preserve"> Main Screen for swiping. Initial page(left) searching page(right)</w:t>
+                            </w:r>
+                          </w:p>
+                        </w:txbxContent>
+                      </wps:txbx>
+                      <wps:bodyPr rot="0" spcFirstLastPara="0" vertOverflow="overflow" horzOverflow="overflow" vert="horz" wrap="square" lIns="0" tIns="0" rIns="0" bIns="0" numCol="1" spcCol="0" rtlCol="0" fromWordArt="0" anchor="t" anchorCtr="0" forceAA="0" compatLnSpc="1">
+                        <a:prstTxWarp prst="textNoShape">
+                          <a:avLst/>
+                        </a:prstTxWarp>
+                        <a:spAutoFit/>
+                      </wps:bodyPr>
+                    </wps:wsp>
+                  </a:graphicData>
+                </a:graphic>
+              </wp:anchor>
+            </w:drawing>
+          </mc:Choice>
+          <mc:Fallback>
+            <w:pict>
+              <v:shape w14:anchorId="4E3A4B16" id="Text Box 1" o:spid="_x0000_s1027" type="#_x0000_t202" style="position:absolute;margin-left:-8.25pt;margin-top:179.55pt;width:209.95pt;height:.05pt;z-index:251661312;visibility:visible;mso-wrap-style:square;mso-wrap-distance-left:9pt;mso-wrap-distance-top:0;mso-wrap-distance-right:9pt;mso-wrap-distance-bottom:0;mso-position-horizontal:absolute;mso-position-horizontal-relative:text;mso-position-vertical:absolute;mso-position-vertical-relative:text;v-text-anchor:top" o:gfxdata="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" stroked="f">
+                <v:textbox style="mso-fit-shape-to-text:t" inset="0,0,0,0">
+                  <w:txbxContent>
+                    <w:p>
+                      <w:pPr>
+                        <w:pStyle w:val="Caption"/>
+                        <w:rPr>
+                          <w:rFonts w:ascii="Calibri" w:hAnsi="Calibri"/>
+                          <w:noProof/>
+                        </w:rPr>
+                      </w:pPr>
+                      <w:r>
+                        <w:t xml:space="preserve">Figure </w:t>
+                      </w:r>
+                      <w:fldSimple w:instr=" SEQ Figure \* ARABIC ">
+                        <w:r>
+                          <w:rPr>
+                            <w:noProof/>
+                          </w:rPr>
+                          <w:t>2</w:t>
+                        </w:r>
+                      </w:fldSimple>
+                      <w:r>
+                        <w:t xml:space="preserve"> Main Screen for swiping. Initial page(left) searching page(right)</w:t>
+                      </w:r>
+                    </w:p>
+                  </w:txbxContent>
+                </v:textbox>
+                <w10:wrap type="topAndBottom"/>
+              </v:shape>
+            </w:pict>
+          </mc:Fallback>
+        </mc:AlternateContent>
+      </w:r>
+      <w:r>
+        <w:rPr>
+          <w:i w:val="0"/>
+        </w:rPr>
+        <w:t xml:space="preserve">   </w:t>
+      </w:r>
+    </w:p>
+    <w:p>
+      <w:pPr>
+        <w:spacing w:after="0"/>
+        <w:jc w:val="left"/>
+        <w:rPr>
+          <w:rFonts w:ascii="Calibri" w:hAnsi="Calibri"/>
+          <w:sz w:val="22"/>
+          <w:szCs w:val="22"/>
+        </w:rPr>
+      </w:pPr>
+    </w:p>
+    <w:p>
+      <w:pPr>
+        <w:spacing w:after="0"/>
+        <w:jc w:val="left"/>
+        <w:rPr>
+          <w:rFonts w:ascii="Calibri" w:hAnsi="Calibri"/>
+          <w:sz w:val="22"/>
+          <w:szCs w:val="22"/>
         </w:rPr>
       </w:pPr>
     </w:p>
@@ -2999,12 +3060,15 @@
     <w:p>
       <w:pPr>
         <w:pStyle w:val="BodyText"/>
+        <w:rPr>
+          <w:i w:val="0"/>
+        </w:rPr>
       </w:pPr>
       <w:r>
-        <w:t>Describe any constraints or cross-cutting characterstics of the system in a manner that is clear, spectific, and testable.</w:t>
-      </w:r>
-      <w:r>
-        <w:t xml:space="preserve">  Only present those which are applicable to your system.  Categories include but are not limited to:</w:t>
+        <w:rPr>
+          <w:i w:val="0"/>
+        </w:rPr>
+        <w:t>We need to reliably and accurately show restraint in the correct vicinity of the user/device. The UI should feel intuitive and reminiscent the tinder UI with our own take on it. The app design should enforce the idea of committing to an impulse choice of food. If we keep showing other options indecision will set in.</w:t>
       </w:r>
     </w:p>
     <w:p>
@@ -3014,73 +3078,11 @@
           <w:i w:val="0"/>
         </w:rPr>
       </w:pPr>
-      <w:r>
-        <w:rPr>
-          <w:i w:val="0"/>
-        </w:rPr>
-        <w:t>Security</w:t>
-      </w:r>
-    </w:p>
-    <w:p>
-      <w:pPr>
-        <w:pStyle w:val="BodyText"/>
-        <w:rPr>
-          <w:i w:val="0"/>
-        </w:rPr>
-      </w:pPr>
-      <w:r>
-        <w:rPr>
-          <w:i w:val="0"/>
-        </w:rPr>
-        <w:t>Reliability</w:t>
-      </w:r>
-    </w:p>
-    <w:p>
-      <w:pPr>
-        <w:pStyle w:val="BodyText"/>
-        <w:rPr>
-          <w:i w:val="0"/>
-        </w:rPr>
-      </w:pPr>
-      <w:r>
-        <w:rPr>
-          <w:i w:val="0"/>
-        </w:rPr>
-        <w:t>Usability</w:t>
-      </w:r>
-    </w:p>
-    <w:p>
-      <w:pPr>
-        <w:pStyle w:val="BodyText"/>
-        <w:rPr>
-          <w:i w:val="0"/>
-        </w:rPr>
-      </w:pPr>
-      <w:r>
-        <w:rPr>
-          <w:i w:val="0"/>
-        </w:rPr>
-        <w:t>Cross-Platform Compatibility</w:t>
-      </w:r>
-    </w:p>
-    <w:p>
-      <w:pPr>
-        <w:pStyle w:val="BodyText"/>
-        <w:rPr>
-          <w:i w:val="0"/>
-        </w:rPr>
-      </w:pPr>
-      <w:r>
-        <w:rPr>
-          <w:i w:val="0"/>
-        </w:rPr>
-        <w:t>Accuracy</w:t>
-      </w:r>
     </w:p>
     <w:sectPr>
-      <w:headerReference w:type="default" r:id="rId7"/>
-      <w:footerReference w:type="even" r:id="rId8"/>
-      <w:footerReference w:type="default" r:id="rId9"/>
+      <w:headerReference w:type="default" r:id="rId10"/>
+      <w:footerReference w:type="even" r:id="rId11"/>
+      <w:footerReference w:type="default" r:id="rId12"/>
       <w:pgSz w:w="12240" w:h="15840"/>
       <w:pgMar w:top="1417" w:right="1701" w:bottom="1417" w:left="1701" w:header="720" w:footer="720" w:gutter="0"/>
       <w:cols w:space="720"/>
@@ -3233,7 +3235,7 @@
               <w:sz w:val="16"/>
               <w:szCs w:val="16"/>
             </w:rPr>
-            <w:t>5</w:t>
+            <w:t>4</w:t>
           </w:r>
           <w:r>
             <w:rPr>
@@ -4229,7 +4231,7 @@
     </w:rPrDefault>
     <w:pPrDefault/>
   </w:docDefaults>
-  <w:latentStyles w:defLockedState="0" w:defUIPriority="0" w:defSemiHidden="0" w:defUnhideWhenUsed="0" w:defQFormat="0" w:count="373">
+  <w:latentStyles w:defLockedState="0" w:defUIPriority="0" w:defSemiHidden="0" w:defUnhideWhenUsed="0" w:defQFormat="0" w:count="374">
     <w:lsdException w:name="Normal" w:qFormat="1"/>
     <w:lsdException w:name="heading 1" w:qFormat="1"/>
     <w:lsdException w:name="heading 2" w:qFormat="1"/>
@@ -4506,6 +4508,7 @@
     <w:lsdException w:name="List Table 7 Colorful Accent 6" w:uiPriority="52"/>
     <w:lsdException w:name="Mention" w:semiHidden="1" w:uiPriority="99" w:unhideWhenUsed="1"/>
     <w:lsdException w:name="Smart Hyperlink" w:semiHidden="1" w:uiPriority="99" w:unhideWhenUsed="1"/>
+    <w:lsdException w:name="Hashtag" w:semiHidden="1" w:uiPriority="99" w:unhideWhenUsed="1"/>
   </w:latentStyles>
   <w:style w:type="paragraph" w:default="1" w:styleId="Normal">
     <w:name w:val="Normal"/>
@@ -4709,6 +4712,24 @@
       <w:b/>
       <w:kern w:val="28"/>
       <w:sz w:val="64"/>
+    </w:rPr>
+  </w:style>
+  <w:style w:type="paragraph" w:styleId="Caption">
+    <w:name w:val="caption"/>
+    <w:basedOn w:val="Normal"/>
+    <w:next w:val="Normal"/>
+    <w:unhideWhenUsed/>
+    <w:qFormat/>
+    <w:rsid w:val="00BD7B3B"/>
+    <w:pPr>
+      <w:spacing w:after="200"/>
+    </w:pPr>
+    <w:rPr>
+      <w:i/>
+      <w:iCs/>
+      <w:color w:val="44546A" w:themeColor="text2"/>
+      <w:sz w:val="18"/>
+      <w:szCs w:val="18"/>
     </w:rPr>
   </w:style>
 </w:styles>
@@ -5007,4 +5028,16 @@
     </a:ext>
   </a:extLst>
 </a:theme>
+</file>
+
+<file path=customXml/item1.xml><?xml version="1.0" encoding="utf-8"?>
+<b:Sources xmlns:b="http://schemas.openxmlformats.org/officeDocument/2006/bibliography" xmlns="http://schemas.openxmlformats.org/officeDocument/2006/bibliography" SelectedStyle="\APASixthEditionOfficeOnline.xsl" StyleName="APA" Version="6"/>
+</file>
+
+<file path=customXml/itemProps1.xml><?xml version="1.0" encoding="utf-8"?>
+<ds:datastoreItem xmlns:ds="http://schemas.openxmlformats.org/officeDocument/2006/customXml" ds:itemID="{D6124D23-AE12-4B6A-9C83-4143FD947CC4}">
+  <ds:schemaRefs>
+    <ds:schemaRef ds:uri="http://schemas.openxmlformats.org/officeDocument/2006/bibliography"/>
+  </ds:schemaRefs>
+</ds:datastoreItem>
 </file>
</xml_diff>

<commit_message>
Product Requirements Doc Completed
</commit_message>
<xml_diff>
--- a/documents/Product Requirements (SRS).docx
+++ b/documents/Product Requirements (SRS).docx
@@ -167,17 +167,7 @@
           <w:sz w:val="24"/>
           <w:szCs w:val="24"/>
         </w:rPr>
-        <w:t>People are also very good at making impulse decision and committing to it. How often have you seen some new technology or food that wowed you and for the next few days it feels like you need that in your life? This is what our app does, it shows users m</w:t>
-      </w:r>
-      <w:bookmarkStart w:id="0" w:name="_GoBack"/>
-      <w:bookmarkEnd w:id="0"/>
-      <w:r>
-        <w:rPr>
-          <w:color w:val="000000"/>
-          <w:sz w:val="24"/>
-          <w:szCs w:val="24"/>
-        </w:rPr>
-        <w:t xml:space="preserve">eals near them. One at a time. This will help people decide on a place to eat that looks good to them. </w:t>
+        <w:t xml:space="preserve">People are also very good at making impulse decision and committing to it. How often have you seen some new technology or food that wowed you and for the next few days it feels like you need that in your life? This is what our app does, it shows users meals near them. One at a time. This will help people decide on a place to eat that looks good to them. </w:t>
       </w:r>
       <w:r>
         <w:rPr>
@@ -2417,6 +2407,27 @@
               <w:t xml:space="preserve"> on.</w:t>
             </w:r>
           </w:p>
+          <w:p>
+            <w:r>
+              <w:t>Or the user could use the settings page to add filtering options. (</w:t>
+            </w:r>
+            <w:proofErr w:type="spellStart"/>
+            <w:r>
+              <w:t>ie</w:t>
+            </w:r>
+            <w:proofErr w:type="spellEnd"/>
+            <w:r>
+              <w:t xml:space="preserve">. Price, distance, </w:t>
+            </w:r>
+            <w:proofErr w:type="spellStart"/>
+            <w:r>
+              <w:t>alchohol</w:t>
+            </w:r>
+            <w:proofErr w:type="spellEnd"/>
+            <w:r>
+              <w:t>)</w:t>
+            </w:r>
+          </w:p>
         </w:tc>
       </w:tr>
       <w:tr>
@@ -2630,6 +2641,2808 @@
         </w:rPr>
       </w:pPr>
     </w:p>
+    <w:tbl>
+      <w:tblPr>
+        <w:tblStyle w:val="TableGrid0"/>
+        <w:tblW w:w="8856" w:type="dxa"/>
+        <w:tblInd w:w="14" w:type="dxa"/>
+        <w:tblCellMar>
+          <w:top w:w="11" w:type="dxa"/>
+          <w:left w:w="113" w:type="dxa"/>
+          <w:right w:w="48" w:type="dxa"/>
+        </w:tblCellMar>
+        <w:tblLook w:val="04A0" w:firstRow="1" w:lastRow="0" w:firstColumn="1" w:lastColumn="0" w:noHBand="0" w:noVBand="1"/>
+      </w:tblPr>
+      <w:tblGrid>
+        <w:gridCol w:w="1726"/>
+        <w:gridCol w:w="2520"/>
+        <w:gridCol w:w="1982"/>
+        <w:gridCol w:w="2628"/>
+      </w:tblGrid>
+      <w:tr>
+        <w:trPr>
+          <w:trHeight w:val="497"/>
+        </w:trPr>
+        <w:tc>
+          <w:tcPr>
+            <w:tcW w:w="1726" w:type="dxa"/>
+            <w:tcBorders>
+              <w:top w:val="single" w:sz="12" w:space="0" w:color="000000"/>
+              <w:left w:val="single" w:sz="12" w:space="0" w:color="000000"/>
+              <w:bottom w:val="single" w:sz="6" w:space="0" w:color="000000"/>
+              <w:right w:val="single" w:sz="6" w:space="0" w:color="000000"/>
+            </w:tcBorders>
+            <w:hideMark/>
+          </w:tcPr>
+          <w:p>
+            <w:pPr>
+              <w:spacing w:after="0"/>
+              <w:ind w:right="56"/>
+              <w:jc w:val="right"/>
+              <w:rPr>
+                <w:rFonts w:ascii="Calibri" w:hAnsi="Calibri"/>
+              </w:rPr>
+            </w:pPr>
+            <w:r>
+              <w:rPr>
+                <w:rFonts w:eastAsia="Arial" w:cs="Arial"/>
+                <w:sz w:val="20"/>
+              </w:rPr>
+              <w:lastRenderedPageBreak/>
+              <w:t xml:space="preserve">Use Case ID: </w:t>
+            </w:r>
+          </w:p>
+        </w:tc>
+        <w:tc>
+          <w:tcPr>
+            <w:tcW w:w="4502" w:type="dxa"/>
+            <w:gridSpan w:val="2"/>
+            <w:tcBorders>
+              <w:top w:val="single" w:sz="12" w:space="0" w:color="000000"/>
+              <w:left w:val="single" w:sz="6" w:space="0" w:color="000000"/>
+              <w:bottom w:val="single" w:sz="6" w:space="0" w:color="000000"/>
+              <w:right w:val="nil"/>
+            </w:tcBorders>
+            <w:hideMark/>
+          </w:tcPr>
+          <w:p>
+            <w:pPr>
+              <w:spacing w:after="0"/>
+            </w:pPr>
+            <w:r>
+              <w:rPr>
+                <w:rFonts w:eastAsia="Arial" w:cs="Arial"/>
+                <w:sz w:val="20"/>
+              </w:rPr>
+              <w:t>2</w:t>
+            </w:r>
+          </w:p>
+        </w:tc>
+        <w:tc>
+          <w:tcPr>
+            <w:tcW w:w="2628" w:type="dxa"/>
+            <w:tcBorders>
+              <w:top w:val="single" w:sz="12" w:space="0" w:color="000000"/>
+              <w:left w:val="nil"/>
+              <w:bottom w:val="single" w:sz="6" w:space="0" w:color="000000"/>
+              <w:right w:val="single" w:sz="12" w:space="0" w:color="000000"/>
+            </w:tcBorders>
+          </w:tcPr>
+          <w:p>
+            <w:pPr>
+              <w:spacing w:after="0"/>
+            </w:pPr>
+          </w:p>
+        </w:tc>
+      </w:tr>
+      <w:tr>
+        <w:trPr>
+          <w:trHeight w:val="715"/>
+        </w:trPr>
+        <w:tc>
+          <w:tcPr>
+            <w:tcW w:w="1726" w:type="dxa"/>
+            <w:tcBorders>
+              <w:top w:val="single" w:sz="6" w:space="0" w:color="000000"/>
+              <w:left w:val="single" w:sz="12" w:space="0" w:color="000000"/>
+              <w:bottom w:val="single" w:sz="6" w:space="0" w:color="000000"/>
+              <w:right w:val="single" w:sz="6" w:space="0" w:color="000000"/>
+            </w:tcBorders>
+            <w:hideMark/>
+          </w:tcPr>
+          <w:p>
+            <w:pPr>
+              <w:spacing w:after="0"/>
+              <w:ind w:left="43" w:right="56"/>
+              <w:jc w:val="right"/>
+            </w:pPr>
+            <w:r>
+              <w:rPr>
+                <w:rFonts w:eastAsia="Arial" w:cs="Arial"/>
+                <w:sz w:val="20"/>
+              </w:rPr>
+              <w:t xml:space="preserve">Use Case Name: </w:t>
+            </w:r>
+          </w:p>
+        </w:tc>
+        <w:tc>
+          <w:tcPr>
+            <w:tcW w:w="4502" w:type="dxa"/>
+            <w:gridSpan w:val="2"/>
+            <w:tcBorders>
+              <w:top w:val="single" w:sz="6" w:space="0" w:color="000000"/>
+              <w:left w:val="single" w:sz="6" w:space="0" w:color="000000"/>
+              <w:bottom w:val="single" w:sz="6" w:space="0" w:color="000000"/>
+              <w:right w:val="nil"/>
+            </w:tcBorders>
+            <w:hideMark/>
+          </w:tcPr>
+          <w:p>
+            <w:pPr>
+              <w:spacing w:after="0"/>
+            </w:pPr>
+            <w:r>
+              <w:rPr>
+                <w:rFonts w:eastAsia="Arial" w:cs="Arial"/>
+                <w:sz w:val="20"/>
+              </w:rPr>
+              <w:t xml:space="preserve">Limit restaurant search radius </w:t>
+            </w:r>
+          </w:p>
+        </w:tc>
+        <w:tc>
+          <w:tcPr>
+            <w:tcW w:w="2628" w:type="dxa"/>
+            <w:tcBorders>
+              <w:top w:val="single" w:sz="6" w:space="0" w:color="000000"/>
+              <w:left w:val="nil"/>
+              <w:bottom w:val="single" w:sz="6" w:space="0" w:color="000000"/>
+              <w:right w:val="single" w:sz="12" w:space="0" w:color="000000"/>
+            </w:tcBorders>
+          </w:tcPr>
+          <w:p>
+            <w:pPr>
+              <w:spacing w:after="0"/>
+            </w:pPr>
+          </w:p>
+        </w:tc>
+      </w:tr>
+      <w:tr>
+        <w:trPr>
+          <w:trHeight w:val="485"/>
+        </w:trPr>
+        <w:tc>
+          <w:tcPr>
+            <w:tcW w:w="1726" w:type="dxa"/>
+            <w:tcBorders>
+              <w:top w:val="single" w:sz="6" w:space="0" w:color="000000"/>
+              <w:left w:val="single" w:sz="12" w:space="0" w:color="000000"/>
+              <w:bottom w:val="single" w:sz="6" w:space="0" w:color="000000"/>
+              <w:right w:val="single" w:sz="6" w:space="0" w:color="000000"/>
+            </w:tcBorders>
+            <w:hideMark/>
+          </w:tcPr>
+          <w:p>
+            <w:pPr>
+              <w:spacing w:after="0"/>
+              <w:ind w:right="56"/>
+              <w:jc w:val="right"/>
+            </w:pPr>
+            <w:r>
+              <w:rPr>
+                <w:rFonts w:eastAsia="Arial" w:cs="Arial"/>
+                <w:sz w:val="20"/>
+              </w:rPr>
+              <w:t xml:space="preserve">Created By: </w:t>
+            </w:r>
+          </w:p>
+        </w:tc>
+        <w:tc>
+          <w:tcPr>
+            <w:tcW w:w="2520" w:type="dxa"/>
+            <w:tcBorders>
+              <w:top w:val="single" w:sz="6" w:space="0" w:color="000000"/>
+              <w:left w:val="single" w:sz="6" w:space="0" w:color="000000"/>
+              <w:bottom w:val="single" w:sz="6" w:space="0" w:color="000000"/>
+              <w:right w:val="single" w:sz="6" w:space="0" w:color="000000"/>
+            </w:tcBorders>
+            <w:hideMark/>
+          </w:tcPr>
+          <w:p>
+            <w:pPr>
+              <w:spacing w:after="0"/>
+            </w:pPr>
+            <w:r>
+              <w:rPr>
+                <w:rFonts w:eastAsia="Arial" w:cs="Arial"/>
+                <w:sz w:val="20"/>
+              </w:rPr>
+              <w:t xml:space="preserve">Edgar Sanchez </w:t>
+            </w:r>
+          </w:p>
+        </w:tc>
+        <w:tc>
+          <w:tcPr>
+            <w:tcW w:w="1982" w:type="dxa"/>
+            <w:tcBorders>
+              <w:top w:val="single" w:sz="6" w:space="0" w:color="000000"/>
+              <w:left w:val="single" w:sz="6" w:space="0" w:color="000000"/>
+              <w:bottom w:val="single" w:sz="6" w:space="0" w:color="000000"/>
+              <w:right w:val="single" w:sz="6" w:space="0" w:color="000000"/>
+            </w:tcBorders>
+            <w:hideMark/>
+          </w:tcPr>
+          <w:p>
+            <w:pPr>
+              <w:spacing w:after="0"/>
+              <w:ind w:right="58"/>
+              <w:jc w:val="right"/>
+            </w:pPr>
+            <w:r>
+              <w:rPr>
+                <w:rFonts w:eastAsia="Arial" w:cs="Arial"/>
+                <w:sz w:val="20"/>
+              </w:rPr>
+              <w:t xml:space="preserve">Last Updated By: </w:t>
+            </w:r>
+          </w:p>
+        </w:tc>
+        <w:tc>
+          <w:tcPr>
+            <w:tcW w:w="2628" w:type="dxa"/>
+            <w:tcBorders>
+              <w:top w:val="single" w:sz="6" w:space="0" w:color="000000"/>
+              <w:left w:val="single" w:sz="6" w:space="0" w:color="000000"/>
+              <w:bottom w:val="single" w:sz="6" w:space="0" w:color="000000"/>
+              <w:right w:val="single" w:sz="12" w:space="0" w:color="000000"/>
+            </w:tcBorders>
+            <w:hideMark/>
+          </w:tcPr>
+          <w:p>
+            <w:pPr>
+              <w:spacing w:after="0"/>
+            </w:pPr>
+            <w:r>
+              <w:rPr>
+                <w:rFonts w:eastAsia="Arial" w:cs="Arial"/>
+                <w:sz w:val="20"/>
+              </w:rPr>
+              <w:t xml:space="preserve">Edgar Sanchez </w:t>
+            </w:r>
+          </w:p>
+        </w:tc>
+      </w:tr>
+      <w:tr>
+        <w:trPr>
+          <w:trHeight w:val="492"/>
+        </w:trPr>
+        <w:tc>
+          <w:tcPr>
+            <w:tcW w:w="1726" w:type="dxa"/>
+            <w:tcBorders>
+              <w:top w:val="single" w:sz="6" w:space="0" w:color="000000"/>
+              <w:left w:val="single" w:sz="12" w:space="0" w:color="000000"/>
+              <w:bottom w:val="single" w:sz="12" w:space="0" w:color="000000"/>
+              <w:right w:val="single" w:sz="6" w:space="0" w:color="000000"/>
+            </w:tcBorders>
+            <w:hideMark/>
+          </w:tcPr>
+          <w:p>
+            <w:pPr>
+              <w:spacing w:after="0"/>
+              <w:ind w:right="56"/>
+              <w:jc w:val="right"/>
+            </w:pPr>
+            <w:r>
+              <w:rPr>
+                <w:rFonts w:eastAsia="Arial" w:cs="Arial"/>
+                <w:sz w:val="20"/>
+              </w:rPr>
+              <w:t xml:space="preserve">Date Created: </w:t>
+            </w:r>
+          </w:p>
+        </w:tc>
+        <w:tc>
+          <w:tcPr>
+            <w:tcW w:w="2520" w:type="dxa"/>
+            <w:tcBorders>
+              <w:top w:val="single" w:sz="6" w:space="0" w:color="000000"/>
+              <w:left w:val="single" w:sz="6" w:space="0" w:color="000000"/>
+              <w:bottom w:val="single" w:sz="12" w:space="0" w:color="000000"/>
+              <w:right w:val="single" w:sz="6" w:space="0" w:color="000000"/>
+            </w:tcBorders>
+            <w:hideMark/>
+          </w:tcPr>
+          <w:p>
+            <w:pPr>
+              <w:spacing w:after="0"/>
+            </w:pPr>
+            <w:r>
+              <w:rPr>
+                <w:rFonts w:eastAsia="Arial" w:cs="Arial"/>
+                <w:sz w:val="20"/>
+              </w:rPr>
+              <w:t xml:space="preserve">9/23/2016 </w:t>
+            </w:r>
+          </w:p>
+        </w:tc>
+        <w:tc>
+          <w:tcPr>
+            <w:tcW w:w="1982" w:type="dxa"/>
+            <w:tcBorders>
+              <w:top w:val="single" w:sz="6" w:space="0" w:color="000000"/>
+              <w:left w:val="single" w:sz="6" w:space="0" w:color="000000"/>
+              <w:bottom w:val="single" w:sz="12" w:space="0" w:color="000000"/>
+              <w:right w:val="single" w:sz="6" w:space="0" w:color="000000"/>
+            </w:tcBorders>
+            <w:hideMark/>
+          </w:tcPr>
+          <w:p>
+            <w:pPr>
+              <w:spacing w:after="0"/>
+              <w:ind w:left="41"/>
+            </w:pPr>
+            <w:r>
+              <w:rPr>
+                <w:rFonts w:eastAsia="Arial" w:cs="Arial"/>
+                <w:sz w:val="20"/>
+              </w:rPr>
+              <w:t xml:space="preserve">Date Last Updated: </w:t>
+            </w:r>
+          </w:p>
+        </w:tc>
+        <w:tc>
+          <w:tcPr>
+            <w:tcW w:w="2628" w:type="dxa"/>
+            <w:tcBorders>
+              <w:top w:val="single" w:sz="6" w:space="0" w:color="000000"/>
+              <w:left w:val="single" w:sz="6" w:space="0" w:color="000000"/>
+              <w:bottom w:val="single" w:sz="12" w:space="0" w:color="000000"/>
+              <w:right w:val="single" w:sz="12" w:space="0" w:color="000000"/>
+            </w:tcBorders>
+            <w:hideMark/>
+          </w:tcPr>
+          <w:p>
+            <w:pPr>
+              <w:spacing w:after="0"/>
+            </w:pPr>
+            <w:r>
+              <w:rPr>
+                <w:rFonts w:eastAsia="Arial" w:cs="Arial"/>
+                <w:sz w:val="20"/>
+              </w:rPr>
+              <w:t xml:space="preserve">9/23/2016 </w:t>
+            </w:r>
+          </w:p>
+        </w:tc>
+      </w:tr>
+    </w:tbl>
+    <w:p>
+      <w:pPr>
+        <w:spacing w:after="16"/>
+        <w:rPr>
+          <w:rFonts w:ascii="Calibri" w:eastAsia="Calibri" w:hAnsi="Calibri" w:cs="Calibri"/>
+          <w:color w:val="000000"/>
+          <w:sz w:val="22"/>
+          <w:szCs w:val="22"/>
+        </w:rPr>
+      </w:pPr>
+      <w:r>
+        <w:rPr>
+          <w:rFonts w:eastAsia="Arial" w:cs="Arial"/>
+        </w:rPr>
+        <w:t xml:space="preserve"> </w:t>
+      </w:r>
+    </w:p>
+    <w:tbl>
+      <w:tblPr>
+        <w:tblStyle w:val="TableGrid0"/>
+        <w:tblW w:w="8856" w:type="dxa"/>
+        <w:tblInd w:w="14" w:type="dxa"/>
+        <w:tblCellMar>
+          <w:top w:w="5" w:type="dxa"/>
+          <w:right w:w="46" w:type="dxa"/>
+        </w:tblCellMar>
+        <w:tblLook w:val="04A0" w:firstRow="1" w:lastRow="0" w:firstColumn="1" w:lastColumn="0" w:noHBand="0" w:noVBand="1"/>
+      </w:tblPr>
+      <w:tblGrid>
+        <w:gridCol w:w="2628"/>
+        <w:gridCol w:w="473"/>
+        <w:gridCol w:w="5755"/>
+      </w:tblGrid>
+      <w:tr>
+        <w:trPr>
+          <w:trHeight w:val="492"/>
+        </w:trPr>
+        <w:tc>
+          <w:tcPr>
+            <w:tcW w:w="2628" w:type="dxa"/>
+            <w:tcBorders>
+              <w:top w:val="single" w:sz="12" w:space="0" w:color="000000"/>
+              <w:left w:val="single" w:sz="12" w:space="0" w:color="000000"/>
+              <w:bottom w:val="single" w:sz="6" w:space="0" w:color="000000"/>
+              <w:right w:val="single" w:sz="6" w:space="0" w:color="000000"/>
+            </w:tcBorders>
+            <w:hideMark/>
+          </w:tcPr>
+          <w:p>
+            <w:pPr>
+              <w:spacing w:after="0"/>
+              <w:ind w:right="60"/>
+              <w:jc w:val="right"/>
+            </w:pPr>
+            <w:r>
+              <w:rPr>
+                <w:rFonts w:eastAsia="Arial" w:cs="Arial"/>
+                <w:sz w:val="20"/>
+              </w:rPr>
+              <w:t xml:space="preserve">Actors: </w:t>
+            </w:r>
+          </w:p>
+        </w:tc>
+        <w:tc>
+          <w:tcPr>
+            <w:tcW w:w="6228" w:type="dxa"/>
+            <w:gridSpan w:val="2"/>
+            <w:tcBorders>
+              <w:top w:val="single" w:sz="12" w:space="0" w:color="000000"/>
+              <w:left w:val="single" w:sz="6" w:space="0" w:color="000000"/>
+              <w:bottom w:val="single" w:sz="6" w:space="0" w:color="000000"/>
+              <w:right w:val="single" w:sz="12" w:space="0" w:color="000000"/>
+            </w:tcBorders>
+            <w:hideMark/>
+          </w:tcPr>
+          <w:p>
+            <w:pPr>
+              <w:spacing w:after="0"/>
+              <w:ind w:left="113"/>
+            </w:pPr>
+            <w:r>
+              <w:rPr>
+                <w:rFonts w:eastAsia="Arial" w:cs="Arial"/>
+                <w:sz w:val="20"/>
+              </w:rPr>
+              <w:t xml:space="preserve">Hungry Person (HP) </w:t>
+            </w:r>
+          </w:p>
+        </w:tc>
+      </w:tr>
+      <w:tr>
+        <w:trPr>
+          <w:trHeight w:val="715"/>
+        </w:trPr>
+        <w:tc>
+          <w:tcPr>
+            <w:tcW w:w="2628" w:type="dxa"/>
+            <w:tcBorders>
+              <w:top w:val="single" w:sz="6" w:space="0" w:color="000000"/>
+              <w:left w:val="single" w:sz="12" w:space="0" w:color="000000"/>
+              <w:bottom w:val="single" w:sz="6" w:space="0" w:color="000000"/>
+              <w:right w:val="single" w:sz="6" w:space="0" w:color="000000"/>
+            </w:tcBorders>
+            <w:hideMark/>
+          </w:tcPr>
+          <w:p>
+            <w:pPr>
+              <w:spacing w:after="0"/>
+              <w:ind w:right="61"/>
+              <w:jc w:val="right"/>
+            </w:pPr>
+            <w:r>
+              <w:rPr>
+                <w:rFonts w:eastAsia="Arial" w:cs="Arial"/>
+                <w:sz w:val="20"/>
+              </w:rPr>
+              <w:t xml:space="preserve">Description: </w:t>
+            </w:r>
+          </w:p>
+        </w:tc>
+        <w:tc>
+          <w:tcPr>
+            <w:tcW w:w="6228" w:type="dxa"/>
+            <w:gridSpan w:val="2"/>
+            <w:tcBorders>
+              <w:top w:val="single" w:sz="6" w:space="0" w:color="000000"/>
+              <w:left w:val="single" w:sz="6" w:space="0" w:color="000000"/>
+              <w:bottom w:val="single" w:sz="6" w:space="0" w:color="000000"/>
+              <w:right w:val="single" w:sz="12" w:space="0" w:color="000000"/>
+            </w:tcBorders>
+            <w:hideMark/>
+          </w:tcPr>
+          <w:p>
+            <w:pPr>
+              <w:spacing w:after="0"/>
+              <w:ind w:left="113"/>
+            </w:pPr>
+            <w:r>
+              <w:rPr>
+                <w:rFonts w:eastAsia="Arial" w:cs="Arial"/>
+                <w:sz w:val="20"/>
+              </w:rPr>
+              <w:t xml:space="preserve">Allows HP to limit the number of nearby restaurants that are used to display food options. </w:t>
+            </w:r>
+          </w:p>
+        </w:tc>
+      </w:tr>
+      <w:tr>
+        <w:trPr>
+          <w:trHeight w:val="237"/>
+        </w:trPr>
+        <w:tc>
+          <w:tcPr>
+            <w:tcW w:w="2628" w:type="dxa"/>
+            <w:tcBorders>
+              <w:top w:val="single" w:sz="6" w:space="0" w:color="000000"/>
+              <w:left w:val="single" w:sz="12" w:space="0" w:color="000000"/>
+              <w:bottom w:val="nil"/>
+              <w:right w:val="single" w:sz="6" w:space="0" w:color="000000"/>
+            </w:tcBorders>
+            <w:hideMark/>
+          </w:tcPr>
+          <w:p>
+            <w:pPr>
+              <w:spacing w:after="0"/>
+              <w:ind w:right="61"/>
+              <w:jc w:val="right"/>
+            </w:pPr>
+            <w:r>
+              <w:rPr>
+                <w:rFonts w:eastAsia="Arial" w:cs="Arial"/>
+                <w:sz w:val="20"/>
+              </w:rPr>
+              <w:t xml:space="preserve">Preconditions: </w:t>
+            </w:r>
+          </w:p>
+        </w:tc>
+        <w:tc>
+          <w:tcPr>
+            <w:tcW w:w="473" w:type="dxa"/>
+            <w:tcBorders>
+              <w:top w:val="single" w:sz="6" w:space="0" w:color="000000"/>
+              <w:left w:val="single" w:sz="6" w:space="0" w:color="000000"/>
+              <w:bottom w:val="nil"/>
+              <w:right w:val="nil"/>
+            </w:tcBorders>
+            <w:hideMark/>
+          </w:tcPr>
+          <w:p>
+            <w:pPr>
+              <w:spacing w:after="0"/>
+              <w:ind w:left="113"/>
+            </w:pPr>
+            <w:r>
+              <w:rPr>
+                <w:rFonts w:eastAsia="Arial" w:cs="Arial"/>
+                <w:sz w:val="20"/>
+              </w:rPr>
+              <w:t xml:space="preserve">1. </w:t>
+            </w:r>
+          </w:p>
+        </w:tc>
+        <w:tc>
+          <w:tcPr>
+            <w:tcW w:w="5755" w:type="dxa"/>
+            <w:tcBorders>
+              <w:top w:val="single" w:sz="6" w:space="0" w:color="000000"/>
+              <w:left w:val="nil"/>
+              <w:bottom w:val="nil"/>
+              <w:right w:val="single" w:sz="12" w:space="0" w:color="000000"/>
+            </w:tcBorders>
+            <w:hideMark/>
+          </w:tcPr>
+          <w:p>
+            <w:pPr>
+              <w:spacing w:after="0"/>
+            </w:pPr>
+            <w:r>
+              <w:rPr>
+                <w:rFonts w:eastAsia="Arial" w:cs="Arial"/>
+                <w:sz w:val="20"/>
+              </w:rPr>
+              <w:t xml:space="preserve">User has GPS turned on </w:t>
+            </w:r>
+          </w:p>
+        </w:tc>
+      </w:tr>
+      <w:tr>
+        <w:trPr>
+          <w:trHeight w:val="230"/>
+        </w:trPr>
+        <w:tc>
+          <w:tcPr>
+            <w:tcW w:w="2628" w:type="dxa"/>
+            <w:tcBorders>
+              <w:top w:val="nil"/>
+              <w:left w:val="single" w:sz="12" w:space="0" w:color="000000"/>
+              <w:bottom w:val="nil"/>
+              <w:right w:val="single" w:sz="6" w:space="0" w:color="000000"/>
+            </w:tcBorders>
+          </w:tcPr>
+          <w:p>
+            <w:pPr>
+              <w:spacing w:after="0"/>
+            </w:pPr>
+          </w:p>
+        </w:tc>
+        <w:tc>
+          <w:tcPr>
+            <w:tcW w:w="473" w:type="dxa"/>
+            <w:tcBorders>
+              <w:top w:val="nil"/>
+              <w:left w:val="single" w:sz="6" w:space="0" w:color="000000"/>
+              <w:bottom w:val="nil"/>
+              <w:right w:val="nil"/>
+            </w:tcBorders>
+            <w:hideMark/>
+          </w:tcPr>
+          <w:p>
+            <w:pPr>
+              <w:spacing w:after="0"/>
+              <w:ind w:left="113"/>
+            </w:pPr>
+            <w:r>
+              <w:rPr>
+                <w:rFonts w:eastAsia="Arial" w:cs="Arial"/>
+                <w:sz w:val="20"/>
+              </w:rPr>
+              <w:t xml:space="preserve">2. </w:t>
+            </w:r>
+          </w:p>
+        </w:tc>
+        <w:tc>
+          <w:tcPr>
+            <w:tcW w:w="5755" w:type="dxa"/>
+            <w:tcBorders>
+              <w:top w:val="nil"/>
+              <w:left w:val="nil"/>
+              <w:bottom w:val="nil"/>
+              <w:right w:val="single" w:sz="12" w:space="0" w:color="000000"/>
+            </w:tcBorders>
+            <w:hideMark/>
+          </w:tcPr>
+          <w:p>
+            <w:pPr>
+              <w:spacing w:after="0"/>
+            </w:pPr>
+            <w:r>
+              <w:rPr>
+                <w:rFonts w:eastAsia="Arial" w:cs="Arial"/>
+                <w:sz w:val="20"/>
+              </w:rPr>
+              <w:t xml:space="preserve">Opened the app </w:t>
+            </w:r>
+          </w:p>
+        </w:tc>
+      </w:tr>
+      <w:tr>
+        <w:trPr>
+          <w:trHeight w:val="239"/>
+        </w:trPr>
+        <w:tc>
+          <w:tcPr>
+            <w:tcW w:w="2628" w:type="dxa"/>
+            <w:tcBorders>
+              <w:top w:val="nil"/>
+              <w:left w:val="single" w:sz="12" w:space="0" w:color="000000"/>
+              <w:bottom w:val="single" w:sz="6" w:space="0" w:color="000000"/>
+              <w:right w:val="single" w:sz="6" w:space="0" w:color="000000"/>
+            </w:tcBorders>
+          </w:tcPr>
+          <w:p>
+            <w:pPr>
+              <w:spacing w:after="0"/>
+            </w:pPr>
+          </w:p>
+        </w:tc>
+        <w:tc>
+          <w:tcPr>
+            <w:tcW w:w="473" w:type="dxa"/>
+            <w:tcBorders>
+              <w:top w:val="nil"/>
+              <w:left w:val="single" w:sz="6" w:space="0" w:color="000000"/>
+              <w:bottom w:val="single" w:sz="6" w:space="0" w:color="000000"/>
+              <w:right w:val="nil"/>
+            </w:tcBorders>
+            <w:hideMark/>
+          </w:tcPr>
+          <w:p>
+            <w:pPr>
+              <w:spacing w:after="0"/>
+              <w:ind w:left="113"/>
+            </w:pPr>
+            <w:r>
+              <w:rPr>
+                <w:rFonts w:eastAsia="Arial" w:cs="Arial"/>
+                <w:sz w:val="20"/>
+              </w:rPr>
+              <w:t xml:space="preserve">3. </w:t>
+            </w:r>
+          </w:p>
+        </w:tc>
+        <w:tc>
+          <w:tcPr>
+            <w:tcW w:w="5755" w:type="dxa"/>
+            <w:tcBorders>
+              <w:top w:val="nil"/>
+              <w:left w:val="nil"/>
+              <w:bottom w:val="single" w:sz="6" w:space="0" w:color="000000"/>
+              <w:right w:val="single" w:sz="12" w:space="0" w:color="000000"/>
+            </w:tcBorders>
+            <w:hideMark/>
+          </w:tcPr>
+          <w:p>
+            <w:pPr>
+              <w:spacing w:after="0"/>
+            </w:pPr>
+            <w:r>
+              <w:rPr>
+                <w:rFonts w:eastAsia="Arial" w:cs="Arial"/>
+                <w:sz w:val="20"/>
+              </w:rPr>
+              <w:t xml:space="preserve">Swiped in from the left </w:t>
+            </w:r>
+          </w:p>
+        </w:tc>
+      </w:tr>
+      <w:tr>
+        <w:trPr>
+          <w:trHeight w:val="485"/>
+        </w:trPr>
+        <w:tc>
+          <w:tcPr>
+            <w:tcW w:w="2628" w:type="dxa"/>
+            <w:tcBorders>
+              <w:top w:val="single" w:sz="6" w:space="0" w:color="000000"/>
+              <w:left w:val="single" w:sz="12" w:space="0" w:color="000000"/>
+              <w:bottom w:val="single" w:sz="6" w:space="0" w:color="000000"/>
+              <w:right w:val="single" w:sz="6" w:space="0" w:color="000000"/>
+            </w:tcBorders>
+            <w:hideMark/>
+          </w:tcPr>
+          <w:p>
+            <w:pPr>
+              <w:spacing w:after="0"/>
+              <w:ind w:right="61"/>
+              <w:jc w:val="right"/>
+            </w:pPr>
+            <w:r>
+              <w:rPr>
+                <w:rFonts w:eastAsia="Arial" w:cs="Arial"/>
+                <w:sz w:val="20"/>
+              </w:rPr>
+              <w:t xml:space="preserve">Postconditions: </w:t>
+            </w:r>
+          </w:p>
+        </w:tc>
+        <w:tc>
+          <w:tcPr>
+            <w:tcW w:w="473" w:type="dxa"/>
+            <w:tcBorders>
+              <w:top w:val="single" w:sz="6" w:space="0" w:color="000000"/>
+              <w:left w:val="single" w:sz="6" w:space="0" w:color="000000"/>
+              <w:bottom w:val="single" w:sz="6" w:space="0" w:color="000000"/>
+              <w:right w:val="nil"/>
+            </w:tcBorders>
+            <w:hideMark/>
+          </w:tcPr>
+          <w:p>
+            <w:pPr>
+              <w:spacing w:after="0"/>
+              <w:ind w:left="113"/>
+            </w:pPr>
+            <w:r>
+              <w:rPr>
+                <w:rFonts w:eastAsia="Arial" w:cs="Arial"/>
+                <w:sz w:val="20"/>
+              </w:rPr>
+              <w:t xml:space="preserve">1. </w:t>
+            </w:r>
+          </w:p>
+        </w:tc>
+        <w:tc>
+          <w:tcPr>
+            <w:tcW w:w="5755" w:type="dxa"/>
+            <w:tcBorders>
+              <w:top w:val="single" w:sz="6" w:space="0" w:color="000000"/>
+              <w:left w:val="nil"/>
+              <w:bottom w:val="single" w:sz="6" w:space="0" w:color="000000"/>
+              <w:right w:val="single" w:sz="12" w:space="0" w:color="000000"/>
+            </w:tcBorders>
+            <w:hideMark/>
+          </w:tcPr>
+          <w:p>
+            <w:pPr>
+              <w:spacing w:after="0"/>
+            </w:pPr>
+            <w:r>
+              <w:rPr>
+                <w:rFonts w:eastAsia="Arial" w:cs="Arial"/>
+                <w:sz w:val="20"/>
+              </w:rPr>
+              <w:t xml:space="preserve">Taps on the apply button </w:t>
+            </w:r>
+          </w:p>
+        </w:tc>
+      </w:tr>
+      <w:tr>
+        <w:trPr>
+          <w:trHeight w:val="237"/>
+        </w:trPr>
+        <w:tc>
+          <w:tcPr>
+            <w:tcW w:w="2628" w:type="dxa"/>
+            <w:tcBorders>
+              <w:top w:val="single" w:sz="6" w:space="0" w:color="000000"/>
+              <w:left w:val="single" w:sz="12" w:space="0" w:color="000000"/>
+              <w:bottom w:val="nil"/>
+              <w:right w:val="single" w:sz="6" w:space="0" w:color="000000"/>
+            </w:tcBorders>
+            <w:hideMark/>
+          </w:tcPr>
+          <w:p>
+            <w:pPr>
+              <w:spacing w:after="0"/>
+              <w:ind w:right="60"/>
+              <w:jc w:val="right"/>
+            </w:pPr>
+            <w:r>
+              <w:rPr>
+                <w:rFonts w:eastAsia="Arial" w:cs="Arial"/>
+                <w:sz w:val="20"/>
+              </w:rPr>
+              <w:t xml:space="preserve">Normal Flow: </w:t>
+            </w:r>
+          </w:p>
+        </w:tc>
+        <w:tc>
+          <w:tcPr>
+            <w:tcW w:w="473" w:type="dxa"/>
+            <w:tcBorders>
+              <w:top w:val="single" w:sz="6" w:space="0" w:color="000000"/>
+              <w:left w:val="single" w:sz="6" w:space="0" w:color="000000"/>
+              <w:bottom w:val="nil"/>
+              <w:right w:val="nil"/>
+            </w:tcBorders>
+            <w:hideMark/>
+          </w:tcPr>
+          <w:p>
+            <w:pPr>
+              <w:spacing w:after="0"/>
+              <w:ind w:left="113"/>
+            </w:pPr>
+            <w:r>
+              <w:rPr>
+                <w:rFonts w:eastAsia="Arial" w:cs="Arial"/>
+                <w:sz w:val="20"/>
+              </w:rPr>
+              <w:t xml:space="preserve">1. </w:t>
+            </w:r>
+          </w:p>
+        </w:tc>
+        <w:tc>
+          <w:tcPr>
+            <w:tcW w:w="5755" w:type="dxa"/>
+            <w:tcBorders>
+              <w:top w:val="single" w:sz="6" w:space="0" w:color="000000"/>
+              <w:left w:val="nil"/>
+              <w:bottom w:val="nil"/>
+              <w:right w:val="single" w:sz="12" w:space="0" w:color="000000"/>
+            </w:tcBorders>
+            <w:hideMark/>
+          </w:tcPr>
+          <w:p>
+            <w:pPr>
+              <w:spacing w:after="0"/>
+            </w:pPr>
+            <w:r>
+              <w:rPr>
+                <w:rFonts w:eastAsia="Arial" w:cs="Arial"/>
+                <w:sz w:val="20"/>
+              </w:rPr>
+              <w:t xml:space="preserve">HP launches the app </w:t>
+            </w:r>
+          </w:p>
+        </w:tc>
+      </w:tr>
+      <w:tr>
+        <w:trPr>
+          <w:trHeight w:val="230"/>
+        </w:trPr>
+        <w:tc>
+          <w:tcPr>
+            <w:tcW w:w="2628" w:type="dxa"/>
+            <w:tcBorders>
+              <w:top w:val="nil"/>
+              <w:left w:val="single" w:sz="12" w:space="0" w:color="000000"/>
+              <w:bottom w:val="nil"/>
+              <w:right w:val="single" w:sz="6" w:space="0" w:color="000000"/>
+            </w:tcBorders>
+          </w:tcPr>
+          <w:p>
+            <w:pPr>
+              <w:spacing w:after="0"/>
+            </w:pPr>
+          </w:p>
+        </w:tc>
+        <w:tc>
+          <w:tcPr>
+            <w:tcW w:w="473" w:type="dxa"/>
+            <w:tcBorders>
+              <w:top w:val="nil"/>
+              <w:left w:val="single" w:sz="6" w:space="0" w:color="000000"/>
+              <w:bottom w:val="nil"/>
+              <w:right w:val="nil"/>
+            </w:tcBorders>
+            <w:hideMark/>
+          </w:tcPr>
+          <w:p>
+            <w:pPr>
+              <w:spacing w:after="0"/>
+              <w:ind w:left="113"/>
+            </w:pPr>
+            <w:r>
+              <w:rPr>
+                <w:rFonts w:eastAsia="Arial" w:cs="Arial"/>
+                <w:sz w:val="20"/>
+              </w:rPr>
+              <w:t xml:space="preserve">2. </w:t>
+            </w:r>
+          </w:p>
+        </w:tc>
+        <w:tc>
+          <w:tcPr>
+            <w:tcW w:w="5755" w:type="dxa"/>
+            <w:tcBorders>
+              <w:top w:val="nil"/>
+              <w:left w:val="nil"/>
+              <w:bottom w:val="nil"/>
+              <w:right w:val="single" w:sz="12" w:space="0" w:color="000000"/>
+            </w:tcBorders>
+            <w:hideMark/>
+          </w:tcPr>
+          <w:p>
+            <w:pPr>
+              <w:spacing w:after="0"/>
+            </w:pPr>
+            <w:r>
+              <w:rPr>
+                <w:rFonts w:eastAsia="Arial" w:cs="Arial"/>
+                <w:sz w:val="20"/>
+              </w:rPr>
+              <w:t xml:space="preserve">HP swipes in from the left </w:t>
+            </w:r>
+          </w:p>
+        </w:tc>
+      </w:tr>
+      <w:tr>
+        <w:trPr>
+          <w:trHeight w:val="230"/>
+        </w:trPr>
+        <w:tc>
+          <w:tcPr>
+            <w:tcW w:w="2628" w:type="dxa"/>
+            <w:tcBorders>
+              <w:top w:val="nil"/>
+              <w:left w:val="single" w:sz="12" w:space="0" w:color="000000"/>
+              <w:bottom w:val="nil"/>
+              <w:right w:val="single" w:sz="6" w:space="0" w:color="000000"/>
+            </w:tcBorders>
+          </w:tcPr>
+          <w:p>
+            <w:pPr>
+              <w:spacing w:after="0"/>
+            </w:pPr>
+          </w:p>
+        </w:tc>
+        <w:tc>
+          <w:tcPr>
+            <w:tcW w:w="473" w:type="dxa"/>
+            <w:tcBorders>
+              <w:top w:val="nil"/>
+              <w:left w:val="single" w:sz="6" w:space="0" w:color="000000"/>
+              <w:bottom w:val="nil"/>
+              <w:right w:val="nil"/>
+            </w:tcBorders>
+            <w:hideMark/>
+          </w:tcPr>
+          <w:p>
+            <w:pPr>
+              <w:spacing w:after="0"/>
+              <w:ind w:left="113"/>
+            </w:pPr>
+            <w:r>
+              <w:rPr>
+                <w:rFonts w:eastAsia="Arial" w:cs="Arial"/>
+                <w:sz w:val="20"/>
+              </w:rPr>
+              <w:t xml:space="preserve">3. </w:t>
+            </w:r>
+          </w:p>
+        </w:tc>
+        <w:tc>
+          <w:tcPr>
+            <w:tcW w:w="5755" w:type="dxa"/>
+            <w:tcBorders>
+              <w:top w:val="nil"/>
+              <w:left w:val="nil"/>
+              <w:bottom w:val="nil"/>
+              <w:right w:val="single" w:sz="12" w:space="0" w:color="000000"/>
+            </w:tcBorders>
+            <w:hideMark/>
+          </w:tcPr>
+          <w:p>
+            <w:pPr>
+              <w:spacing w:after="0"/>
+            </w:pPr>
+            <w:r>
+              <w:rPr>
+                <w:rFonts w:eastAsia="Arial" w:cs="Arial"/>
+                <w:sz w:val="20"/>
+              </w:rPr>
+              <w:t xml:space="preserve">HP adjusts the search radius slider </w:t>
+            </w:r>
+          </w:p>
+        </w:tc>
+      </w:tr>
+      <w:tr>
+        <w:trPr>
+          <w:trHeight w:val="230"/>
+        </w:trPr>
+        <w:tc>
+          <w:tcPr>
+            <w:tcW w:w="2628" w:type="dxa"/>
+            <w:tcBorders>
+              <w:top w:val="nil"/>
+              <w:left w:val="single" w:sz="12" w:space="0" w:color="000000"/>
+              <w:bottom w:val="nil"/>
+              <w:right w:val="single" w:sz="6" w:space="0" w:color="000000"/>
+            </w:tcBorders>
+          </w:tcPr>
+          <w:p>
+            <w:pPr>
+              <w:spacing w:after="0"/>
+            </w:pPr>
+          </w:p>
+        </w:tc>
+        <w:tc>
+          <w:tcPr>
+            <w:tcW w:w="473" w:type="dxa"/>
+            <w:tcBorders>
+              <w:top w:val="nil"/>
+              <w:left w:val="single" w:sz="6" w:space="0" w:color="000000"/>
+              <w:bottom w:val="nil"/>
+              <w:right w:val="nil"/>
+            </w:tcBorders>
+            <w:hideMark/>
+          </w:tcPr>
+          <w:p>
+            <w:pPr>
+              <w:spacing w:after="0"/>
+              <w:ind w:left="113"/>
+            </w:pPr>
+            <w:r>
+              <w:rPr>
+                <w:rFonts w:eastAsia="Arial" w:cs="Arial"/>
+                <w:sz w:val="20"/>
+              </w:rPr>
+              <w:t xml:space="preserve">4. </w:t>
+            </w:r>
+          </w:p>
+        </w:tc>
+        <w:tc>
+          <w:tcPr>
+            <w:tcW w:w="5755" w:type="dxa"/>
+            <w:tcBorders>
+              <w:top w:val="nil"/>
+              <w:left w:val="nil"/>
+              <w:bottom w:val="nil"/>
+              <w:right w:val="single" w:sz="12" w:space="0" w:color="000000"/>
+            </w:tcBorders>
+            <w:hideMark/>
+          </w:tcPr>
+          <w:p>
+            <w:pPr>
+              <w:spacing w:after="0"/>
+            </w:pPr>
+            <w:r>
+              <w:rPr>
+                <w:rFonts w:eastAsia="Arial" w:cs="Arial"/>
+                <w:sz w:val="20"/>
+              </w:rPr>
+              <w:t xml:space="preserve">HP taps apply button to return to main screen </w:t>
+            </w:r>
+          </w:p>
+        </w:tc>
+      </w:tr>
+      <w:tr>
+        <w:trPr>
+          <w:trHeight w:val="239"/>
+        </w:trPr>
+        <w:tc>
+          <w:tcPr>
+            <w:tcW w:w="2628" w:type="dxa"/>
+            <w:tcBorders>
+              <w:top w:val="nil"/>
+              <w:left w:val="single" w:sz="12" w:space="0" w:color="000000"/>
+              <w:bottom w:val="single" w:sz="6" w:space="0" w:color="000000"/>
+              <w:right w:val="single" w:sz="6" w:space="0" w:color="000000"/>
+            </w:tcBorders>
+          </w:tcPr>
+          <w:p>
+            <w:pPr>
+              <w:spacing w:after="0"/>
+            </w:pPr>
+          </w:p>
+        </w:tc>
+        <w:tc>
+          <w:tcPr>
+            <w:tcW w:w="473" w:type="dxa"/>
+            <w:tcBorders>
+              <w:top w:val="nil"/>
+              <w:left w:val="single" w:sz="6" w:space="0" w:color="000000"/>
+              <w:bottom w:val="single" w:sz="6" w:space="0" w:color="000000"/>
+              <w:right w:val="nil"/>
+            </w:tcBorders>
+            <w:hideMark/>
+          </w:tcPr>
+          <w:p>
+            <w:pPr>
+              <w:spacing w:after="0"/>
+              <w:ind w:left="113"/>
+            </w:pPr>
+            <w:r>
+              <w:rPr>
+                <w:rFonts w:eastAsia="Arial" w:cs="Arial"/>
+                <w:sz w:val="20"/>
+              </w:rPr>
+              <w:t xml:space="preserve">5. </w:t>
+            </w:r>
+          </w:p>
+        </w:tc>
+        <w:tc>
+          <w:tcPr>
+            <w:tcW w:w="5755" w:type="dxa"/>
+            <w:tcBorders>
+              <w:top w:val="nil"/>
+              <w:left w:val="nil"/>
+              <w:bottom w:val="single" w:sz="6" w:space="0" w:color="000000"/>
+              <w:right w:val="single" w:sz="12" w:space="0" w:color="000000"/>
+            </w:tcBorders>
+            <w:hideMark/>
+          </w:tcPr>
+          <w:p>
+            <w:pPr>
+              <w:spacing w:after="0"/>
+            </w:pPr>
+            <w:r>
+              <w:rPr>
+                <w:rFonts w:eastAsia="Arial" w:cs="Arial"/>
+                <w:sz w:val="20"/>
+              </w:rPr>
+              <w:t xml:space="preserve">HP resumes searching for food </w:t>
+            </w:r>
+          </w:p>
+        </w:tc>
+      </w:tr>
+      <w:tr>
+        <w:trPr>
+          <w:trHeight w:val="710"/>
+        </w:trPr>
+        <w:tc>
+          <w:tcPr>
+            <w:tcW w:w="2628" w:type="dxa"/>
+            <w:tcBorders>
+              <w:top w:val="single" w:sz="6" w:space="0" w:color="000000"/>
+              <w:left w:val="single" w:sz="12" w:space="0" w:color="000000"/>
+              <w:bottom w:val="single" w:sz="6" w:space="0" w:color="000000"/>
+              <w:right w:val="single" w:sz="6" w:space="0" w:color="000000"/>
+            </w:tcBorders>
+            <w:hideMark/>
+          </w:tcPr>
+          <w:p>
+            <w:pPr>
+              <w:spacing w:after="0"/>
+              <w:ind w:right="61"/>
+              <w:jc w:val="right"/>
+            </w:pPr>
+            <w:r>
+              <w:rPr>
+                <w:rFonts w:eastAsia="Arial" w:cs="Arial"/>
+                <w:sz w:val="20"/>
+              </w:rPr>
+              <w:t xml:space="preserve">Alternative Flows: </w:t>
+            </w:r>
+          </w:p>
+        </w:tc>
+        <w:tc>
+          <w:tcPr>
+            <w:tcW w:w="6228" w:type="dxa"/>
+            <w:gridSpan w:val="2"/>
+            <w:tcBorders>
+              <w:top w:val="single" w:sz="6" w:space="0" w:color="000000"/>
+              <w:left w:val="single" w:sz="6" w:space="0" w:color="000000"/>
+              <w:bottom w:val="single" w:sz="6" w:space="0" w:color="000000"/>
+              <w:right w:val="single" w:sz="12" w:space="0" w:color="000000"/>
+            </w:tcBorders>
+            <w:hideMark/>
+          </w:tcPr>
+          <w:p>
+            <w:pPr>
+              <w:spacing w:after="0"/>
+              <w:ind w:left="113"/>
+            </w:pPr>
+            <w:r>
+              <w:rPr>
+                <w:rFonts w:eastAsia="Arial" w:cs="Arial"/>
+                <w:sz w:val="20"/>
+              </w:rPr>
+              <w:t xml:space="preserve">If HP does not set a radius, the app will set a system default based to display at most a certain number of options. </w:t>
+            </w:r>
+          </w:p>
+        </w:tc>
+      </w:tr>
+      <w:tr>
+        <w:trPr>
+          <w:trHeight w:val="485"/>
+        </w:trPr>
+        <w:tc>
+          <w:tcPr>
+            <w:tcW w:w="2628" w:type="dxa"/>
+            <w:tcBorders>
+              <w:top w:val="single" w:sz="6" w:space="0" w:color="000000"/>
+              <w:left w:val="single" w:sz="12" w:space="0" w:color="000000"/>
+              <w:bottom w:val="single" w:sz="6" w:space="0" w:color="000000"/>
+              <w:right w:val="single" w:sz="6" w:space="0" w:color="000000"/>
+            </w:tcBorders>
+            <w:hideMark/>
+          </w:tcPr>
+          <w:p>
+            <w:pPr>
+              <w:spacing w:after="0"/>
+              <w:ind w:right="61"/>
+              <w:jc w:val="right"/>
+            </w:pPr>
+            <w:r>
+              <w:rPr>
+                <w:rFonts w:eastAsia="Arial" w:cs="Arial"/>
+                <w:sz w:val="20"/>
+              </w:rPr>
+              <w:t xml:space="preserve">Exceptions: </w:t>
+            </w:r>
+          </w:p>
+        </w:tc>
+        <w:tc>
+          <w:tcPr>
+            <w:tcW w:w="6228" w:type="dxa"/>
+            <w:gridSpan w:val="2"/>
+            <w:tcBorders>
+              <w:top w:val="single" w:sz="6" w:space="0" w:color="000000"/>
+              <w:left w:val="single" w:sz="6" w:space="0" w:color="000000"/>
+              <w:bottom w:val="single" w:sz="6" w:space="0" w:color="000000"/>
+              <w:right w:val="single" w:sz="12" w:space="0" w:color="000000"/>
+            </w:tcBorders>
+            <w:hideMark/>
+          </w:tcPr>
+          <w:p>
+            <w:pPr>
+              <w:spacing w:after="0"/>
+              <w:ind w:left="113"/>
+            </w:pPr>
+            <w:r>
+              <w:rPr>
+                <w:rFonts w:eastAsia="Arial" w:cs="Arial"/>
+                <w:sz w:val="20"/>
+              </w:rPr>
+              <w:t xml:space="preserve">If GPS signal is lost, app will ask for address. </w:t>
+            </w:r>
+          </w:p>
+        </w:tc>
+      </w:tr>
+      <w:tr>
+        <w:trPr>
+          <w:trHeight w:val="490"/>
+        </w:trPr>
+        <w:tc>
+          <w:tcPr>
+            <w:tcW w:w="2628" w:type="dxa"/>
+            <w:tcBorders>
+              <w:top w:val="single" w:sz="6" w:space="0" w:color="000000"/>
+              <w:left w:val="single" w:sz="12" w:space="0" w:color="000000"/>
+              <w:bottom w:val="single" w:sz="6" w:space="0" w:color="000000"/>
+              <w:right w:val="single" w:sz="6" w:space="0" w:color="000000"/>
+            </w:tcBorders>
+            <w:hideMark/>
+          </w:tcPr>
+          <w:p>
+            <w:pPr>
+              <w:spacing w:after="0"/>
+              <w:ind w:right="60"/>
+              <w:jc w:val="right"/>
+            </w:pPr>
+            <w:r>
+              <w:rPr>
+                <w:rFonts w:eastAsia="Arial" w:cs="Arial"/>
+                <w:sz w:val="20"/>
+              </w:rPr>
+              <w:t xml:space="preserve">Includes: </w:t>
+            </w:r>
+          </w:p>
+        </w:tc>
+        <w:tc>
+          <w:tcPr>
+            <w:tcW w:w="6228" w:type="dxa"/>
+            <w:gridSpan w:val="2"/>
+            <w:tcBorders>
+              <w:top w:val="single" w:sz="6" w:space="0" w:color="000000"/>
+              <w:left w:val="single" w:sz="6" w:space="0" w:color="000000"/>
+              <w:bottom w:val="single" w:sz="6" w:space="0" w:color="000000"/>
+              <w:right w:val="single" w:sz="12" w:space="0" w:color="000000"/>
+            </w:tcBorders>
+            <w:hideMark/>
+          </w:tcPr>
+          <w:p>
+            <w:pPr>
+              <w:spacing w:after="0"/>
+              <w:ind w:left="113"/>
+            </w:pPr>
+            <w:r>
+              <w:rPr>
+                <w:rFonts w:eastAsia="Arial" w:cs="Arial"/>
+                <w:sz w:val="20"/>
+              </w:rPr>
+              <w:t xml:space="preserve"> </w:t>
+            </w:r>
+          </w:p>
+        </w:tc>
+      </w:tr>
+      <w:tr>
+        <w:trPr>
+          <w:trHeight w:val="485"/>
+        </w:trPr>
+        <w:tc>
+          <w:tcPr>
+            <w:tcW w:w="2628" w:type="dxa"/>
+            <w:tcBorders>
+              <w:top w:val="single" w:sz="6" w:space="0" w:color="000000"/>
+              <w:left w:val="single" w:sz="12" w:space="0" w:color="000000"/>
+              <w:bottom w:val="single" w:sz="6" w:space="0" w:color="000000"/>
+              <w:right w:val="single" w:sz="6" w:space="0" w:color="000000"/>
+            </w:tcBorders>
+            <w:hideMark/>
+          </w:tcPr>
+          <w:p>
+            <w:pPr>
+              <w:spacing w:after="0"/>
+              <w:ind w:right="60"/>
+              <w:jc w:val="right"/>
+            </w:pPr>
+            <w:r>
+              <w:rPr>
+                <w:rFonts w:eastAsia="Arial" w:cs="Arial"/>
+                <w:sz w:val="20"/>
+              </w:rPr>
+              <w:t xml:space="preserve">Priority: </w:t>
+            </w:r>
+          </w:p>
+        </w:tc>
+        <w:tc>
+          <w:tcPr>
+            <w:tcW w:w="6228" w:type="dxa"/>
+            <w:gridSpan w:val="2"/>
+            <w:tcBorders>
+              <w:top w:val="single" w:sz="6" w:space="0" w:color="000000"/>
+              <w:left w:val="single" w:sz="6" w:space="0" w:color="000000"/>
+              <w:bottom w:val="single" w:sz="6" w:space="0" w:color="000000"/>
+              <w:right w:val="single" w:sz="12" w:space="0" w:color="000000"/>
+            </w:tcBorders>
+            <w:hideMark/>
+          </w:tcPr>
+          <w:p>
+            <w:pPr>
+              <w:spacing w:after="0"/>
+              <w:ind w:left="113"/>
+            </w:pPr>
+            <w:r>
+              <w:rPr>
+                <w:rFonts w:eastAsia="Arial" w:cs="Arial"/>
+                <w:sz w:val="20"/>
+              </w:rPr>
+              <w:t xml:space="preserve">Medium </w:t>
+            </w:r>
+          </w:p>
+        </w:tc>
+      </w:tr>
+      <w:tr>
+        <w:trPr>
+          <w:trHeight w:val="485"/>
+        </w:trPr>
+        <w:tc>
+          <w:tcPr>
+            <w:tcW w:w="2628" w:type="dxa"/>
+            <w:tcBorders>
+              <w:top w:val="single" w:sz="6" w:space="0" w:color="000000"/>
+              <w:left w:val="single" w:sz="12" w:space="0" w:color="000000"/>
+              <w:bottom w:val="single" w:sz="6" w:space="0" w:color="000000"/>
+              <w:right w:val="single" w:sz="6" w:space="0" w:color="000000"/>
+            </w:tcBorders>
+            <w:hideMark/>
+          </w:tcPr>
+          <w:p>
+            <w:pPr>
+              <w:spacing w:after="0"/>
+              <w:ind w:right="61"/>
+              <w:jc w:val="right"/>
+            </w:pPr>
+            <w:r>
+              <w:rPr>
+                <w:rFonts w:eastAsia="Arial" w:cs="Arial"/>
+                <w:sz w:val="20"/>
+              </w:rPr>
+              <w:t xml:space="preserve">Frequency of Use: </w:t>
+            </w:r>
+          </w:p>
+        </w:tc>
+        <w:tc>
+          <w:tcPr>
+            <w:tcW w:w="6228" w:type="dxa"/>
+            <w:gridSpan w:val="2"/>
+            <w:tcBorders>
+              <w:top w:val="single" w:sz="6" w:space="0" w:color="000000"/>
+              <w:left w:val="single" w:sz="6" w:space="0" w:color="000000"/>
+              <w:bottom w:val="single" w:sz="6" w:space="0" w:color="000000"/>
+              <w:right w:val="single" w:sz="12" w:space="0" w:color="000000"/>
+            </w:tcBorders>
+            <w:hideMark/>
+          </w:tcPr>
+          <w:p>
+            <w:pPr>
+              <w:spacing w:after="0"/>
+              <w:ind w:left="113"/>
+            </w:pPr>
+            <w:r>
+              <w:rPr>
+                <w:rFonts w:eastAsia="Arial" w:cs="Arial"/>
+                <w:sz w:val="20"/>
+              </w:rPr>
+              <w:t xml:space="preserve">Often </w:t>
+            </w:r>
+          </w:p>
+        </w:tc>
+      </w:tr>
+      <w:tr>
+        <w:trPr>
+          <w:trHeight w:val="485"/>
+        </w:trPr>
+        <w:tc>
+          <w:tcPr>
+            <w:tcW w:w="2628" w:type="dxa"/>
+            <w:tcBorders>
+              <w:top w:val="single" w:sz="6" w:space="0" w:color="000000"/>
+              <w:left w:val="single" w:sz="12" w:space="0" w:color="000000"/>
+              <w:bottom w:val="single" w:sz="6" w:space="0" w:color="000000"/>
+              <w:right w:val="single" w:sz="6" w:space="0" w:color="000000"/>
+            </w:tcBorders>
+            <w:hideMark/>
+          </w:tcPr>
+          <w:p>
+            <w:pPr>
+              <w:spacing w:after="0"/>
+              <w:ind w:right="61"/>
+              <w:jc w:val="right"/>
+            </w:pPr>
+            <w:r>
+              <w:rPr>
+                <w:rFonts w:eastAsia="Arial" w:cs="Arial"/>
+                <w:sz w:val="20"/>
+              </w:rPr>
+              <w:t xml:space="preserve">Business Rules: </w:t>
+            </w:r>
+          </w:p>
+        </w:tc>
+        <w:tc>
+          <w:tcPr>
+            <w:tcW w:w="6228" w:type="dxa"/>
+            <w:gridSpan w:val="2"/>
+            <w:tcBorders>
+              <w:top w:val="single" w:sz="6" w:space="0" w:color="000000"/>
+              <w:left w:val="single" w:sz="6" w:space="0" w:color="000000"/>
+              <w:bottom w:val="single" w:sz="6" w:space="0" w:color="000000"/>
+              <w:right w:val="single" w:sz="12" w:space="0" w:color="000000"/>
+            </w:tcBorders>
+            <w:hideMark/>
+          </w:tcPr>
+          <w:p>
+            <w:pPr>
+              <w:spacing w:after="0"/>
+              <w:ind w:left="113"/>
+            </w:pPr>
+            <w:r>
+              <w:rPr>
+                <w:rFonts w:eastAsia="Arial" w:cs="Arial"/>
+                <w:sz w:val="20"/>
+              </w:rPr>
+              <w:t xml:space="preserve"> </w:t>
+            </w:r>
+          </w:p>
+        </w:tc>
+      </w:tr>
+      <w:tr>
+        <w:trPr>
+          <w:trHeight w:val="715"/>
+        </w:trPr>
+        <w:tc>
+          <w:tcPr>
+            <w:tcW w:w="2628" w:type="dxa"/>
+            <w:tcBorders>
+              <w:top w:val="single" w:sz="6" w:space="0" w:color="000000"/>
+              <w:left w:val="single" w:sz="12" w:space="0" w:color="000000"/>
+              <w:bottom w:val="single" w:sz="6" w:space="0" w:color="000000"/>
+              <w:right w:val="single" w:sz="6" w:space="0" w:color="000000"/>
+            </w:tcBorders>
+            <w:hideMark/>
+          </w:tcPr>
+          <w:p>
+            <w:pPr>
+              <w:spacing w:after="0"/>
+              <w:ind w:right="61"/>
+              <w:jc w:val="right"/>
+            </w:pPr>
+            <w:r>
+              <w:rPr>
+                <w:rFonts w:eastAsia="Arial" w:cs="Arial"/>
+                <w:sz w:val="20"/>
+              </w:rPr>
+              <w:t xml:space="preserve">Special Requirements: </w:t>
+            </w:r>
+          </w:p>
+        </w:tc>
+        <w:tc>
+          <w:tcPr>
+            <w:tcW w:w="6228" w:type="dxa"/>
+            <w:gridSpan w:val="2"/>
+            <w:tcBorders>
+              <w:top w:val="single" w:sz="6" w:space="0" w:color="000000"/>
+              <w:left w:val="single" w:sz="6" w:space="0" w:color="000000"/>
+              <w:bottom w:val="single" w:sz="6" w:space="0" w:color="000000"/>
+              <w:right w:val="single" w:sz="12" w:space="0" w:color="000000"/>
+            </w:tcBorders>
+            <w:hideMark/>
+          </w:tcPr>
+          <w:p>
+            <w:pPr>
+              <w:spacing w:after="0"/>
+              <w:ind w:left="113"/>
+            </w:pPr>
+            <w:r>
+              <w:rPr>
+                <w:rFonts w:eastAsia="Arial" w:cs="Arial"/>
+                <w:sz w:val="20"/>
+              </w:rPr>
+              <w:t xml:space="preserve">GPS coordinates or address location will be required to request restaurants from Yelp. </w:t>
+            </w:r>
+          </w:p>
+        </w:tc>
+      </w:tr>
+      <w:tr>
+        <w:trPr>
+          <w:trHeight w:val="485"/>
+        </w:trPr>
+        <w:tc>
+          <w:tcPr>
+            <w:tcW w:w="2628" w:type="dxa"/>
+            <w:tcBorders>
+              <w:top w:val="single" w:sz="6" w:space="0" w:color="000000"/>
+              <w:left w:val="single" w:sz="12" w:space="0" w:color="000000"/>
+              <w:bottom w:val="single" w:sz="6" w:space="0" w:color="000000"/>
+              <w:right w:val="single" w:sz="6" w:space="0" w:color="000000"/>
+            </w:tcBorders>
+            <w:hideMark/>
+          </w:tcPr>
+          <w:p>
+            <w:pPr>
+              <w:spacing w:after="0"/>
+              <w:ind w:right="61"/>
+              <w:jc w:val="right"/>
+            </w:pPr>
+            <w:r>
+              <w:rPr>
+                <w:rFonts w:eastAsia="Arial" w:cs="Arial"/>
+                <w:sz w:val="20"/>
+              </w:rPr>
+              <w:t xml:space="preserve">Assumptions: </w:t>
+            </w:r>
+          </w:p>
+        </w:tc>
+        <w:tc>
+          <w:tcPr>
+            <w:tcW w:w="6228" w:type="dxa"/>
+            <w:gridSpan w:val="2"/>
+            <w:tcBorders>
+              <w:top w:val="single" w:sz="6" w:space="0" w:color="000000"/>
+              <w:left w:val="single" w:sz="6" w:space="0" w:color="000000"/>
+              <w:bottom w:val="single" w:sz="6" w:space="0" w:color="000000"/>
+              <w:right w:val="single" w:sz="12" w:space="0" w:color="000000"/>
+            </w:tcBorders>
+            <w:hideMark/>
+          </w:tcPr>
+          <w:p>
+            <w:pPr>
+              <w:spacing w:after="0"/>
+              <w:ind w:left="113"/>
+            </w:pPr>
+            <w:r>
+              <w:rPr>
+                <w:rFonts w:eastAsia="Arial" w:cs="Arial"/>
+                <w:sz w:val="20"/>
+              </w:rPr>
+              <w:t xml:space="preserve"> </w:t>
+            </w:r>
+          </w:p>
+        </w:tc>
+      </w:tr>
+      <w:tr>
+        <w:trPr>
+          <w:trHeight w:val="492"/>
+        </w:trPr>
+        <w:tc>
+          <w:tcPr>
+            <w:tcW w:w="2628" w:type="dxa"/>
+            <w:tcBorders>
+              <w:top w:val="single" w:sz="6" w:space="0" w:color="000000"/>
+              <w:left w:val="single" w:sz="12" w:space="0" w:color="000000"/>
+              <w:bottom w:val="single" w:sz="12" w:space="0" w:color="000000"/>
+              <w:right w:val="single" w:sz="6" w:space="0" w:color="000000"/>
+            </w:tcBorders>
+            <w:hideMark/>
+          </w:tcPr>
+          <w:p>
+            <w:pPr>
+              <w:spacing w:after="0"/>
+              <w:ind w:right="61"/>
+              <w:jc w:val="right"/>
+            </w:pPr>
+            <w:r>
+              <w:rPr>
+                <w:rFonts w:eastAsia="Arial" w:cs="Arial"/>
+                <w:sz w:val="20"/>
+              </w:rPr>
+              <w:t xml:space="preserve">Notes and Issues: </w:t>
+            </w:r>
+          </w:p>
+        </w:tc>
+        <w:tc>
+          <w:tcPr>
+            <w:tcW w:w="6228" w:type="dxa"/>
+            <w:gridSpan w:val="2"/>
+            <w:tcBorders>
+              <w:top w:val="single" w:sz="6" w:space="0" w:color="000000"/>
+              <w:left w:val="single" w:sz="6" w:space="0" w:color="000000"/>
+              <w:bottom w:val="single" w:sz="12" w:space="0" w:color="000000"/>
+              <w:right w:val="single" w:sz="12" w:space="0" w:color="000000"/>
+            </w:tcBorders>
+            <w:hideMark/>
+          </w:tcPr>
+          <w:p>
+            <w:pPr>
+              <w:spacing w:after="0"/>
+              <w:ind w:left="113"/>
+            </w:pPr>
+            <w:r>
+              <w:rPr>
+                <w:rFonts w:eastAsia="Arial" w:cs="Arial"/>
+                <w:sz w:val="20"/>
+              </w:rPr>
+              <w:t xml:space="preserve">Make sure the user has GPS turned on </w:t>
+            </w:r>
+          </w:p>
+        </w:tc>
+      </w:tr>
+    </w:tbl>
+    <w:p>
+      <w:pPr>
+        <w:spacing w:after="226"/>
+        <w:rPr>
+          <w:rFonts w:eastAsia="Arial" w:cs="Arial"/>
+        </w:rPr>
+      </w:pPr>
+      <w:r>
+        <w:rPr>
+          <w:rFonts w:eastAsia="Arial" w:cs="Arial"/>
+        </w:rPr>
+        <w:t xml:space="preserve"> </w:t>
+      </w:r>
+    </w:p>
+    <w:p>
+      <w:pPr>
+        <w:spacing w:after="226"/>
+        <w:rPr>
+          <w:rFonts w:eastAsia="Arial" w:cs="Arial"/>
+        </w:rPr>
+      </w:pPr>
+    </w:p>
+    <w:p>
+      <w:pPr>
+        <w:spacing w:after="226"/>
+        <w:rPr>
+          <w:rFonts w:ascii="Calibri" w:eastAsia="Calibri" w:hAnsi="Calibri" w:cs="Calibri"/>
+          <w:color w:val="000000"/>
+          <w:sz w:val="22"/>
+          <w:szCs w:val="22"/>
+        </w:rPr>
+      </w:pPr>
+    </w:p>
+    <w:tbl>
+      <w:tblPr>
+        <w:tblW w:w="0" w:type="auto"/>
+        <w:tblBorders>
+          <w:top w:val="single" w:sz="12" w:space="0" w:color="auto"/>
+          <w:left w:val="single" w:sz="12" w:space="0" w:color="auto"/>
+          <w:bottom w:val="single" w:sz="12" w:space="0" w:color="auto"/>
+          <w:right w:val="single" w:sz="12" w:space="0" w:color="auto"/>
+          <w:insideH w:val="single" w:sz="6" w:space="0" w:color="auto"/>
+          <w:insideV w:val="single" w:sz="6" w:space="0" w:color="auto"/>
+        </w:tblBorders>
+        <w:tblLayout w:type="fixed"/>
+        <w:tblLook w:val="04A0" w:firstRow="1" w:lastRow="0" w:firstColumn="1" w:lastColumn="0" w:noHBand="0" w:noVBand="1"/>
+      </w:tblPr>
+      <w:tblGrid>
+        <w:gridCol w:w="1728"/>
+        <w:gridCol w:w="2520"/>
+        <w:gridCol w:w="1980"/>
+        <w:gridCol w:w="2629"/>
+      </w:tblGrid>
+      <w:tr>
+        <w:trPr>
+          <w:trHeight w:val="501"/>
+        </w:trPr>
+        <w:tc>
+          <w:tcPr>
+            <w:tcW w:w="1728" w:type="dxa"/>
+            <w:tcBorders>
+              <w:top w:val="single" w:sz="12" w:space="0" w:color="auto"/>
+              <w:left w:val="single" w:sz="12" w:space="0" w:color="auto"/>
+              <w:bottom w:val="single" w:sz="6" w:space="0" w:color="auto"/>
+              <w:right w:val="single" w:sz="6" w:space="0" w:color="auto"/>
+            </w:tcBorders>
+            <w:hideMark/>
+          </w:tcPr>
+          <w:p>
+            <w:pPr>
+              <w:spacing w:line="256" w:lineRule="auto"/>
+              <w:jc w:val="right"/>
+            </w:pPr>
+            <w:r>
+              <w:lastRenderedPageBreak/>
+              <w:t>Use Case ID:</w:t>
+            </w:r>
+          </w:p>
+        </w:tc>
+        <w:tc>
+          <w:tcPr>
+            <w:tcW w:w="7129" w:type="dxa"/>
+            <w:gridSpan w:val="3"/>
+            <w:tcBorders>
+              <w:top w:val="single" w:sz="12" w:space="0" w:color="auto"/>
+              <w:left w:val="single" w:sz="6" w:space="0" w:color="auto"/>
+              <w:bottom w:val="single" w:sz="6" w:space="0" w:color="auto"/>
+              <w:right w:val="single" w:sz="12" w:space="0" w:color="auto"/>
+            </w:tcBorders>
+            <w:hideMark/>
+          </w:tcPr>
+          <w:p>
+            <w:pPr>
+              <w:spacing w:line="256" w:lineRule="auto"/>
+            </w:pPr>
+            <w:r>
+              <w:t>3</w:t>
+            </w:r>
+            <w:bookmarkStart w:id="0" w:name="_GoBack"/>
+            <w:bookmarkEnd w:id="0"/>
+          </w:p>
+        </w:tc>
+      </w:tr>
+      <w:tr>
+        <w:tc>
+          <w:tcPr>
+            <w:tcW w:w="1728" w:type="dxa"/>
+            <w:tcBorders>
+              <w:top w:val="single" w:sz="6" w:space="0" w:color="auto"/>
+              <w:left w:val="single" w:sz="12" w:space="0" w:color="auto"/>
+              <w:bottom w:val="single" w:sz="6" w:space="0" w:color="auto"/>
+              <w:right w:val="single" w:sz="6" w:space="0" w:color="auto"/>
+            </w:tcBorders>
+            <w:hideMark/>
+          </w:tcPr>
+          <w:p>
+            <w:pPr>
+              <w:spacing w:line="256" w:lineRule="auto"/>
+              <w:jc w:val="right"/>
+            </w:pPr>
+            <w:r>
+              <w:t>Use Case Name:</w:t>
+            </w:r>
+          </w:p>
+        </w:tc>
+        <w:tc>
+          <w:tcPr>
+            <w:tcW w:w="7129" w:type="dxa"/>
+            <w:gridSpan w:val="3"/>
+            <w:tcBorders>
+              <w:top w:val="single" w:sz="6" w:space="0" w:color="auto"/>
+              <w:left w:val="single" w:sz="6" w:space="0" w:color="auto"/>
+              <w:bottom w:val="single" w:sz="6" w:space="0" w:color="auto"/>
+              <w:right w:val="single" w:sz="12" w:space="0" w:color="auto"/>
+            </w:tcBorders>
+            <w:hideMark/>
+          </w:tcPr>
+          <w:p>
+            <w:pPr>
+              <w:spacing w:line="256" w:lineRule="auto"/>
+            </w:pPr>
+            <w:r>
+              <w:t>CO-OP selection</w:t>
+            </w:r>
+          </w:p>
+        </w:tc>
+      </w:tr>
+      <w:tr>
+        <w:tc>
+          <w:tcPr>
+            <w:tcW w:w="1728" w:type="dxa"/>
+            <w:tcBorders>
+              <w:top w:val="single" w:sz="6" w:space="0" w:color="auto"/>
+              <w:left w:val="single" w:sz="12" w:space="0" w:color="auto"/>
+              <w:bottom w:val="single" w:sz="6" w:space="0" w:color="auto"/>
+              <w:right w:val="single" w:sz="6" w:space="0" w:color="auto"/>
+            </w:tcBorders>
+            <w:hideMark/>
+          </w:tcPr>
+          <w:p>
+            <w:pPr>
+              <w:spacing w:line="256" w:lineRule="auto"/>
+              <w:jc w:val="right"/>
+            </w:pPr>
+            <w:r>
+              <w:t>Created By:</w:t>
+            </w:r>
+          </w:p>
+        </w:tc>
+        <w:tc>
+          <w:tcPr>
+            <w:tcW w:w="2520" w:type="dxa"/>
+            <w:tcBorders>
+              <w:top w:val="single" w:sz="6" w:space="0" w:color="auto"/>
+              <w:left w:val="single" w:sz="6" w:space="0" w:color="auto"/>
+              <w:bottom w:val="single" w:sz="6" w:space="0" w:color="auto"/>
+              <w:right w:val="single" w:sz="6" w:space="0" w:color="auto"/>
+            </w:tcBorders>
+            <w:hideMark/>
+          </w:tcPr>
+          <w:p>
+            <w:pPr>
+              <w:spacing w:line="256" w:lineRule="auto"/>
+            </w:pPr>
+            <w:proofErr w:type="spellStart"/>
+            <w:r>
+              <w:t>Brashad</w:t>
+            </w:r>
+            <w:proofErr w:type="spellEnd"/>
+            <w:r>
+              <w:t xml:space="preserve"> </w:t>
+            </w:r>
+            <w:proofErr w:type="spellStart"/>
+            <w:r>
+              <w:t>Hasley</w:t>
+            </w:r>
+            <w:proofErr w:type="spellEnd"/>
+          </w:p>
+        </w:tc>
+        <w:tc>
+          <w:tcPr>
+            <w:tcW w:w="1980" w:type="dxa"/>
+            <w:tcBorders>
+              <w:top w:val="single" w:sz="6" w:space="0" w:color="auto"/>
+              <w:left w:val="single" w:sz="6" w:space="0" w:color="auto"/>
+              <w:bottom w:val="single" w:sz="6" w:space="0" w:color="auto"/>
+              <w:right w:val="single" w:sz="6" w:space="0" w:color="auto"/>
+            </w:tcBorders>
+            <w:hideMark/>
+          </w:tcPr>
+          <w:p>
+            <w:pPr>
+              <w:spacing w:line="256" w:lineRule="auto"/>
+              <w:jc w:val="right"/>
+            </w:pPr>
+            <w:r>
+              <w:t>Last Updated By:</w:t>
+            </w:r>
+          </w:p>
+        </w:tc>
+        <w:tc>
+          <w:tcPr>
+            <w:tcW w:w="2629" w:type="dxa"/>
+            <w:tcBorders>
+              <w:top w:val="single" w:sz="6" w:space="0" w:color="auto"/>
+              <w:left w:val="single" w:sz="6" w:space="0" w:color="auto"/>
+              <w:bottom w:val="single" w:sz="6" w:space="0" w:color="auto"/>
+              <w:right w:val="single" w:sz="12" w:space="0" w:color="auto"/>
+            </w:tcBorders>
+            <w:hideMark/>
+          </w:tcPr>
+          <w:p>
+            <w:pPr>
+              <w:spacing w:line="256" w:lineRule="auto"/>
+            </w:pPr>
+            <w:proofErr w:type="spellStart"/>
+            <w:r>
+              <w:t>Brashad</w:t>
+            </w:r>
+            <w:proofErr w:type="spellEnd"/>
+            <w:r>
+              <w:t xml:space="preserve"> </w:t>
+            </w:r>
+            <w:proofErr w:type="spellStart"/>
+            <w:r>
+              <w:t>Hasley</w:t>
+            </w:r>
+            <w:proofErr w:type="spellEnd"/>
+          </w:p>
+        </w:tc>
+      </w:tr>
+      <w:tr>
+        <w:tc>
+          <w:tcPr>
+            <w:tcW w:w="1728" w:type="dxa"/>
+            <w:tcBorders>
+              <w:top w:val="single" w:sz="6" w:space="0" w:color="auto"/>
+              <w:left w:val="single" w:sz="12" w:space="0" w:color="auto"/>
+              <w:bottom w:val="single" w:sz="12" w:space="0" w:color="auto"/>
+              <w:right w:val="single" w:sz="6" w:space="0" w:color="auto"/>
+            </w:tcBorders>
+            <w:hideMark/>
+          </w:tcPr>
+          <w:p>
+            <w:pPr>
+              <w:spacing w:line="256" w:lineRule="auto"/>
+              <w:jc w:val="right"/>
+            </w:pPr>
+            <w:r>
+              <w:t>Date Created:</w:t>
+            </w:r>
+          </w:p>
+        </w:tc>
+        <w:tc>
+          <w:tcPr>
+            <w:tcW w:w="2520" w:type="dxa"/>
+            <w:tcBorders>
+              <w:top w:val="single" w:sz="6" w:space="0" w:color="auto"/>
+              <w:left w:val="single" w:sz="6" w:space="0" w:color="auto"/>
+              <w:bottom w:val="single" w:sz="12" w:space="0" w:color="auto"/>
+              <w:right w:val="single" w:sz="6" w:space="0" w:color="auto"/>
+            </w:tcBorders>
+            <w:hideMark/>
+          </w:tcPr>
+          <w:p>
+            <w:pPr>
+              <w:spacing w:line="256" w:lineRule="auto"/>
+            </w:pPr>
+            <w:r>
+              <w:t>09/22/2016</w:t>
+            </w:r>
+          </w:p>
+        </w:tc>
+        <w:tc>
+          <w:tcPr>
+            <w:tcW w:w="1980" w:type="dxa"/>
+            <w:tcBorders>
+              <w:top w:val="single" w:sz="6" w:space="0" w:color="auto"/>
+              <w:left w:val="single" w:sz="6" w:space="0" w:color="auto"/>
+              <w:bottom w:val="single" w:sz="12" w:space="0" w:color="auto"/>
+              <w:right w:val="single" w:sz="6" w:space="0" w:color="auto"/>
+            </w:tcBorders>
+            <w:hideMark/>
+          </w:tcPr>
+          <w:p>
+            <w:pPr>
+              <w:spacing w:line="256" w:lineRule="auto"/>
+              <w:jc w:val="right"/>
+            </w:pPr>
+            <w:r>
+              <w:t>Date Last Updated:</w:t>
+            </w:r>
+          </w:p>
+        </w:tc>
+        <w:tc>
+          <w:tcPr>
+            <w:tcW w:w="2629" w:type="dxa"/>
+            <w:tcBorders>
+              <w:top w:val="single" w:sz="6" w:space="0" w:color="auto"/>
+              <w:left w:val="single" w:sz="6" w:space="0" w:color="auto"/>
+              <w:bottom w:val="single" w:sz="12" w:space="0" w:color="auto"/>
+              <w:right w:val="single" w:sz="12" w:space="0" w:color="auto"/>
+            </w:tcBorders>
+            <w:hideMark/>
+          </w:tcPr>
+          <w:p>
+            <w:pPr>
+              <w:spacing w:line="256" w:lineRule="auto"/>
+            </w:pPr>
+            <w:r>
+              <w:t>09/22/2016</w:t>
+            </w:r>
+          </w:p>
+        </w:tc>
+      </w:tr>
+    </w:tbl>
+    <w:p/>
+    <w:tbl>
+      <w:tblPr>
+        <w:tblW w:w="0" w:type="auto"/>
+        <w:tblBorders>
+          <w:top w:val="single" w:sz="12" w:space="0" w:color="auto"/>
+          <w:left w:val="single" w:sz="12" w:space="0" w:color="auto"/>
+          <w:bottom w:val="single" w:sz="12" w:space="0" w:color="auto"/>
+          <w:right w:val="single" w:sz="12" w:space="0" w:color="auto"/>
+          <w:insideH w:val="single" w:sz="6" w:space="0" w:color="auto"/>
+          <w:insideV w:val="single" w:sz="6" w:space="0" w:color="auto"/>
+        </w:tblBorders>
+        <w:tblLayout w:type="fixed"/>
+        <w:tblLook w:val="04A0" w:firstRow="1" w:lastRow="0" w:firstColumn="1" w:lastColumn="0" w:noHBand="0" w:noVBand="1"/>
+      </w:tblPr>
+      <w:tblGrid>
+        <w:gridCol w:w="2628"/>
+        <w:gridCol w:w="6228"/>
+      </w:tblGrid>
+      <w:tr>
+        <w:tc>
+          <w:tcPr>
+            <w:tcW w:w="2628" w:type="dxa"/>
+            <w:tcBorders>
+              <w:top w:val="single" w:sz="12" w:space="0" w:color="auto"/>
+              <w:left w:val="single" w:sz="12" w:space="0" w:color="auto"/>
+              <w:bottom w:val="single" w:sz="6" w:space="0" w:color="auto"/>
+              <w:right w:val="single" w:sz="6" w:space="0" w:color="auto"/>
+            </w:tcBorders>
+            <w:hideMark/>
+          </w:tcPr>
+          <w:p>
+            <w:pPr>
+              <w:spacing w:line="256" w:lineRule="auto"/>
+              <w:jc w:val="right"/>
+            </w:pPr>
+            <w:r>
+              <w:t>Actors:</w:t>
+            </w:r>
+          </w:p>
+        </w:tc>
+        <w:tc>
+          <w:tcPr>
+            <w:tcW w:w="6228" w:type="dxa"/>
+            <w:tcBorders>
+              <w:top w:val="single" w:sz="12" w:space="0" w:color="auto"/>
+              <w:left w:val="single" w:sz="6" w:space="0" w:color="auto"/>
+              <w:bottom w:val="single" w:sz="6" w:space="0" w:color="auto"/>
+              <w:right w:val="single" w:sz="12" w:space="0" w:color="auto"/>
+            </w:tcBorders>
+            <w:hideMark/>
+          </w:tcPr>
+          <w:p>
+            <w:pPr>
+              <w:spacing w:line="256" w:lineRule="auto"/>
+            </w:pPr>
+            <w:r>
+              <w:t>Couple (CP)</w:t>
+            </w:r>
+          </w:p>
+        </w:tc>
+      </w:tr>
+      <w:tr>
+        <w:tc>
+          <w:tcPr>
+            <w:tcW w:w="2628" w:type="dxa"/>
+            <w:tcBorders>
+              <w:top w:val="single" w:sz="6" w:space="0" w:color="auto"/>
+              <w:left w:val="single" w:sz="12" w:space="0" w:color="auto"/>
+              <w:bottom w:val="single" w:sz="6" w:space="0" w:color="auto"/>
+              <w:right w:val="single" w:sz="6" w:space="0" w:color="auto"/>
+            </w:tcBorders>
+            <w:hideMark/>
+          </w:tcPr>
+          <w:p>
+            <w:pPr>
+              <w:spacing w:line="256" w:lineRule="auto"/>
+              <w:jc w:val="right"/>
+            </w:pPr>
+            <w:r>
+              <w:t>Description:</w:t>
+            </w:r>
+          </w:p>
+        </w:tc>
+        <w:tc>
+          <w:tcPr>
+            <w:tcW w:w="6228" w:type="dxa"/>
+            <w:tcBorders>
+              <w:top w:val="single" w:sz="6" w:space="0" w:color="auto"/>
+              <w:left w:val="single" w:sz="6" w:space="0" w:color="auto"/>
+              <w:bottom w:val="single" w:sz="6" w:space="0" w:color="auto"/>
+              <w:right w:val="single" w:sz="12" w:space="0" w:color="auto"/>
+            </w:tcBorders>
+            <w:hideMark/>
+          </w:tcPr>
+          <w:p>
+            <w:pPr>
+              <w:spacing w:line="256" w:lineRule="auto"/>
+            </w:pPr>
+            <w:r>
+              <w:t>Want to find a decent Meal to be shared by two people.</w:t>
+            </w:r>
+          </w:p>
+        </w:tc>
+      </w:tr>
+      <w:tr>
+        <w:trPr>
+          <w:trHeight w:val="507"/>
+        </w:trPr>
+        <w:tc>
+          <w:tcPr>
+            <w:tcW w:w="2628" w:type="dxa"/>
+            <w:tcBorders>
+              <w:top w:val="single" w:sz="6" w:space="0" w:color="auto"/>
+              <w:left w:val="single" w:sz="12" w:space="0" w:color="auto"/>
+              <w:bottom w:val="single" w:sz="6" w:space="0" w:color="auto"/>
+              <w:right w:val="single" w:sz="6" w:space="0" w:color="auto"/>
+            </w:tcBorders>
+            <w:hideMark/>
+          </w:tcPr>
+          <w:p>
+            <w:pPr>
+              <w:spacing w:line="256" w:lineRule="auto"/>
+              <w:jc w:val="right"/>
+            </w:pPr>
+            <w:r>
+              <w:t>Preconditions:</w:t>
+            </w:r>
+          </w:p>
+        </w:tc>
+        <w:tc>
+          <w:tcPr>
+            <w:tcW w:w="6228" w:type="dxa"/>
+            <w:tcBorders>
+              <w:top w:val="single" w:sz="6" w:space="0" w:color="auto"/>
+              <w:left w:val="single" w:sz="6" w:space="0" w:color="auto"/>
+              <w:bottom w:val="single" w:sz="6" w:space="0" w:color="auto"/>
+              <w:right w:val="single" w:sz="12" w:space="0" w:color="auto"/>
+            </w:tcBorders>
+            <w:hideMark/>
+          </w:tcPr>
+          <w:p>
+            <w:pPr>
+              <w:numPr>
+                <w:ilvl w:val="0"/>
+                <w:numId w:val="10"/>
+              </w:numPr>
+              <w:spacing w:after="0" w:line="256" w:lineRule="auto"/>
+              <w:jc w:val="left"/>
+            </w:pPr>
+            <w:r>
+              <w:t>User has GPS on.</w:t>
+            </w:r>
+          </w:p>
+          <w:p>
+            <w:pPr>
+              <w:numPr>
+                <w:ilvl w:val="0"/>
+                <w:numId w:val="10"/>
+              </w:numPr>
+              <w:spacing w:after="0" w:line="256" w:lineRule="auto"/>
+              <w:jc w:val="left"/>
+            </w:pPr>
+            <w:r>
+              <w:t>User Starts app</w:t>
+            </w:r>
+          </w:p>
+          <w:p>
+            <w:pPr>
+              <w:numPr>
+                <w:ilvl w:val="0"/>
+                <w:numId w:val="10"/>
+              </w:numPr>
+              <w:spacing w:after="0" w:line="256" w:lineRule="auto"/>
+              <w:jc w:val="left"/>
+            </w:pPr>
+            <w:r>
+              <w:t>User sets distance</w:t>
+            </w:r>
+          </w:p>
+          <w:p>
+            <w:pPr>
+              <w:numPr>
+                <w:ilvl w:val="0"/>
+                <w:numId w:val="10"/>
+              </w:numPr>
+              <w:spacing w:after="0" w:line="256" w:lineRule="auto"/>
+              <w:jc w:val="left"/>
+            </w:pPr>
+            <w:r>
+              <w:t xml:space="preserve">User Selects to dine in. </w:t>
+            </w:r>
+          </w:p>
+        </w:tc>
+      </w:tr>
+      <w:tr>
+        <w:tc>
+          <w:tcPr>
+            <w:tcW w:w="2628" w:type="dxa"/>
+            <w:tcBorders>
+              <w:top w:val="single" w:sz="6" w:space="0" w:color="auto"/>
+              <w:left w:val="single" w:sz="12" w:space="0" w:color="auto"/>
+              <w:bottom w:val="single" w:sz="6" w:space="0" w:color="auto"/>
+              <w:right w:val="single" w:sz="6" w:space="0" w:color="auto"/>
+            </w:tcBorders>
+            <w:hideMark/>
+          </w:tcPr>
+          <w:p>
+            <w:pPr>
+              <w:spacing w:line="256" w:lineRule="auto"/>
+              <w:jc w:val="right"/>
+            </w:pPr>
+            <w:r>
+              <w:t>Postconditions:</w:t>
+            </w:r>
+          </w:p>
+        </w:tc>
+        <w:tc>
+          <w:tcPr>
+            <w:tcW w:w="6228" w:type="dxa"/>
+            <w:tcBorders>
+              <w:top w:val="single" w:sz="6" w:space="0" w:color="auto"/>
+              <w:left w:val="single" w:sz="6" w:space="0" w:color="auto"/>
+              <w:bottom w:val="single" w:sz="6" w:space="0" w:color="auto"/>
+              <w:right w:val="single" w:sz="12" w:space="0" w:color="auto"/>
+            </w:tcBorders>
+            <w:hideMark/>
+          </w:tcPr>
+          <w:p>
+            <w:pPr>
+              <w:numPr>
+                <w:ilvl w:val="0"/>
+                <w:numId w:val="11"/>
+              </w:numPr>
+              <w:spacing w:after="0" w:line="256" w:lineRule="auto"/>
+              <w:jc w:val="left"/>
+            </w:pPr>
+            <w:r>
+              <w:t>System has list of restaurants selected by user picks.</w:t>
+            </w:r>
+          </w:p>
+          <w:p>
+            <w:pPr>
+              <w:numPr>
+                <w:ilvl w:val="0"/>
+                <w:numId w:val="11"/>
+              </w:numPr>
+              <w:spacing w:after="0" w:line="256" w:lineRule="auto"/>
+              <w:jc w:val="left"/>
+            </w:pPr>
+            <w:r>
+              <w:t>System has sorted list by distance.</w:t>
+            </w:r>
+          </w:p>
+        </w:tc>
+      </w:tr>
+      <w:tr>
+        <w:tc>
+          <w:tcPr>
+            <w:tcW w:w="2628" w:type="dxa"/>
+            <w:tcBorders>
+              <w:top w:val="single" w:sz="6" w:space="0" w:color="auto"/>
+              <w:left w:val="single" w:sz="12" w:space="0" w:color="auto"/>
+              <w:bottom w:val="single" w:sz="6" w:space="0" w:color="auto"/>
+              <w:right w:val="single" w:sz="6" w:space="0" w:color="auto"/>
+            </w:tcBorders>
+            <w:hideMark/>
+          </w:tcPr>
+          <w:p>
+            <w:pPr>
+              <w:spacing w:line="256" w:lineRule="auto"/>
+              <w:jc w:val="right"/>
+            </w:pPr>
+            <w:r>
+              <w:t>Normal Flow:</w:t>
+            </w:r>
+          </w:p>
+        </w:tc>
+        <w:tc>
+          <w:tcPr>
+            <w:tcW w:w="6228" w:type="dxa"/>
+            <w:tcBorders>
+              <w:top w:val="single" w:sz="6" w:space="0" w:color="auto"/>
+              <w:left w:val="single" w:sz="6" w:space="0" w:color="auto"/>
+              <w:bottom w:val="single" w:sz="6" w:space="0" w:color="auto"/>
+              <w:right w:val="single" w:sz="12" w:space="0" w:color="auto"/>
+            </w:tcBorders>
+          </w:tcPr>
+          <w:p>
+            <w:pPr>
+              <w:numPr>
+                <w:ilvl w:val="0"/>
+                <w:numId w:val="12"/>
+              </w:numPr>
+              <w:spacing w:after="0" w:line="256" w:lineRule="auto"/>
+              <w:jc w:val="left"/>
+            </w:pPr>
+            <w:r>
+              <w:t>System takes in user search guidelines</w:t>
+            </w:r>
+          </w:p>
+          <w:p>
+            <w:pPr>
+              <w:numPr>
+                <w:ilvl w:val="0"/>
+                <w:numId w:val="12"/>
+              </w:numPr>
+              <w:spacing w:after="0" w:line="256" w:lineRule="auto"/>
+              <w:jc w:val="left"/>
+            </w:pPr>
+            <w:r>
+              <w:t xml:space="preserve">System uses Yelp </w:t>
+            </w:r>
+            <w:proofErr w:type="spellStart"/>
+            <w:r>
+              <w:t>api</w:t>
+            </w:r>
+            <w:proofErr w:type="spellEnd"/>
+            <w:r>
+              <w:t xml:space="preserve"> for restaurant locations.</w:t>
+            </w:r>
+          </w:p>
+          <w:p>
+            <w:pPr>
+              <w:numPr>
+                <w:ilvl w:val="0"/>
+                <w:numId w:val="12"/>
+              </w:numPr>
+              <w:spacing w:after="0" w:line="256" w:lineRule="auto"/>
+              <w:jc w:val="left"/>
+            </w:pPr>
+            <w:r>
+              <w:t xml:space="preserve">System sets sorted queue </w:t>
+            </w:r>
+          </w:p>
+          <w:p>
+            <w:pPr>
+              <w:numPr>
+                <w:ilvl w:val="0"/>
+                <w:numId w:val="12"/>
+              </w:numPr>
+              <w:spacing w:after="0" w:line="256" w:lineRule="auto"/>
+              <w:jc w:val="left"/>
+            </w:pPr>
+            <w:r>
+              <w:t>System takes user choice and presents the items location(s) by distance</w:t>
+            </w:r>
+          </w:p>
+          <w:p>
+            <w:pPr>
+              <w:spacing w:after="0" w:line="256" w:lineRule="auto"/>
+              <w:ind w:left="360"/>
+              <w:jc w:val="left"/>
+            </w:pPr>
+          </w:p>
+        </w:tc>
+      </w:tr>
+      <w:tr>
+        <w:tc>
+          <w:tcPr>
+            <w:tcW w:w="2628" w:type="dxa"/>
+            <w:tcBorders>
+              <w:top w:val="single" w:sz="6" w:space="0" w:color="auto"/>
+              <w:left w:val="single" w:sz="12" w:space="0" w:color="auto"/>
+              <w:bottom w:val="single" w:sz="6" w:space="0" w:color="auto"/>
+              <w:right w:val="single" w:sz="6" w:space="0" w:color="auto"/>
+            </w:tcBorders>
+            <w:hideMark/>
+          </w:tcPr>
+          <w:p>
+            <w:pPr>
+              <w:spacing w:line="256" w:lineRule="auto"/>
+              <w:jc w:val="right"/>
+            </w:pPr>
+            <w:r>
+              <w:t>Alternative Flows:</w:t>
+            </w:r>
+          </w:p>
+        </w:tc>
+        <w:tc>
+          <w:tcPr>
+            <w:tcW w:w="6228" w:type="dxa"/>
+            <w:tcBorders>
+              <w:top w:val="single" w:sz="6" w:space="0" w:color="auto"/>
+              <w:left w:val="single" w:sz="6" w:space="0" w:color="auto"/>
+              <w:bottom w:val="single" w:sz="6" w:space="0" w:color="auto"/>
+              <w:right w:val="single" w:sz="12" w:space="0" w:color="auto"/>
+            </w:tcBorders>
+            <w:hideMark/>
+          </w:tcPr>
+          <w:p>
+            <w:pPr>
+              <w:spacing w:line="256" w:lineRule="auto"/>
+            </w:pPr>
+            <w:r>
+              <w:t>If user selects No go back to step 3 with new list.</w:t>
+            </w:r>
+          </w:p>
+          <w:p>
+            <w:pPr>
+              <w:spacing w:line="256" w:lineRule="auto"/>
+            </w:pPr>
+            <w:r>
+              <w:t xml:space="preserve">If </w:t>
+            </w:r>
+            <w:proofErr w:type="spellStart"/>
+            <w:r>
+              <w:t>Gps</w:t>
+            </w:r>
+            <w:proofErr w:type="spellEnd"/>
+            <w:r>
+              <w:t xml:space="preserve"> is off Use user last known </w:t>
+            </w:r>
+            <w:proofErr w:type="gramStart"/>
+            <w:r>
+              <w:t>location</w:t>
+            </w:r>
+            <w:proofErr w:type="gramEnd"/>
+            <w:r>
+              <w:t xml:space="preserve"> then step 1</w:t>
+            </w:r>
+          </w:p>
+        </w:tc>
+      </w:tr>
+      <w:tr>
+        <w:tc>
+          <w:tcPr>
+            <w:tcW w:w="2628" w:type="dxa"/>
+            <w:tcBorders>
+              <w:top w:val="single" w:sz="6" w:space="0" w:color="auto"/>
+              <w:left w:val="single" w:sz="12" w:space="0" w:color="auto"/>
+              <w:bottom w:val="single" w:sz="6" w:space="0" w:color="auto"/>
+              <w:right w:val="single" w:sz="6" w:space="0" w:color="auto"/>
+            </w:tcBorders>
+            <w:hideMark/>
+          </w:tcPr>
+          <w:p>
+            <w:pPr>
+              <w:spacing w:line="256" w:lineRule="auto"/>
+              <w:jc w:val="right"/>
+            </w:pPr>
+            <w:r>
+              <w:t>Exceptions:</w:t>
+            </w:r>
+          </w:p>
+        </w:tc>
+        <w:tc>
+          <w:tcPr>
+            <w:tcW w:w="6228" w:type="dxa"/>
+            <w:tcBorders>
+              <w:top w:val="single" w:sz="6" w:space="0" w:color="auto"/>
+              <w:left w:val="single" w:sz="6" w:space="0" w:color="auto"/>
+              <w:bottom w:val="single" w:sz="6" w:space="0" w:color="auto"/>
+              <w:right w:val="single" w:sz="12" w:space="0" w:color="auto"/>
+            </w:tcBorders>
+            <w:hideMark/>
+          </w:tcPr>
+          <w:p>
+            <w:pPr>
+              <w:spacing w:line="256" w:lineRule="auto"/>
+            </w:pPr>
+            <w:r>
+              <w:t xml:space="preserve">If Data base cannot be accessed Return Error. </w:t>
+            </w:r>
+          </w:p>
+        </w:tc>
+      </w:tr>
+      <w:tr>
+        <w:tc>
+          <w:tcPr>
+            <w:tcW w:w="2628" w:type="dxa"/>
+            <w:tcBorders>
+              <w:top w:val="single" w:sz="6" w:space="0" w:color="auto"/>
+              <w:left w:val="single" w:sz="12" w:space="0" w:color="auto"/>
+              <w:bottom w:val="single" w:sz="6" w:space="0" w:color="auto"/>
+              <w:right w:val="single" w:sz="6" w:space="0" w:color="auto"/>
+            </w:tcBorders>
+            <w:hideMark/>
+          </w:tcPr>
+          <w:p>
+            <w:pPr>
+              <w:spacing w:line="256" w:lineRule="auto"/>
+              <w:jc w:val="right"/>
+            </w:pPr>
+            <w:r>
+              <w:t>Includes:</w:t>
+            </w:r>
+          </w:p>
+        </w:tc>
+        <w:tc>
+          <w:tcPr>
+            <w:tcW w:w="6228" w:type="dxa"/>
+            <w:tcBorders>
+              <w:top w:val="single" w:sz="6" w:space="0" w:color="auto"/>
+              <w:left w:val="single" w:sz="6" w:space="0" w:color="auto"/>
+              <w:bottom w:val="single" w:sz="6" w:space="0" w:color="auto"/>
+              <w:right w:val="single" w:sz="12" w:space="0" w:color="auto"/>
+            </w:tcBorders>
+            <w:hideMark/>
+          </w:tcPr>
+          <w:p>
+            <w:pPr>
+              <w:spacing w:line="256" w:lineRule="auto"/>
+            </w:pPr>
+            <w:r>
+              <w:t>Date night, New in town, Again</w:t>
+            </w:r>
+          </w:p>
+        </w:tc>
+      </w:tr>
+      <w:tr>
+        <w:tc>
+          <w:tcPr>
+            <w:tcW w:w="2628" w:type="dxa"/>
+            <w:tcBorders>
+              <w:top w:val="single" w:sz="6" w:space="0" w:color="auto"/>
+              <w:left w:val="single" w:sz="12" w:space="0" w:color="auto"/>
+              <w:bottom w:val="single" w:sz="6" w:space="0" w:color="auto"/>
+              <w:right w:val="single" w:sz="6" w:space="0" w:color="auto"/>
+            </w:tcBorders>
+            <w:hideMark/>
+          </w:tcPr>
+          <w:p>
+            <w:pPr>
+              <w:spacing w:line="256" w:lineRule="auto"/>
+              <w:jc w:val="right"/>
+            </w:pPr>
+            <w:r>
+              <w:t>Priority:</w:t>
+            </w:r>
+          </w:p>
+        </w:tc>
+        <w:tc>
+          <w:tcPr>
+            <w:tcW w:w="6228" w:type="dxa"/>
+            <w:tcBorders>
+              <w:top w:val="single" w:sz="6" w:space="0" w:color="auto"/>
+              <w:left w:val="single" w:sz="6" w:space="0" w:color="auto"/>
+              <w:bottom w:val="single" w:sz="6" w:space="0" w:color="auto"/>
+              <w:right w:val="single" w:sz="12" w:space="0" w:color="auto"/>
+            </w:tcBorders>
+            <w:hideMark/>
+          </w:tcPr>
+          <w:p>
+            <w:pPr>
+              <w:spacing w:line="256" w:lineRule="auto"/>
+            </w:pPr>
+            <w:r>
+              <w:t>Very High</w:t>
+            </w:r>
+          </w:p>
+        </w:tc>
+      </w:tr>
+      <w:tr>
+        <w:tc>
+          <w:tcPr>
+            <w:tcW w:w="2628" w:type="dxa"/>
+            <w:tcBorders>
+              <w:top w:val="single" w:sz="6" w:space="0" w:color="auto"/>
+              <w:left w:val="single" w:sz="12" w:space="0" w:color="auto"/>
+              <w:bottom w:val="single" w:sz="6" w:space="0" w:color="auto"/>
+              <w:right w:val="single" w:sz="6" w:space="0" w:color="auto"/>
+            </w:tcBorders>
+            <w:hideMark/>
+          </w:tcPr>
+          <w:p>
+            <w:pPr>
+              <w:spacing w:line="256" w:lineRule="auto"/>
+              <w:jc w:val="right"/>
+            </w:pPr>
+            <w:r>
+              <w:t>Frequency of Use:</w:t>
+            </w:r>
+          </w:p>
+        </w:tc>
+        <w:tc>
+          <w:tcPr>
+            <w:tcW w:w="6228" w:type="dxa"/>
+            <w:tcBorders>
+              <w:top w:val="single" w:sz="6" w:space="0" w:color="auto"/>
+              <w:left w:val="single" w:sz="6" w:space="0" w:color="auto"/>
+              <w:bottom w:val="single" w:sz="6" w:space="0" w:color="auto"/>
+              <w:right w:val="single" w:sz="12" w:space="0" w:color="auto"/>
+            </w:tcBorders>
+            <w:hideMark/>
+          </w:tcPr>
+          <w:p>
+            <w:pPr>
+              <w:spacing w:line="256" w:lineRule="auto"/>
+            </w:pPr>
+            <w:r>
+              <w:t>Often</w:t>
+            </w:r>
+          </w:p>
+        </w:tc>
+      </w:tr>
+      <w:tr>
+        <w:tc>
+          <w:tcPr>
+            <w:tcW w:w="2628" w:type="dxa"/>
+            <w:tcBorders>
+              <w:top w:val="single" w:sz="6" w:space="0" w:color="auto"/>
+              <w:left w:val="single" w:sz="12" w:space="0" w:color="auto"/>
+              <w:bottom w:val="single" w:sz="6" w:space="0" w:color="auto"/>
+              <w:right w:val="single" w:sz="6" w:space="0" w:color="auto"/>
+            </w:tcBorders>
+            <w:hideMark/>
+          </w:tcPr>
+          <w:p>
+            <w:pPr>
+              <w:spacing w:line="256" w:lineRule="auto"/>
+              <w:jc w:val="right"/>
+            </w:pPr>
+            <w:r>
+              <w:t>Business Rules:</w:t>
+            </w:r>
+          </w:p>
+        </w:tc>
+        <w:tc>
+          <w:tcPr>
+            <w:tcW w:w="6228" w:type="dxa"/>
+            <w:tcBorders>
+              <w:top w:val="single" w:sz="6" w:space="0" w:color="auto"/>
+              <w:left w:val="single" w:sz="6" w:space="0" w:color="auto"/>
+              <w:bottom w:val="single" w:sz="6" w:space="0" w:color="auto"/>
+              <w:right w:val="single" w:sz="12" w:space="0" w:color="auto"/>
+            </w:tcBorders>
+            <w:hideMark/>
+          </w:tcPr>
+          <w:p>
+            <w:pPr>
+              <w:spacing w:line="256" w:lineRule="auto"/>
+            </w:pPr>
+            <w:r>
+              <w:t>One person one item rule. No shared plates.</w:t>
+            </w:r>
+          </w:p>
+        </w:tc>
+      </w:tr>
+      <w:tr>
+        <w:tc>
+          <w:tcPr>
+            <w:tcW w:w="2628" w:type="dxa"/>
+            <w:tcBorders>
+              <w:top w:val="single" w:sz="6" w:space="0" w:color="auto"/>
+              <w:left w:val="single" w:sz="12" w:space="0" w:color="auto"/>
+              <w:bottom w:val="single" w:sz="6" w:space="0" w:color="auto"/>
+              <w:right w:val="single" w:sz="6" w:space="0" w:color="auto"/>
+            </w:tcBorders>
+            <w:hideMark/>
+          </w:tcPr>
+          <w:p>
+            <w:pPr>
+              <w:spacing w:line="256" w:lineRule="auto"/>
+              <w:jc w:val="right"/>
+            </w:pPr>
+            <w:r>
+              <w:t>Special Requirements:</w:t>
+            </w:r>
+          </w:p>
+        </w:tc>
+        <w:tc>
+          <w:tcPr>
+            <w:tcW w:w="6228" w:type="dxa"/>
+            <w:tcBorders>
+              <w:top w:val="single" w:sz="6" w:space="0" w:color="auto"/>
+              <w:left w:val="single" w:sz="6" w:space="0" w:color="auto"/>
+              <w:bottom w:val="single" w:sz="6" w:space="0" w:color="auto"/>
+              <w:right w:val="single" w:sz="12" w:space="0" w:color="auto"/>
+            </w:tcBorders>
+            <w:hideMark/>
+          </w:tcPr>
+          <w:p>
+            <w:pPr>
+              <w:spacing w:line="256" w:lineRule="auto"/>
+            </w:pPr>
+            <w:r>
+              <w:t xml:space="preserve">Portion sizes. </w:t>
+            </w:r>
+          </w:p>
+        </w:tc>
+      </w:tr>
+      <w:tr>
+        <w:tc>
+          <w:tcPr>
+            <w:tcW w:w="2628" w:type="dxa"/>
+            <w:tcBorders>
+              <w:top w:val="single" w:sz="6" w:space="0" w:color="auto"/>
+              <w:left w:val="single" w:sz="12" w:space="0" w:color="auto"/>
+              <w:bottom w:val="single" w:sz="6" w:space="0" w:color="auto"/>
+              <w:right w:val="single" w:sz="6" w:space="0" w:color="auto"/>
+            </w:tcBorders>
+            <w:hideMark/>
+          </w:tcPr>
+          <w:p>
+            <w:pPr>
+              <w:spacing w:line="256" w:lineRule="auto"/>
+              <w:jc w:val="right"/>
+            </w:pPr>
+            <w:r>
+              <w:t>Assumptions:</w:t>
+            </w:r>
+          </w:p>
+        </w:tc>
+        <w:tc>
+          <w:tcPr>
+            <w:tcW w:w="6228" w:type="dxa"/>
+            <w:tcBorders>
+              <w:top w:val="single" w:sz="6" w:space="0" w:color="auto"/>
+              <w:left w:val="single" w:sz="6" w:space="0" w:color="auto"/>
+              <w:bottom w:val="single" w:sz="6" w:space="0" w:color="auto"/>
+              <w:right w:val="single" w:sz="12" w:space="0" w:color="auto"/>
+            </w:tcBorders>
+            <w:hideMark/>
+          </w:tcPr>
+          <w:p>
+            <w:pPr>
+              <w:spacing w:line="256" w:lineRule="auto"/>
+            </w:pPr>
+            <w:r>
+              <w:t>That we would be able to identify viable food items large enough for two people who don’t want a full single plate portion.</w:t>
+            </w:r>
+          </w:p>
+        </w:tc>
+      </w:tr>
+      <w:tr>
+        <w:tc>
+          <w:tcPr>
+            <w:tcW w:w="2628" w:type="dxa"/>
+            <w:tcBorders>
+              <w:top w:val="single" w:sz="6" w:space="0" w:color="auto"/>
+              <w:left w:val="single" w:sz="12" w:space="0" w:color="auto"/>
+              <w:bottom w:val="single" w:sz="12" w:space="0" w:color="auto"/>
+              <w:right w:val="single" w:sz="6" w:space="0" w:color="auto"/>
+            </w:tcBorders>
+            <w:hideMark/>
+          </w:tcPr>
+          <w:p>
+            <w:pPr>
+              <w:spacing w:line="256" w:lineRule="auto"/>
+              <w:jc w:val="right"/>
+            </w:pPr>
+            <w:r>
+              <w:t>Notes and Issues:</w:t>
+            </w:r>
+          </w:p>
+        </w:tc>
+        <w:tc>
+          <w:tcPr>
+            <w:tcW w:w="6228" w:type="dxa"/>
+            <w:tcBorders>
+              <w:top w:val="single" w:sz="6" w:space="0" w:color="auto"/>
+              <w:left w:val="single" w:sz="6" w:space="0" w:color="auto"/>
+              <w:bottom w:val="single" w:sz="12" w:space="0" w:color="auto"/>
+              <w:right w:val="single" w:sz="12" w:space="0" w:color="auto"/>
+            </w:tcBorders>
+            <w:hideMark/>
+          </w:tcPr>
+          <w:p>
+            <w:pPr>
+              <w:spacing w:line="256" w:lineRule="auto"/>
+            </w:pPr>
+            <w:r>
+              <w:t xml:space="preserve">May want to pick restaurants that have lots of appetizers allowing for couples to select smaller cheaper mills made of appetizers instead of a complete meal. </w:t>
+            </w:r>
+          </w:p>
+        </w:tc>
+      </w:tr>
+    </w:tbl>
     <w:p>
       <w:pPr>
         <w:pStyle w:val="BodyText"/>
@@ -2648,13 +5461,20 @@
     </w:p>
     <w:p>
       <w:pPr>
+        <w:pStyle w:val="BodyText"/>
+        <w:rPr>
+          <w:i w:val="0"/>
+        </w:rPr>
+      </w:pPr>
+    </w:p>
+    <w:p>
+      <w:pPr>
         <w:pStyle w:val="Heading1"/>
       </w:pPr>
       <w:r>
         <w:rPr>
           <w:noProof/>
         </w:rPr>
-        <w:lastRenderedPageBreak/>
         <mc:AlternateContent>
           <mc:Choice Requires="wps">
             <w:drawing>
@@ -2950,14 +5770,27 @@
                             <w:r>
                               <w:t xml:space="preserve">Figure </w:t>
                             </w:r>
-                            <w:fldSimple w:instr=" SEQ Figure \* ARABIC ">
-                              <w:r>
-                                <w:rPr>
-                                  <w:noProof/>
-                                </w:rPr>
-                                <w:t>2</w:t>
-                              </w:r>
-                            </w:fldSimple>
+                            <w:r>
+                              <w:fldChar w:fldCharType="begin"/>
+                            </w:r>
+                            <w:r>
+                              <w:instrText xml:space="preserve"> SEQ Figure \* ARABIC </w:instrText>
+                            </w:r>
+                            <w:r>
+                              <w:fldChar w:fldCharType="separate"/>
+                            </w:r>
+                            <w:r>
+                              <w:rPr>
+                                <w:noProof/>
+                              </w:rPr>
+                              <w:t>2</w:t>
+                            </w:r>
+                            <w:r>
+                              <w:rPr>
+                                <w:noProof/>
+                              </w:rPr>
+                              <w:fldChar w:fldCharType="end"/>
+                            </w:r>
                             <w:r>
                               <w:t xml:space="preserve"> Main Screen for swiping. Initial page(left) searching page(right)</w:t>
                             </w:r>
@@ -2992,14 +5825,27 @@
                       <w:r>
                         <w:t xml:space="preserve">Figure </w:t>
                       </w:r>
-                      <w:fldSimple w:instr=" SEQ Figure \* ARABIC ">
-                        <w:r>
-                          <w:rPr>
-                            <w:noProof/>
-                          </w:rPr>
-                          <w:t>2</w:t>
-                        </w:r>
-                      </w:fldSimple>
+                      <w:r>
+                        <w:fldChar w:fldCharType="begin"/>
+                      </w:r>
+                      <w:r>
+                        <w:instrText xml:space="preserve"> SEQ Figure \* ARABIC </w:instrText>
+                      </w:r>
+                      <w:r>
+                        <w:fldChar w:fldCharType="separate"/>
+                      </w:r>
+                      <w:r>
+                        <w:rPr>
+                          <w:noProof/>
+                        </w:rPr>
+                        <w:t>2</w:t>
+                      </w:r>
+                      <w:r>
+                        <w:rPr>
+                          <w:noProof/>
+                        </w:rPr>
+                        <w:fldChar w:fldCharType="end"/>
+                      </w:r>
                       <w:r>
                         <w:t xml:space="preserve"> Main Screen for swiping. Initial page(left) searching page(right)</w:t>
                       </w:r>
@@ -3235,7 +6081,7 @@
               <w:sz w:val="16"/>
               <w:szCs w:val="16"/>
             </w:rPr>
-            <w:t>4</w:t>
+            <w:t>6</w:t>
           </w:r>
           <w:r>
             <w:rPr>
@@ -4217,6 +7063,96 @@
   <w:num w:numId="9">
     <w:abstractNumId w:val="6"/>
   </w:num>
+  <w:num w:numId="10">
+    <w:abstractNumId w:val="7"/>
+    <w:lvlOverride w:ilvl="0">
+      <w:startOverride w:val="1"/>
+    </w:lvlOverride>
+    <w:lvlOverride w:ilvl="1">
+      <w:startOverride w:val="1"/>
+    </w:lvlOverride>
+    <w:lvlOverride w:ilvl="2">
+      <w:startOverride w:val="1"/>
+    </w:lvlOverride>
+    <w:lvlOverride w:ilvl="3">
+      <w:startOverride w:val="1"/>
+    </w:lvlOverride>
+    <w:lvlOverride w:ilvl="4">
+      <w:startOverride w:val="1"/>
+    </w:lvlOverride>
+    <w:lvlOverride w:ilvl="5">
+      <w:startOverride w:val="1"/>
+    </w:lvlOverride>
+    <w:lvlOverride w:ilvl="6">
+      <w:startOverride w:val="1"/>
+    </w:lvlOverride>
+    <w:lvlOverride w:ilvl="7">
+      <w:startOverride w:val="1"/>
+    </w:lvlOverride>
+    <w:lvlOverride w:ilvl="8">
+      <w:startOverride w:val="1"/>
+    </w:lvlOverride>
+  </w:num>
+  <w:num w:numId="11">
+    <w:abstractNumId w:val="4"/>
+    <w:lvlOverride w:ilvl="0">
+      <w:startOverride w:val="1"/>
+    </w:lvlOverride>
+    <w:lvlOverride w:ilvl="1">
+      <w:startOverride w:val="1"/>
+    </w:lvlOverride>
+    <w:lvlOverride w:ilvl="2">
+      <w:startOverride w:val="1"/>
+    </w:lvlOverride>
+    <w:lvlOverride w:ilvl="3">
+      <w:startOverride w:val="1"/>
+    </w:lvlOverride>
+    <w:lvlOverride w:ilvl="4">
+      <w:startOverride w:val="1"/>
+    </w:lvlOverride>
+    <w:lvlOverride w:ilvl="5">
+      <w:startOverride w:val="1"/>
+    </w:lvlOverride>
+    <w:lvlOverride w:ilvl="6">
+      <w:startOverride w:val="1"/>
+    </w:lvlOverride>
+    <w:lvlOverride w:ilvl="7">
+      <w:startOverride w:val="1"/>
+    </w:lvlOverride>
+    <w:lvlOverride w:ilvl="8">
+      <w:startOverride w:val="1"/>
+    </w:lvlOverride>
+  </w:num>
+  <w:num w:numId="12">
+    <w:abstractNumId w:val="6"/>
+    <w:lvlOverride w:ilvl="0">
+      <w:startOverride w:val="1"/>
+    </w:lvlOverride>
+    <w:lvlOverride w:ilvl="1">
+      <w:startOverride w:val="1"/>
+    </w:lvlOverride>
+    <w:lvlOverride w:ilvl="2">
+      <w:startOverride w:val="1"/>
+    </w:lvlOverride>
+    <w:lvlOverride w:ilvl="3">
+      <w:startOverride w:val="1"/>
+    </w:lvlOverride>
+    <w:lvlOverride w:ilvl="4">
+      <w:startOverride w:val="1"/>
+    </w:lvlOverride>
+    <w:lvlOverride w:ilvl="5">
+      <w:startOverride w:val="1"/>
+    </w:lvlOverride>
+    <w:lvlOverride w:ilvl="6">
+      <w:startOverride w:val="1"/>
+    </w:lvlOverride>
+    <w:lvlOverride w:ilvl="7">
+      <w:startOverride w:val="1"/>
+    </w:lvlOverride>
+    <w:lvlOverride w:ilvl="8">
+      <w:startOverride w:val="1"/>
+    </w:lvlOverride>
+  </w:num>
 </w:numbering>
 </file>
 
@@ -4248,6 +7184,7 @@
     <w:lsdException w:name="Strong" w:qFormat="1"/>
     <w:lsdException w:name="Emphasis" w:qFormat="1"/>
     <w:lsdException w:name="HTML Variable" w:semiHidden="1" w:unhideWhenUsed="1"/>
+    <w:lsdException w:name="Normal Table" w:semiHidden="1" w:unhideWhenUsed="1"/>
     <w:lsdException w:name="Outline List 3" w:semiHidden="1" w:unhideWhenUsed="1"/>
     <w:lsdException w:name="Table Simple 1" w:semiHidden="1" w:unhideWhenUsed="1"/>
     <w:lsdException w:name="Table Simple 2" w:semiHidden="1" w:unhideWhenUsed="1"/>
@@ -4290,7 +7227,9 @@
     <w:lsdException w:name="Table Subtle 2" w:semiHidden="1" w:unhideWhenUsed="1"/>
     <w:lsdException w:name="Table Web 1" w:semiHidden="1" w:unhideWhenUsed="1"/>
     <w:lsdException w:name="Table Web 2" w:semiHidden="1" w:unhideWhenUsed="1"/>
+    <w:lsdException w:name="Table Web 3" w:semiHidden="1" w:unhideWhenUsed="1"/>
     <w:lsdException w:name="Balloon Text" w:semiHidden="1" w:unhideWhenUsed="1"/>
+    <w:lsdException w:name="Table Theme" w:semiHidden="1" w:unhideWhenUsed="1"/>
     <w:lsdException w:name="Placeholder Text" w:semiHidden="1" w:uiPriority="99" w:unhideWhenUsed="1"/>
     <w:lsdException w:name="No Spacing" w:uiPriority="99" w:qFormat="1"/>
     <w:lsdException w:name="Light Shading" w:uiPriority="99"/>
@@ -4632,6 +7571,7 @@
   <w:style w:type="paragraph" w:styleId="BodyText">
     <w:name w:val="Body Text"/>
     <w:basedOn w:val="Normal"/>
+    <w:link w:val="BodyTextChar"/>
     <w:pPr>
       <w:jc w:val="left"/>
     </w:pPr>
@@ -4730,6 +7670,34 @@
       <w:color w:val="44546A" w:themeColor="text2"/>
       <w:sz w:val="18"/>
       <w:szCs w:val="18"/>
+    </w:rPr>
+  </w:style>
+  <w:style w:type="table" w:customStyle="1" w:styleId="TableGrid0">
+    <w:name w:val="TableGrid"/>
+    <w:rsid w:val="002A2E66"/>
+    <w:rPr>
+      <w:rFonts w:asciiTheme="minorHAnsi" w:eastAsiaTheme="minorEastAsia" w:hAnsiTheme="minorHAnsi" w:cstheme="minorBidi"/>
+      <w:sz w:val="22"/>
+      <w:szCs w:val="22"/>
+    </w:rPr>
+    <w:tblPr>
+      <w:tblCellMar>
+        <w:top w:w="0" w:type="dxa"/>
+        <w:left w:w="0" w:type="dxa"/>
+        <w:bottom w:w="0" w:type="dxa"/>
+        <w:right w:w="0" w:type="dxa"/>
+      </w:tblCellMar>
+    </w:tblPr>
+  </w:style>
+  <w:style w:type="character" w:customStyle="1" w:styleId="BodyTextChar">
+    <w:name w:val="Body Text Char"/>
+    <w:basedOn w:val="DefaultParagraphFont"/>
+    <w:link w:val="BodyText"/>
+    <w:rsid w:val="00960BB0"/>
+    <w:rPr>
+      <w:rFonts w:ascii="Arial" w:hAnsi="Arial"/>
+      <w:i/>
+      <w:iCs/>
     </w:rPr>
   </w:style>
 </w:styles>
@@ -5035,7 +8003,7 @@
 </file>
 
 <file path=customXml/itemProps1.xml><?xml version="1.0" encoding="utf-8"?>
-<ds:datastoreItem xmlns:ds="http://schemas.openxmlformats.org/officeDocument/2006/customXml" ds:itemID="{D6124D23-AE12-4B6A-9C83-4143FD947CC4}">
+<ds:datastoreItem xmlns:ds="http://schemas.openxmlformats.org/officeDocument/2006/customXml" ds:itemID="{F47FCA73-F8CE-4962-B3A1-AE97A8C87546}">
   <ds:schemaRefs>
     <ds:schemaRef ds:uri="http://schemas.openxmlformats.org/officeDocument/2006/bibliography"/>
   </ds:schemaRefs>

</xml_diff>

<commit_message>
Product Requirements Proofread and modified by Teacher
</commit_message>
<xml_diff>
--- a/documents/Product Requirements (SRS).docx
+++ b/documents/Product Requirements (SRS).docx
@@ -251,8 +251,8 @@
       </w:tblPr>
       <w:tblGrid>
         <w:gridCol w:w="993"/>
-        <w:gridCol w:w="2256"/>
-        <w:gridCol w:w="4559"/>
+        <w:gridCol w:w="2263"/>
+        <w:gridCol w:w="4552"/>
         <w:gridCol w:w="917"/>
       </w:tblGrid>
       <w:tr>
@@ -458,6 +458,15 @@
                 <w:sz w:val="22"/>
                 <w:szCs w:val="22"/>
               </w:rPr>
+              <w:t xml:space="preserve">Planning </w:t>
+            </w:r>
+            <w:r>
+              <w:rPr>
+                <w:rFonts w:ascii="Times New Roman" w:hAnsi="Times New Roman"/>
+                <w:iCs/>
+                <w:sz w:val="22"/>
+                <w:szCs w:val="22"/>
+              </w:rPr>
               <w:t>Date Night</w:t>
             </w:r>
           </w:p>
@@ -486,6 +495,12 @@
                 <w:rFonts w:cs="Arial"/>
               </w:rPr>
               <w:t>User opens the app, changes the price setting, and presses the button to start searching.</w:t>
+            </w:r>
+            <w:r>
+              <w:rPr>
+                <w:rFonts w:cs="Arial"/>
+              </w:rPr>
+              <w:t xml:space="preserve"> The system then shows the restaurants with the selected prices</w:t>
             </w:r>
           </w:p>
         </w:tc>
@@ -594,7 +609,15 @@
                 <w:sz w:val="22"/>
                 <w:szCs w:val="22"/>
               </w:rPr>
-              <w:t>New to Town</w:t>
+              <w:t>Eating in a new t</w:t>
+            </w:r>
+            <w:r>
+              <w:rPr>
+                <w:rFonts w:ascii="Times New Roman" w:hAnsi="Times New Roman"/>
+                <w:sz w:val="22"/>
+                <w:szCs w:val="22"/>
+              </w:rPr>
+              <w:t>own</w:t>
             </w:r>
           </w:p>
         </w:tc>
@@ -730,7 +753,7 @@
                 <w:sz w:val="22"/>
                 <w:szCs w:val="22"/>
               </w:rPr>
-              <w:t>Looks good</w:t>
+              <w:t>Picking the meal!</w:t>
             </w:r>
           </w:p>
         </w:tc>
@@ -866,7 +889,7 @@
                 <w:sz w:val="22"/>
                 <w:szCs w:val="22"/>
               </w:rPr>
-              <w:t>Again!</w:t>
+              <w:t>Going back for Seconds</w:t>
             </w:r>
           </w:p>
         </w:tc>
@@ -1002,36 +1025,8 @@
                 <w:sz w:val="22"/>
                 <w:szCs w:val="22"/>
               </w:rPr>
-              <w:t xml:space="preserve">Shots </w:t>
-            </w:r>
-            <w:proofErr w:type="spellStart"/>
-            <w:r>
-              <w:rPr>
-                <w:rFonts w:ascii="Times New Roman" w:hAnsi="Times New Roman"/>
-                <w:sz w:val="22"/>
-                <w:szCs w:val="22"/>
-              </w:rPr>
-              <w:t>Shots</w:t>
-            </w:r>
-            <w:proofErr w:type="spellEnd"/>
-            <w:r>
-              <w:rPr>
-                <w:rFonts w:ascii="Times New Roman" w:hAnsi="Times New Roman"/>
-                <w:sz w:val="22"/>
-                <w:szCs w:val="22"/>
-              </w:rPr>
-              <w:t xml:space="preserve"> </w:t>
-            </w:r>
-            <w:proofErr w:type="spellStart"/>
-            <w:r>
-              <w:rPr>
-                <w:rFonts w:ascii="Times New Roman" w:hAnsi="Times New Roman"/>
-                <w:sz w:val="22"/>
-                <w:szCs w:val="22"/>
-              </w:rPr>
-              <w:t>Shots</w:t>
-            </w:r>
-            <w:proofErr w:type="spellEnd"/>
+              <w:t>Finding Drinks with friends</w:t>
+            </w:r>
           </w:p>
         </w:tc>
         <w:tc>
@@ -1057,21 +1052,7 @@
               <w:rPr>
                 <w:rFonts w:cs="Arial"/>
               </w:rPr>
-              <w:t xml:space="preserve">Some friends want to go to a place with drinks. After launching the </w:t>
-            </w:r>
-            <w:proofErr w:type="gramStart"/>
-            <w:r>
-              <w:rPr>
-                <w:rFonts w:cs="Arial"/>
-              </w:rPr>
-              <w:t>app</w:t>
-            </w:r>
-            <w:proofErr w:type="gramEnd"/>
-            <w:r>
-              <w:rPr>
-                <w:rFonts w:cs="Arial"/>
-              </w:rPr>
-              <w:t xml:space="preserve"> they </w:t>
+              <w:t xml:space="preserve">Some friends want to go to a place with drinks. After launching the app they </w:t>
             </w:r>
             <w:r>
               <w:rPr>
@@ -1174,7 +1155,7 @@
                 <w:sz w:val="22"/>
                 <w:szCs w:val="22"/>
               </w:rPr>
-              <w:t>Walking Distance</w:t>
+              <w:t>Searching for a Restaurant in walking distance</w:t>
             </w:r>
           </w:p>
         </w:tc>
@@ -1201,21 +1182,7 @@
               <w:rPr>
                 <w:rFonts w:cs="Arial"/>
               </w:rPr>
-              <w:t xml:space="preserve">A user wants a restraint close to them. After launching the </w:t>
-            </w:r>
-            <w:proofErr w:type="gramStart"/>
-            <w:r>
-              <w:rPr>
-                <w:rFonts w:cs="Arial"/>
-              </w:rPr>
-              <w:t>app</w:t>
-            </w:r>
-            <w:proofErr w:type="gramEnd"/>
-            <w:r>
-              <w:rPr>
-                <w:rFonts w:cs="Arial"/>
-              </w:rPr>
-              <w:t xml:space="preserve"> they change the distance setting to the desired amount and click to start searching</w:t>
+              <w:t>A user wants a restraint close to them. After launching the app they change the distance setting to the desired amount and click to start searching</w:t>
             </w:r>
           </w:p>
         </w:tc>
@@ -2313,15 +2280,7 @@
               <w:t>The System</w:t>
             </w:r>
             <w:r>
-              <w:t xml:space="preserve"> uses the GPS and Yelp </w:t>
-            </w:r>
-            <w:proofErr w:type="spellStart"/>
-            <w:r>
-              <w:t>Api</w:t>
-            </w:r>
-            <w:proofErr w:type="spellEnd"/>
-            <w:r>
-              <w:t xml:space="preserve"> to get nearby restaurants</w:t>
+              <w:t xml:space="preserve"> uses the GPS and Yelp Api to get nearby restaurants</w:t>
             </w:r>
           </w:p>
           <w:p>
@@ -2396,36 +2355,12 @@
               <w:t>the HP</w:t>
             </w:r>
             <w:r>
-              <w:t xml:space="preserve"> does not have GPS on, the program asks the user to turn </w:t>
-            </w:r>
-            <w:proofErr w:type="spellStart"/>
-            <w:r>
-              <w:t>gps</w:t>
-            </w:r>
-            <w:proofErr w:type="spellEnd"/>
-            <w:r>
-              <w:t xml:space="preserve"> on.</w:t>
-            </w:r>
-          </w:p>
-          <w:p>
-            <w:r>
-              <w:t>Or the user could use the settings page to add filtering options. (</w:t>
-            </w:r>
-            <w:proofErr w:type="spellStart"/>
-            <w:r>
-              <w:t>ie</w:t>
-            </w:r>
-            <w:proofErr w:type="spellEnd"/>
-            <w:r>
-              <w:t xml:space="preserve">. Price, distance, </w:t>
-            </w:r>
-            <w:proofErr w:type="spellStart"/>
-            <w:r>
-              <w:t>alchohol</w:t>
-            </w:r>
-            <w:proofErr w:type="spellEnd"/>
-            <w:r>
-              <w:t>)</w:t>
+              <w:t xml:space="preserve"> does not have GPS on, the program asks the user to turn gps on.</w:t>
+            </w:r>
+          </w:p>
+          <w:p>
+            <w:r>
+              <w:t>Or the user could use the settings page to add filtering options. (ie. Price, distance, alchohol)</w:t>
             </w:r>
           </w:p>
         </w:tc>
@@ -2450,15 +2385,7 @@
           </w:tcPr>
           <w:p>
             <w:r>
-              <w:t xml:space="preserve">If the yelp </w:t>
-            </w:r>
-            <w:proofErr w:type="spellStart"/>
-            <w:r>
-              <w:t>api</w:t>
-            </w:r>
-            <w:proofErr w:type="spellEnd"/>
-            <w:r>
-              <w:t xml:space="preserve"> is down, then the program returns and error.</w:t>
+              <w:t>If the yelp api is down, then the program returns and error.</w:t>
             </w:r>
           </w:p>
         </w:tc>
@@ -4334,6 +4261,13 @@
               </w:rPr>
               <w:t xml:space="preserve">Make sure the user has GPS turned on </w:t>
             </w:r>
+            <w:r>
+              <w:rPr>
+                <w:rFonts w:eastAsia="Arial" w:cs="Arial"/>
+                <w:sz w:val="20"/>
+              </w:rPr>
+              <w:t>(user story 4)</w:t>
+            </w:r>
           </w:p>
         </w:tc>
       </w:tr>
@@ -4436,8 +4370,6 @@
             <w:r>
               <w:t>3</w:t>
             </w:r>
-            <w:bookmarkStart w:id="0" w:name="_GoBack"/>
-            <w:bookmarkEnd w:id="0"/>
           </w:p>
         </w:tc>
       </w:tr>
@@ -4522,19 +4454,9 @@
             <w:pPr>
               <w:spacing w:line="256" w:lineRule="auto"/>
             </w:pPr>
-            <w:proofErr w:type="spellStart"/>
-            <w:r>
-              <w:t>Brashad</w:t>
-            </w:r>
-            <w:proofErr w:type="spellEnd"/>
-            <w:r>
-              <w:t xml:space="preserve"> </w:t>
-            </w:r>
-            <w:proofErr w:type="spellStart"/>
-            <w:r>
-              <w:t>Hasley</w:t>
-            </w:r>
-            <w:proofErr w:type="spellEnd"/>
+            <w:r>
+              <w:t>Brashad Hasley</w:t>
+            </w:r>
           </w:p>
         </w:tc>
         <w:tc>
@@ -4573,19 +4495,9 @@
             <w:pPr>
               <w:spacing w:line="256" w:lineRule="auto"/>
             </w:pPr>
-            <w:proofErr w:type="spellStart"/>
-            <w:r>
-              <w:t>Brashad</w:t>
-            </w:r>
-            <w:proofErr w:type="spellEnd"/>
-            <w:r>
-              <w:t xml:space="preserve"> </w:t>
-            </w:r>
-            <w:proofErr w:type="spellStart"/>
-            <w:r>
-              <w:t>Hasley</w:t>
-            </w:r>
-            <w:proofErr w:type="spellEnd"/>
+            <w:r>
+              <w:t>Brashad Hasley</w:t>
+            </w:r>
           </w:p>
         </w:tc>
       </w:tr>
@@ -4985,15 +4897,7 @@
               <w:jc w:val="left"/>
             </w:pPr>
             <w:r>
-              <w:t xml:space="preserve">System uses Yelp </w:t>
-            </w:r>
-            <w:proofErr w:type="spellStart"/>
-            <w:r>
-              <w:t>api</w:t>
-            </w:r>
-            <w:proofErr w:type="spellEnd"/>
-            <w:r>
-              <w:t xml:space="preserve"> for restaurant locations.</w:t>
+              <w:t>System uses Yelp api for restaurant locations.</w:t>
             </w:r>
           </w:p>
           <w:p>
@@ -5077,23 +4981,7 @@
               <w:spacing w:line="256" w:lineRule="auto"/>
             </w:pPr>
             <w:r>
-              <w:t xml:space="preserve">If </w:t>
-            </w:r>
-            <w:proofErr w:type="spellStart"/>
-            <w:r>
-              <w:t>Gps</w:t>
-            </w:r>
-            <w:proofErr w:type="spellEnd"/>
-            <w:r>
-              <w:t xml:space="preserve"> is off Use user last known </w:t>
-            </w:r>
-            <w:proofErr w:type="gramStart"/>
-            <w:r>
-              <w:t>location</w:t>
-            </w:r>
-            <w:proofErr w:type="gramEnd"/>
-            <w:r>
-              <w:t xml:space="preserve"> then step 1</w:t>
+              <w:t>If Gps is off Use user last known location then step 1</w:t>
             </w:r>
           </w:p>
         </w:tc>
@@ -5439,6 +5327,9 @@
             <w:r>
               <w:t xml:space="preserve">May want to pick restaurants that have lots of appetizers allowing for couples to select smaller cheaper mills made of appetizers instead of a complete meal. </w:t>
             </w:r>
+            <w:r>
+              <w:t>(user story 1)</w:t>
+            </w:r>
           </w:p>
         </w:tc>
       </w:tr>
@@ -5471,6 +5362,106 @@
       <w:pPr>
         <w:pStyle w:val="Heading1"/>
       </w:pPr>
+      <w:r>
+        <w:rPr>
+          <w:noProof/>
+        </w:rPr>
+        <mc:AlternateContent>
+          <mc:Choice Requires="wps">
+            <w:drawing>
+              <wp:anchor distT="0" distB="0" distL="114300" distR="114300" simplePos="0" relativeHeight="251661312" behindDoc="0" locked="0" layoutInCell="1" allowOverlap="1" wp14:anchorId="4E3A4B16" wp14:editId="2D5F6CED">
+                <wp:simplePos x="0" y="0"/>
+                <wp:positionH relativeFrom="margin">
+                  <wp:align>left</wp:align>
+                </wp:positionH>
+                <wp:positionV relativeFrom="paragraph">
+                  <wp:posOffset>4430939</wp:posOffset>
+                </wp:positionV>
+                <wp:extent cx="2666365" cy="635"/>
+                <wp:effectExtent l="0" t="0" r="635" b="0"/>
+                <wp:wrapTopAndBottom/>
+                <wp:docPr id="1" name="Text Box 1"/>
+                <wp:cNvGraphicFramePr/>
+                <a:graphic xmlns:a="http://schemas.openxmlformats.org/drawingml/2006/main">
+                  <a:graphicData uri="http://schemas.microsoft.com/office/word/2010/wordprocessingShape">
+                    <wps:wsp>
+                      <wps:cNvSpPr txBox="1"/>
+                      <wps:spPr>
+                        <a:xfrm>
+                          <a:off x="0" y="0"/>
+                          <a:ext cx="2666365" cy="635"/>
+                        </a:xfrm>
+                        <a:prstGeom prst="rect">
+                          <a:avLst/>
+                        </a:prstGeom>
+                        <a:solidFill>
+                          <a:prstClr val="white"/>
+                        </a:solidFill>
+                        <a:ln>
+                          <a:noFill/>
+                        </a:ln>
+                      </wps:spPr>
+                      <wps:txbx>
+                        <w:txbxContent>
+                          <w:p>
+                            <w:pPr>
+                              <w:pStyle w:val="Caption"/>
+                            </w:pPr>
+                            <w:r>
+                              <w:t xml:space="preserve">Figure </w:t>
+                            </w:r>
+                            <w:r>
+                              <w:t>1</w:t>
+                            </w:r>
+                            <w:r>
+                              <w:t xml:space="preserve"> Main Screen for swiping. Initial page(left) searching page(right)</w:t>
+                            </w:r>
+                          </w:p>
+                        </w:txbxContent>
+                      </wps:txbx>
+                      <wps:bodyPr rot="0" spcFirstLastPara="0" vertOverflow="overflow" horzOverflow="overflow" vert="horz" wrap="square" lIns="0" tIns="0" rIns="0" bIns="0" numCol="1" spcCol="0" rtlCol="0" fromWordArt="0" anchor="t" anchorCtr="0" forceAA="0" compatLnSpc="1">
+                        <a:prstTxWarp prst="textNoShape">
+                          <a:avLst/>
+                        </a:prstTxWarp>
+                        <a:spAutoFit/>
+                      </wps:bodyPr>
+                    </wps:wsp>
+                  </a:graphicData>
+                </a:graphic>
+              </wp:anchor>
+            </w:drawing>
+          </mc:Choice>
+          <mc:Fallback>
+            <w:pict>
+              <v:shapetype w14:anchorId="4E3A4B16" id="_x0000_t202" coordsize="21600,21600" o:spt="202" path="m,l,21600r21600,l21600,xe">
+                <v:stroke joinstyle="miter"/>
+                <v:path gradientshapeok="t" o:connecttype="rect"/>
+              </v:shapetype>
+              <v:shape id="Text Box 1" o:spid="_x0000_s1026" type="#_x0000_t202" style="position:absolute;left:0;text-align:left;margin-left:0;margin-top:348.9pt;width:209.95pt;height:.05pt;z-index:251661312;visibility:visible;mso-wrap-style:square;mso-wrap-distance-left:9pt;mso-wrap-distance-top:0;mso-wrap-distance-right:9pt;mso-wrap-distance-bottom:0;mso-position-horizontal:left;mso-position-horizontal-relative:margin;mso-position-vertical:absolute;mso-position-vertical-relative:text;v-text-anchor:top" o:gfxdata="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" stroked="f">
+                <v:textbox style="mso-fit-shape-to-text:t" inset="0,0,0,0">
+                  <w:txbxContent>
+                    <w:p>
+                      <w:pPr>
+                        <w:pStyle w:val="Caption"/>
+                      </w:pPr>
+                      <w:r>
+                        <w:t xml:space="preserve">Figure </w:t>
+                      </w:r>
+                      <w:r>
+                        <w:t>1</w:t>
+                      </w:r>
+                      <w:r>
+                        <w:t xml:space="preserve"> Main Screen for swiping. Initial page(left) searching page(right)</w:t>
+                      </w:r>
+                    </w:p>
+                  </w:txbxContent>
+                </v:textbox>
+                <w10:wrap type="topAndBottom" anchorx="margin"/>
+              </v:shape>
+            </w:pict>
+          </mc:Fallback>
+        </mc:AlternateContent>
+      </w:r>
       <w:r>
         <w:rPr>
           <w:noProof/>
@@ -5480,14 +5471,14 @@
             <w:drawing>
               <wp:anchor distT="0" distB="0" distL="114300" distR="114300" simplePos="0" relativeHeight="251663360" behindDoc="0" locked="0" layoutInCell="1" allowOverlap="1" wp14:anchorId="10337296" wp14:editId="20BFA29C">
                 <wp:simplePos x="0" y="0"/>
-                <wp:positionH relativeFrom="column">
-                  <wp:posOffset>2815590</wp:posOffset>
+                <wp:positionH relativeFrom="margin">
+                  <wp:align>left</wp:align>
                 </wp:positionH>
                 <wp:positionV relativeFrom="paragraph">
-                  <wp:posOffset>2823845</wp:posOffset>
+                  <wp:posOffset>7298509</wp:posOffset>
                 </wp:positionV>
-                <wp:extent cx="2819400" cy="635"/>
-                <wp:effectExtent l="0" t="0" r="0" b="18415"/>
+                <wp:extent cx="2743200" cy="214902"/>
+                <wp:effectExtent l="0" t="0" r="0" b="0"/>
                 <wp:wrapTopAndBottom/>
                 <wp:docPr id="4" name="Text Box 4"/>
                 <wp:cNvGraphicFramePr/>
@@ -5498,7 +5489,7 @@
                       <wps:spPr>
                         <a:xfrm>
                           <a:off x="0" y="0"/>
-                          <a:ext cx="2819400" cy="635"/>
+                          <a:ext cx="2743200" cy="214902"/>
                         </a:xfrm>
                         <a:prstGeom prst="rect">
                           <a:avLst/>
@@ -5530,22 +5521,24 @@
                         <a:prstTxWarp prst="textNoShape">
                           <a:avLst/>
                         </a:prstTxWarp>
-                        <a:spAutoFit/>
+                        <a:noAutofit/>
                       </wps:bodyPr>
                     </wps:wsp>
                   </a:graphicData>
                 </a:graphic>
+                <wp14:sizeRelH relativeFrom="margin">
+                  <wp14:pctWidth>0</wp14:pctWidth>
+                </wp14:sizeRelH>
+                <wp14:sizeRelV relativeFrom="margin">
+                  <wp14:pctHeight>0</wp14:pctHeight>
+                </wp14:sizeRelV>
               </wp:anchor>
             </w:drawing>
           </mc:Choice>
           <mc:Fallback>
             <w:pict>
-              <v:shapetype w14:anchorId="10337296" id="_x0000_t202" coordsize="21600,21600" o:spt="202" path="m,l,21600r21600,l21600,xe">
-                <v:stroke joinstyle="miter"/>
-                <v:path gradientshapeok="t" o:connecttype="rect"/>
-              </v:shapetype>
-              <v:shape id="Text Box 4" o:spid="_x0000_s1026" type="#_x0000_t202" style="position:absolute;left:0;text-align:left;margin-left:221.7pt;margin-top:222.35pt;width:222pt;height:.05pt;z-index:251663360;visibility:visible;mso-wrap-style:square;mso-wrap-distance-left:9pt;mso-wrap-distance-top:0;mso-wrap-distance-right:9pt;mso-wrap-distance-bottom:0;mso-position-horizontal:absolute;mso-position-horizontal-relative:text;mso-position-vertical:absolute;mso-position-vertical-relative:text;v-text-anchor:top" o:gfxdata="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" stroked="f">
-                <v:textbox style="mso-fit-shape-to-text:t" inset="0,0,0,0">
+              <v:shape w14:anchorId="10337296" id="Text Box 4" o:spid="_x0000_s1027" type="#_x0000_t202" style="position:absolute;left:0;text-align:left;margin-left:0;margin-top:574.7pt;width:3in;height:16.9pt;z-index:251663360;visibility:visible;mso-wrap-style:square;mso-width-percent:0;mso-height-percent:0;mso-wrap-distance-left:9pt;mso-wrap-distance-top:0;mso-wrap-distance-right:9pt;mso-wrap-distance-bottom:0;mso-position-horizontal:left;mso-position-horizontal-relative:margin;mso-position-vertical:absolute;mso-position-vertical-relative:text;mso-width-percent:0;mso-height-percent:0;mso-width-relative:margin;mso-height-relative:margin;v-text-anchor:top" o:gfxdata="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" stroked="f">
+                <v:textbox inset="0,0,0,0">
                   <w:txbxContent>
                     <w:p>
                       <w:pPr>
@@ -5561,23 +5554,12 @@
                     </w:p>
                   </w:txbxContent>
                 </v:textbox>
-                <w10:wrap type="topAndBottom"/>
+                <w10:wrap type="topAndBottom" anchorx="margin"/>
               </v:shape>
             </w:pict>
           </mc:Fallback>
         </mc:AlternateContent>
       </w:r>
-      <w:r>
-        <w:t>Prototypes:</w:t>
-      </w:r>
-    </w:p>
-    <w:p>
-      <w:pPr>
-        <w:pStyle w:val="BodyText"/>
-        <w:rPr>
-          <w:i w:val="0"/>
-        </w:rPr>
-      </w:pPr>
       <w:r>
         <w:rPr>
           <w:rFonts w:ascii="Calibri" w:hAnsi="Calibri"/>
@@ -5586,18 +5568,18 @@
           <w:szCs w:val="22"/>
         </w:rPr>
         <w:drawing>
-          <wp:anchor distT="0" distB="0" distL="114300" distR="114300" simplePos="0" relativeHeight="251659264" behindDoc="0" locked="0" layoutInCell="1" allowOverlap="1">
+          <wp:anchor distT="0" distB="0" distL="114300" distR="114300" simplePos="0" relativeHeight="251658240" behindDoc="0" locked="0" layoutInCell="1" allowOverlap="1">
             <wp:simplePos x="0" y="0"/>
-            <wp:positionH relativeFrom="column">
-              <wp:posOffset>-104774</wp:posOffset>
+            <wp:positionH relativeFrom="margin">
+              <wp:align>left</wp:align>
             </wp:positionH>
             <wp:positionV relativeFrom="paragraph">
-              <wp:posOffset>272666</wp:posOffset>
+              <wp:posOffset>4783818</wp:posOffset>
             </wp:positionV>
-            <wp:extent cx="2666735" cy="2026920"/>
-            <wp:effectExtent l="57150" t="95250" r="57785" b="87630"/>
+            <wp:extent cx="4277995" cy="2475230"/>
+            <wp:effectExtent l="0" t="0" r="8255" b="1270"/>
             <wp:wrapTopAndBottom/>
-            <wp:docPr id="2" name="Picture 2" descr="C:\Users\Josh\AppData\Local\Packages\Microsoft.Office.OneNote_8wekyb3d8bbwe\TempState\msohtmlclipclip_image001.png"/>
+            <wp:docPr id="3" name="Picture 3" descr="C:\Users\Josh\AppData\Local\Packages\Microsoft.Office.OneNote_8wekyb3d8bbwe\TempState\msohtmlclipclip_image001.png"/>
             <wp:cNvGraphicFramePr>
               <a:graphicFrameLocks xmlns:a="http://schemas.openxmlformats.org/drawingml/2006/main" noChangeAspect="1"/>
             </wp:cNvGraphicFramePr>
@@ -5605,7 +5587,7 @@
               <a:graphicData uri="http://schemas.openxmlformats.org/drawingml/2006/picture">
                 <pic:pic xmlns:pic="http://schemas.openxmlformats.org/drawingml/2006/picture">
                   <pic:nvPicPr>
-                    <pic:cNvPr id="0" name="Picture 1" descr="C:\Users\Josh\AppData\Local\Packages\Microsoft.Office.OneNote_8wekyb3d8bbwe\TempState\msohtmlclipclip_image001.png"/>
+                    <pic:cNvPr id="0" name="Picture 3" descr="C:\Users\Josh\AppData\Local\Packages\Microsoft.Office.OneNote_8wekyb3d8bbwe\TempState\msohtmlclipclip_image001.png"/>
                     <pic:cNvPicPr>
                       <a:picLocks noChangeAspect="1" noChangeArrowheads="1"/>
                     </pic:cNvPicPr>
@@ -5624,79 +5606,9 @@
                     </a:stretch>
                   </pic:blipFill>
                   <pic:spPr bwMode="auto">
-                    <a:xfrm rot="201749">
-                      <a:off x="0" y="0"/>
-                      <a:ext cx="2666735" cy="2026920"/>
-                    </a:xfrm>
-                    <a:prstGeom prst="rect">
-                      <a:avLst/>
-                    </a:prstGeom>
-                    <a:solidFill>
-                      <a:srgbClr val="FFFFFF">
-                        <a:shade val="85000"/>
-                      </a:srgbClr>
-                    </a:solidFill>
-                    <a:ln w="88900" cap="sq">
-                      <a:noFill/>
-                      <a:miter lim="800000"/>
-                    </a:ln>
-                    <a:effectLst/>
-                  </pic:spPr>
-                </pic:pic>
-              </a:graphicData>
-            </a:graphic>
-          </wp:anchor>
-        </w:drawing>
-      </w:r>
-      <w:r>
-        <w:rPr>
-          <w:rFonts w:ascii="Calibri" w:hAnsi="Calibri"/>
-          <w:noProof/>
-          <w:sz w:val="22"/>
-          <w:szCs w:val="22"/>
-        </w:rPr>
-        <w:drawing>
-          <wp:anchor distT="0" distB="0" distL="114300" distR="114300" simplePos="0" relativeHeight="251658240" behindDoc="0" locked="0" layoutInCell="1" allowOverlap="1">
-            <wp:simplePos x="0" y="0"/>
-            <wp:positionH relativeFrom="margin">
-              <wp:align>right</wp:align>
-            </wp:positionH>
-            <wp:positionV relativeFrom="paragraph">
-              <wp:posOffset>215265</wp:posOffset>
-            </wp:positionV>
-            <wp:extent cx="2819400" cy="1908175"/>
-            <wp:effectExtent l="0" t="0" r="0" b="0"/>
-            <wp:wrapTopAndBottom/>
-            <wp:docPr id="3" name="Picture 3" descr="C:\Users\Josh\AppData\Local\Packages\Microsoft.Office.OneNote_8wekyb3d8bbwe\TempState\msohtmlclipclip_image001.png"/>
-            <wp:cNvGraphicFramePr>
-              <a:graphicFrameLocks xmlns:a="http://schemas.openxmlformats.org/drawingml/2006/main" noChangeAspect="1"/>
-            </wp:cNvGraphicFramePr>
-            <a:graphic xmlns:a="http://schemas.openxmlformats.org/drawingml/2006/main">
-              <a:graphicData uri="http://schemas.openxmlformats.org/drawingml/2006/picture">
-                <pic:pic xmlns:pic="http://schemas.openxmlformats.org/drawingml/2006/picture">
-                  <pic:nvPicPr>
-                    <pic:cNvPr id="0" name="Picture 3" descr="C:\Users\Josh\AppData\Local\Packages\Microsoft.Office.OneNote_8wekyb3d8bbwe\TempState\msohtmlclipclip_image001.png"/>
-                    <pic:cNvPicPr>
-                      <a:picLocks noChangeAspect="1" noChangeArrowheads="1"/>
-                    </pic:cNvPicPr>
-                  </pic:nvPicPr>
-                  <pic:blipFill>
-                    <a:blip r:embed="rId9">
-                      <a:extLst>
-                        <a:ext uri="{28A0092B-C50C-407E-A947-70E740481C1C}">
-                          <a14:useLocalDpi xmlns:a14="http://schemas.microsoft.com/office/drawing/2010/main" val="0"/>
-                        </a:ext>
-                      </a:extLst>
-                    </a:blip>
-                    <a:srcRect/>
-                    <a:stretch>
-                      <a:fillRect/>
-                    </a:stretch>
-                  </pic:blipFill>
-                  <pic:spPr bwMode="auto">
                     <a:xfrm>
                       <a:off x="0" y="0"/>
-                      <a:ext cx="2819400" cy="1908175"/>
+                      <a:ext cx="4277995" cy="2475230"/>
                     </a:xfrm>
                     <a:prstGeom prst="rect">
                       <a:avLst/>
@@ -5720,144 +5632,100 @@
       </w:r>
       <w:r>
         <w:rPr>
+          <w:rFonts w:ascii="Calibri" w:hAnsi="Calibri"/>
           <w:noProof/>
+          <w:sz w:val="22"/>
+          <w:szCs w:val="22"/>
         </w:rPr>
-        <mc:AlternateContent>
-          <mc:Choice Requires="wps">
-            <w:drawing>
-              <wp:anchor distT="0" distB="0" distL="114300" distR="114300" simplePos="0" relativeHeight="251661312" behindDoc="0" locked="0" layoutInCell="1" allowOverlap="1" wp14:anchorId="4E3A4B16" wp14:editId="2D5F6CED">
-                <wp:simplePos x="0" y="0"/>
-                <wp:positionH relativeFrom="column">
-                  <wp:posOffset>-104775</wp:posOffset>
-                </wp:positionH>
-                <wp:positionV relativeFrom="paragraph">
-                  <wp:posOffset>2280285</wp:posOffset>
-                </wp:positionV>
-                <wp:extent cx="2666365" cy="635"/>
-                <wp:effectExtent l="0" t="0" r="635" b="18415"/>
-                <wp:wrapTopAndBottom/>
-                <wp:docPr id="1" name="Text Box 1"/>
-                <wp:cNvGraphicFramePr/>
-                <a:graphic xmlns:a="http://schemas.openxmlformats.org/drawingml/2006/main">
-                  <a:graphicData uri="http://schemas.microsoft.com/office/word/2010/wordprocessingShape">
-                    <wps:wsp>
-                      <wps:cNvSpPr txBox="1"/>
-                      <wps:spPr>
-                        <a:xfrm>
-                          <a:off x="0" y="0"/>
-                          <a:ext cx="2666365" cy="635"/>
-                        </a:xfrm>
-                        <a:prstGeom prst="rect">
-                          <a:avLst/>
-                        </a:prstGeom>
-                        <a:solidFill>
-                          <a:prstClr val="white"/>
-                        </a:solidFill>
-                        <a:ln>
-                          <a:noFill/>
-                        </a:ln>
-                      </wps:spPr>
-                      <wps:txbx>
-                        <w:txbxContent>
-                          <w:p>
-                            <w:pPr>
-                              <w:pStyle w:val="Caption"/>
-                              <w:rPr>
-                                <w:rFonts w:ascii="Calibri" w:hAnsi="Calibri"/>
-                                <w:noProof/>
-                              </w:rPr>
-                            </w:pPr>
-                            <w:r>
-                              <w:t xml:space="preserve">Figure </w:t>
-                            </w:r>
-                            <w:r>
-                              <w:fldChar w:fldCharType="begin"/>
-                            </w:r>
-                            <w:r>
-                              <w:instrText xml:space="preserve"> SEQ Figure \* ARABIC </w:instrText>
-                            </w:r>
-                            <w:r>
-                              <w:fldChar w:fldCharType="separate"/>
-                            </w:r>
-                            <w:r>
-                              <w:rPr>
-                                <w:noProof/>
-                              </w:rPr>
-                              <w:t>2</w:t>
-                            </w:r>
-                            <w:r>
-                              <w:rPr>
-                                <w:noProof/>
-                              </w:rPr>
-                              <w:fldChar w:fldCharType="end"/>
-                            </w:r>
-                            <w:r>
-                              <w:t xml:space="preserve"> Main Screen for swiping. Initial page(left) searching page(right)</w:t>
-                            </w:r>
-                          </w:p>
-                        </w:txbxContent>
-                      </wps:txbx>
-                      <wps:bodyPr rot="0" spcFirstLastPara="0" vertOverflow="overflow" horzOverflow="overflow" vert="horz" wrap="square" lIns="0" tIns="0" rIns="0" bIns="0" numCol="1" spcCol="0" rtlCol="0" fromWordArt="0" anchor="t" anchorCtr="0" forceAA="0" compatLnSpc="1">
-                        <a:prstTxWarp prst="textNoShape">
-                          <a:avLst/>
-                        </a:prstTxWarp>
-                        <a:spAutoFit/>
-                      </wps:bodyPr>
-                    </wps:wsp>
-                  </a:graphicData>
-                </a:graphic>
-              </wp:anchor>
-            </w:drawing>
-          </mc:Choice>
-          <mc:Fallback>
-            <w:pict>
-              <v:shape w14:anchorId="4E3A4B16" id="Text Box 1" o:spid="_x0000_s1027" type="#_x0000_t202" style="position:absolute;margin-left:-8.25pt;margin-top:179.55pt;width:209.95pt;height:.05pt;z-index:251661312;visibility:visible;mso-wrap-style:square;mso-wrap-distance-left:9pt;mso-wrap-distance-top:0;mso-wrap-distance-right:9pt;mso-wrap-distance-bottom:0;mso-position-horizontal:absolute;mso-position-horizontal-relative:text;mso-position-vertical:absolute;mso-position-vertical-relative:text;v-text-anchor:top" o:gfxdata="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" stroked="f">
-                <v:textbox style="mso-fit-shape-to-text:t" inset="0,0,0,0">
-                  <w:txbxContent>
-                    <w:p>
-                      <w:pPr>
-                        <w:pStyle w:val="Caption"/>
-                        <w:rPr>
-                          <w:rFonts w:ascii="Calibri" w:hAnsi="Calibri"/>
-                          <w:noProof/>
-                        </w:rPr>
-                      </w:pPr>
-                      <w:r>
-                        <w:t xml:space="preserve">Figure </w:t>
-                      </w:r>
-                      <w:r>
-                        <w:fldChar w:fldCharType="begin"/>
-                      </w:r>
-                      <w:r>
-                        <w:instrText xml:space="preserve"> SEQ Figure \* ARABIC </w:instrText>
-                      </w:r>
-                      <w:r>
-                        <w:fldChar w:fldCharType="separate"/>
-                      </w:r>
-                      <w:r>
-                        <w:rPr>
-                          <w:noProof/>
-                        </w:rPr>
-                        <w:t>2</w:t>
-                      </w:r>
-                      <w:r>
-                        <w:rPr>
-                          <w:noProof/>
-                        </w:rPr>
-                        <w:fldChar w:fldCharType="end"/>
-                      </w:r>
-                      <w:r>
-                        <w:t xml:space="preserve"> Main Screen for swiping. Initial page(left) searching page(right)</w:t>
-                      </w:r>
-                    </w:p>
-                  </w:txbxContent>
-                </v:textbox>
-                <w10:wrap type="topAndBottom"/>
-              </v:shape>
-            </w:pict>
-          </mc:Fallback>
-        </mc:AlternateContent>
+        <w:drawing>
+          <wp:anchor distT="0" distB="0" distL="114300" distR="114300" simplePos="0" relativeHeight="251659264" behindDoc="0" locked="0" layoutInCell="1" allowOverlap="1">
+            <wp:simplePos x="0" y="0"/>
+            <wp:positionH relativeFrom="column">
+              <wp:posOffset>-60325</wp:posOffset>
+            </wp:positionH>
+            <wp:positionV relativeFrom="paragraph">
+              <wp:posOffset>467360</wp:posOffset>
+            </wp:positionV>
+            <wp:extent cx="5420995" cy="4120515"/>
+            <wp:effectExtent l="133350" t="171450" r="122555" b="165735"/>
+            <wp:wrapTopAndBottom/>
+            <wp:docPr id="2" name="Picture 2" descr="C:\Users\Josh\AppData\Local\Packages\Microsoft.Office.OneNote_8wekyb3d8bbwe\TempState\msohtmlclipclip_image001.png"/>
+            <wp:cNvGraphicFramePr>
+              <a:graphicFrameLocks xmlns:a="http://schemas.openxmlformats.org/drawingml/2006/main" noChangeAspect="1"/>
+            </wp:cNvGraphicFramePr>
+            <a:graphic xmlns:a="http://schemas.openxmlformats.org/drawingml/2006/main">
+              <a:graphicData uri="http://schemas.openxmlformats.org/drawingml/2006/picture">
+                <pic:pic xmlns:pic="http://schemas.openxmlformats.org/drawingml/2006/picture">
+                  <pic:nvPicPr>
+                    <pic:cNvPr id="0" name="Picture 1" descr="C:\Users\Josh\AppData\Local\Packages\Microsoft.Office.OneNote_8wekyb3d8bbwe\TempState\msohtmlclipclip_image001.png"/>
+                    <pic:cNvPicPr>
+                      <a:picLocks noChangeAspect="1" noChangeArrowheads="1"/>
+                    </pic:cNvPicPr>
+                  </pic:nvPicPr>
+                  <pic:blipFill>
+                    <a:blip r:embed="rId9">
+                      <a:extLst>
+                        <a:ext uri="{28A0092B-C50C-407E-A947-70E740481C1C}">
+                          <a14:useLocalDpi xmlns:a14="http://schemas.microsoft.com/office/drawing/2010/main" val="0"/>
+                        </a:ext>
+                      </a:extLst>
+                    </a:blip>
+                    <a:srcRect/>
+                    <a:stretch>
+                      <a:fillRect/>
+                    </a:stretch>
+                  </pic:blipFill>
+                  <pic:spPr bwMode="auto">
+                    <a:xfrm rot="201749">
+                      <a:off x="0" y="0"/>
+                      <a:ext cx="5420995" cy="4120515"/>
+                    </a:xfrm>
+                    <a:prstGeom prst="rect">
+                      <a:avLst/>
+                    </a:prstGeom>
+                    <a:solidFill>
+                      <a:srgbClr val="FFFFFF">
+                        <a:shade val="85000"/>
+                      </a:srgbClr>
+                    </a:solidFill>
+                    <a:ln w="88900" cap="sq">
+                      <a:noFill/>
+                      <a:miter lim="800000"/>
+                    </a:ln>
+                    <a:effectLst/>
+                  </pic:spPr>
+                </pic:pic>
+              </a:graphicData>
+            </a:graphic>
+            <wp14:sizeRelH relativeFrom="margin">
+              <wp14:pctWidth>0</wp14:pctWidth>
+            </wp14:sizeRelH>
+            <wp14:sizeRelV relativeFrom="margin">
+              <wp14:pctHeight>0</wp14:pctHeight>
+            </wp14:sizeRelV>
+          </wp:anchor>
+        </w:drawing>
       </w:r>
+      <w:r>
+        <w:rPr>
+          <w:rFonts w:ascii="Calibri" w:hAnsi="Calibri"/>
+          <w:noProof/>
+          <w:sz w:val="22"/>
+          <w:szCs w:val="22"/>
+        </w:rPr>
+        <w:t xml:space="preserve">    </w:t>
+      </w:r>
+      <w:r>
+        <w:t>Prototypes:</w:t>
+      </w:r>
+    </w:p>
+    <w:p>
+      <w:pPr>
+        <w:pStyle w:val="BodyText"/>
+        <w:rPr>
+          <w:i w:val="0"/>
+        </w:rPr>
+      </w:pPr>
       <w:r>
         <w:rPr>
           <w:i w:val="0"/>
@@ -5914,7 +5782,91 @@
         <w:rPr>
           <w:i w:val="0"/>
         </w:rPr>
-        <w:t>We need to reliably and accurately show restraint in the correct vicinity of the user/device. The UI should feel intuitive and reminiscent the tinder UI with our own take on it. The app design should enforce the idea of committing to an impulse choice of food. If we keep showing other options indecision will set in.</w:t>
+        <w:t>-R</w:t>
+      </w:r>
+      <w:r>
+        <w:rPr>
+          <w:i w:val="0"/>
+        </w:rPr>
+        <w:t>eliably</w:t>
+      </w:r>
+      <w:r>
+        <w:rPr>
+          <w:i w:val="0"/>
+        </w:rPr>
+        <w:t>(at any time)</w:t>
+      </w:r>
+      <w:r>
+        <w:rPr>
+          <w:i w:val="0"/>
+        </w:rPr>
+        <w:t xml:space="preserve"> and accurately</w:t>
+      </w:r>
+      <w:r>
+        <w:rPr>
+          <w:i w:val="0"/>
+        </w:rPr>
+        <w:t>(don’t show ones outside the radius)</w:t>
+      </w:r>
+      <w:bookmarkStart w:id="0" w:name="_GoBack"/>
+      <w:bookmarkEnd w:id="0"/>
+      <w:r>
+        <w:rPr>
+          <w:i w:val="0"/>
+        </w:rPr>
+        <w:t xml:space="preserve"> show </w:t>
+      </w:r>
+      <w:r>
+        <w:rPr>
+          <w:i w:val="0"/>
+        </w:rPr>
+        <w:t>restaurants in the curren</w:t>
+      </w:r>
+      <w:r>
+        <w:rPr>
+          <w:i w:val="0"/>
+        </w:rPr>
+        <w:t xml:space="preserve">t vicinity of the user/device. </w:t>
+      </w:r>
+    </w:p>
+    <w:p>
+      <w:pPr>
+        <w:pStyle w:val="BodyText"/>
+        <w:rPr>
+          <w:i w:val="0"/>
+        </w:rPr>
+      </w:pPr>
+      <w:r>
+        <w:rPr>
+          <w:i w:val="0"/>
+        </w:rPr>
+        <w:t>-</w:t>
+      </w:r>
+      <w:r>
+        <w:rPr>
+          <w:i w:val="0"/>
+        </w:rPr>
+        <w:t xml:space="preserve">UI should feel intuitive and reminiscent the tinder UI with our own take on it. </w:t>
+      </w:r>
+    </w:p>
+    <w:p>
+      <w:pPr>
+        <w:pStyle w:val="BodyText"/>
+        <w:rPr>
+          <w:i w:val="0"/>
+        </w:rPr>
+      </w:pPr>
+      <w:r>
+        <w:rPr>
+          <w:i w:val="0"/>
+        </w:rPr>
+        <w:t>-</w:t>
+      </w:r>
+      <w:r>
+        <w:rPr>
+          <w:i w:val="0"/>
+        </w:rPr>
+        <w:t>The app design should enforce the idea of committing to an impulse choice of food. If we keep showing other options indecision will set in.</w:t>
       </w:r>
     </w:p>
     <w:p>
@@ -6081,7 +6033,7 @@
               <w:sz w:val="16"/>
               <w:szCs w:val="16"/>
             </w:rPr>
-            <w:t>6</w:t>
+            <w:t>7</w:t>
           </w:r>
           <w:r>
             <w:rPr>
@@ -8003,7 +7955,7 @@
 </file>
 
 <file path=customXml/itemProps1.xml><?xml version="1.0" encoding="utf-8"?>
-<ds:datastoreItem xmlns:ds="http://schemas.openxmlformats.org/officeDocument/2006/customXml" ds:itemID="{F47FCA73-F8CE-4962-B3A1-AE97A8C87546}">
+<ds:datastoreItem xmlns:ds="http://schemas.openxmlformats.org/officeDocument/2006/customXml" ds:itemID="{ABC116D3-434C-4CE7-ACB1-2D020B028B3F}">
   <ds:schemaRefs>
     <ds:schemaRef ds:uri="http://schemas.openxmlformats.org/officeDocument/2006/bibliography"/>
   </ds:schemaRefs>

</xml_diff>